<commit_message>
IKASAN-988 Adding extra exceptions on the hospital service to deal with the case when there is no resubmission service or serialiser set on the flow being resubmitted to.
</commit_message>
<xml_diff>
--- a/ikasaneip/dashboard/docs/UserManual.docx
+++ b/ikasaneip/dashboard/docs/UserManual.docx
@@ -11,8 +11,13 @@
       <w:pPr>
         <w:pStyle w:val="BodyText3"/>
       </w:pPr>
-      <w:r>
-        <w:t xml:space="preserve">Ikasan </w:t>
+      <w:proofErr w:type="spellStart"/>
+      <w:r>
+        <w:t>Ikasan</w:t>
+      </w:r>
+      <w:proofErr w:type="spellEnd"/>
+      <w:r>
+        <w:t xml:space="preserve"> </w:t>
       </w:r>
       <w:r>
         <w:t>Dashboard User Manual</w:t>
@@ -3893,7 +3898,23 @@
         </w:rPr>
       </w:pPr>
       <w:r>
-        <w:t>This document provides a user guide for the Ikasan Dashboard. This is part of the documentation suite for the Ikasan Enterprise Integration Platform.</w:t>
+        <w:t xml:space="preserve">This document provides a user guide for the </w:t>
+      </w:r>
+      <w:proofErr w:type="spellStart"/>
+      <w:r>
+        <w:t>Ikasan</w:t>
+      </w:r>
+      <w:proofErr w:type="spellEnd"/>
+      <w:r>
+        <w:t xml:space="preserve"> Dashboard. This is part of the documentation suite for the </w:t>
+      </w:r>
+      <w:proofErr w:type="spellStart"/>
+      <w:r>
+        <w:t>Ikasan</w:t>
+      </w:r>
+      <w:proofErr w:type="spellEnd"/>
+      <w:r>
+        <w:t xml:space="preserve"> Enterprise Integration Platform.</w:t>
       </w:r>
     </w:p>
     <w:p>
@@ -3924,7 +3945,23 @@
         <w:spacing w:line="360" w:lineRule="auto"/>
       </w:pPr>
       <w:r>
-        <w:t>This guide is targeted at users wishing to track and view business events flowing over one or more Ikasan integration modules as well as Ikasan associated services.</w:t>
+        <w:t xml:space="preserve">This guide is targeted at users wishing to track and view business events flowing over one or more </w:t>
+      </w:r>
+      <w:proofErr w:type="spellStart"/>
+      <w:r>
+        <w:t>Ikasan</w:t>
+      </w:r>
+      <w:proofErr w:type="spellEnd"/>
+      <w:r>
+        <w:t xml:space="preserve"> integration modules as well as </w:t>
+      </w:r>
+      <w:proofErr w:type="spellStart"/>
+      <w:r>
+        <w:t>Ikasan</w:t>
+      </w:r>
+      <w:proofErr w:type="spellEnd"/>
+      <w:r>
+        <w:t xml:space="preserve"> associated services.</w:t>
       </w:r>
     </w:p>
     <w:p>
@@ -3948,7 +3985,15 @@
         <w:spacing w:line="360" w:lineRule="auto"/>
       </w:pPr>
       <w:r>
-        <w:t>This guide provides a reference that can be read front to back or dipped into as required for the operation of the Ikasan User Console.</w:t>
+        <w:t xml:space="preserve">This guide provides a reference that can be read front to back or dipped into as required for the operation of the </w:t>
+      </w:r>
+      <w:proofErr w:type="spellStart"/>
+      <w:r>
+        <w:t>Ikasan</w:t>
+      </w:r>
+      <w:proofErr w:type="spellEnd"/>
+      <w:r>
+        <w:t xml:space="preserve"> User Console.</w:t>
       </w:r>
     </w:p>
     <w:p>
@@ -3970,7 +4015,23 @@
         <w:spacing w:line="360" w:lineRule="auto"/>
       </w:pPr>
       <w:r>
-        <w:t xml:space="preserve">The Ikasan User Console provides a web front end for searching and tracking events passing through Ikasan Integration Modules. </w:t>
+        <w:t xml:space="preserve">The </w:t>
+      </w:r>
+      <w:proofErr w:type="spellStart"/>
+      <w:r>
+        <w:t>Ikasan</w:t>
+      </w:r>
+      <w:proofErr w:type="spellEnd"/>
+      <w:r>
+        <w:t xml:space="preserve"> User Console provides a web front end for searching and tracking events passing through </w:t>
+      </w:r>
+      <w:proofErr w:type="spellStart"/>
+      <w:r>
+        <w:t>Ikasan</w:t>
+      </w:r>
+      <w:proofErr w:type="spellEnd"/>
+      <w:r>
+        <w:t xml:space="preserve"> Integration Modules. </w:t>
       </w:r>
     </w:p>
     <w:p>
@@ -4017,8 +4078,13 @@
           <w:numId w:val="14"/>
         </w:numPr>
       </w:pPr>
-      <w:r>
-        <w:t>Ikasan Support and Resources</w:t>
+      <w:proofErr w:type="spellStart"/>
+      <w:r>
+        <w:t>Ikasan</w:t>
+      </w:r>
+      <w:proofErr w:type="spellEnd"/>
+      <w:r>
+        <w:t xml:space="preserve"> Support and Resources</w:t>
       </w:r>
     </w:p>
     <w:p>
@@ -4094,7 +4160,15 @@
       <w:bookmarkStart w:id="13" w:name="_Toc430859953"/>
       <w:r>
         <w:lastRenderedPageBreak/>
-        <w:t xml:space="preserve">Accessing the Ikasan </w:t>
+        <w:t xml:space="preserve">Accessing the </w:t>
+      </w:r>
+      <w:proofErr w:type="spellStart"/>
+      <w:r>
+        <w:t>Ikasan</w:t>
+      </w:r>
+      <w:proofErr w:type="spellEnd"/>
+      <w:r>
+        <w:t xml:space="preserve"> </w:t>
       </w:r>
       <w:bookmarkEnd w:id="12"/>
       <w:r>
@@ -4108,13 +4182,29 @@
         <w:spacing w:line="360" w:lineRule="auto"/>
       </w:pPr>
       <w:r>
-        <w:t xml:space="preserve">The Ikasan Dashboard is bound to the </w:t>
+        <w:t xml:space="preserve">The </w:t>
+      </w:r>
+      <w:proofErr w:type="spellStart"/>
+      <w:r>
+        <w:t>Ikasan</w:t>
+      </w:r>
+      <w:proofErr w:type="spellEnd"/>
+      <w:r>
+        <w:t xml:space="preserve"> Dashboard is bound to the </w:t>
       </w:r>
       <w:r>
         <w:t xml:space="preserve">root context </w:t>
       </w:r>
       <w:r>
-        <w:t>of “ikasan-dashboard” at runtime</w:t>
+        <w:t>of “</w:t>
+      </w:r>
+      <w:proofErr w:type="spellStart"/>
+      <w:r>
+        <w:t>ikasan</w:t>
+      </w:r>
+      <w:proofErr w:type="spellEnd"/>
+      <w:r>
+        <w:t>-dashboard” at runtime</w:t>
       </w:r>
       <w:r>
         <w:t xml:space="preserve">. </w:t>
@@ -4126,7 +4216,15 @@
         <w:t xml:space="preserve"> </w:t>
       </w:r>
       <w:r>
-        <w:t xml:space="preserve">to access the Ikasan </w:t>
+        <w:t xml:space="preserve">to access the </w:t>
+      </w:r>
+      <w:proofErr w:type="spellStart"/>
+      <w:r>
+        <w:t>Ikasan</w:t>
+      </w:r>
+      <w:proofErr w:type="spellEnd"/>
+      <w:r>
+        <w:t xml:space="preserve"> </w:t>
       </w:r>
       <w:r>
         <w:t xml:space="preserve">User </w:t>
@@ -4261,7 +4359,15 @@
         <w:t>You will then be presen</w:t>
       </w:r>
       <w:r>
-        <w:t>ted with the login dialog in which the Ikasan dashboard credentials are entered.</w:t>
+        <w:t xml:space="preserve">ted with the login dialog in which the </w:t>
+      </w:r>
+      <w:proofErr w:type="spellStart"/>
+      <w:r>
+        <w:t>Ikasan</w:t>
+      </w:r>
+      <w:proofErr w:type="spellEnd"/>
+      <w:r>
+        <w:t xml:space="preserve"> dashboard credentials are entered.</w:t>
       </w:r>
     </w:p>
     <w:p>
@@ -4524,7 +4630,15 @@
         </w:rPr>
       </w:pPr>
       <w:r>
-        <w:t>However it is also possible that this is the first time that the dashboard is being accessed in which case you will be required to follow the setup steps outlined in section 3 of this document. If you receive the message below then proceed with the Ikasan setup</w:t>
+        <w:t xml:space="preserve">However it is also possible that this is the first time that the dashboard is being accessed in which case you will be required to follow the setup steps outlined in section 3 of this document. If you receive the message below then proceed with the </w:t>
+      </w:r>
+      <w:proofErr w:type="spellStart"/>
+      <w:r>
+        <w:t>Ikasan</w:t>
+      </w:r>
+      <w:proofErr w:type="spellEnd"/>
+      <w:r>
+        <w:t xml:space="preserve"> setup</w:t>
       </w:r>
       <w:r>
         <w:t xml:space="preserve"> outlined in section 3</w:t>
@@ -4605,7 +4719,15 @@
         <w:spacing w:line="360" w:lineRule="auto"/>
       </w:pPr>
       <w:r>
-        <w:t>If you are setting up Ikasan for the first time</w:t>
+        <w:t xml:space="preserve">If you are setting up </w:t>
+      </w:r>
+      <w:proofErr w:type="spellStart"/>
+      <w:r>
+        <w:t>Ikasan</w:t>
+      </w:r>
+      <w:proofErr w:type="spellEnd"/>
+      <w:r>
+        <w:t xml:space="preserve"> for the first time</w:t>
       </w:r>
       <w:r>
         <w:t>, you will be required to go through the platform setup step prior to accessing the dashboard. This screen is accessed by clicking on the setup link on the right hand side of the ‘Navigation Bar’ at the top of the screen.</w:t>
@@ -4617,7 +4739,15 @@
         <w:spacing w:line="360" w:lineRule="auto"/>
       </w:pPr>
       <w:r>
-        <w:t xml:space="preserve">Upon arriving on the ‘Platform Setup’ screen select the appropriate database that is being used as the Ikasan database and press the create button. </w:t>
+        <w:t xml:space="preserve">Upon arriving on the ‘Platform Setup’ screen select the appropriate database that is being used as the </w:t>
+      </w:r>
+      <w:proofErr w:type="spellStart"/>
+      <w:r>
+        <w:t>Ikasan</w:t>
+      </w:r>
+      <w:proofErr w:type="spellEnd"/>
+      <w:r>
+        <w:t xml:space="preserve"> database and press the create button. </w:t>
       </w:r>
     </w:p>
     <w:p>
@@ -5001,7 +5131,15 @@
         <w:spacing w:line="360" w:lineRule="auto"/>
       </w:pPr>
       <w:r>
-        <w:t>The ‘Role’ table displays all roles that the current user has. The roles are managed within the context if the Ikasan dashboard.</w:t>
+        <w:t xml:space="preserve">The ‘Role’ table displays all roles that the current user has. The roles are managed within the context if the </w:t>
+      </w:r>
+      <w:proofErr w:type="spellStart"/>
+      <w:r>
+        <w:t>Ikasan</w:t>
+      </w:r>
+      <w:proofErr w:type="spellEnd"/>
+      <w:r>
+        <w:t xml:space="preserve"> dashboard.</w:t>
       </w:r>
     </w:p>
     <w:p>
@@ -5014,7 +5152,15 @@
         <w:spacing w:line="360" w:lineRule="auto"/>
       </w:pPr>
       <w:r>
-        <w:t>The ‘Groups’ table displays all the groups that this user is a member. These groups are sourced from the LDAP repository and are not managed from within the Ikasan dashboard.</w:t>
+        <w:t xml:space="preserve">The ‘Groups’ table displays all the groups that this user is a member. These groups are sourced from the LDAP repository and are not managed from within the </w:t>
+      </w:r>
+      <w:proofErr w:type="spellStart"/>
+      <w:r>
+        <w:t>Ikasan</w:t>
+      </w:r>
+      <w:proofErr w:type="spellEnd"/>
+      <w:r>
+        <w:t xml:space="preserve"> dashboard.</w:t>
       </w:r>
     </w:p>
     <w:p>
@@ -5030,7 +5176,15 @@
         <w:t xml:space="preserve">The ‘Dashboard Activity’ table displays information about the current </w:t>
       </w:r>
       <w:r>
-        <w:t>user’s previous access times for the Ikasan dashboard.</w:t>
+        <w:t xml:space="preserve">user’s previous access times for the </w:t>
+      </w:r>
+      <w:proofErr w:type="spellStart"/>
+      <w:r>
+        <w:t>Ikasan</w:t>
+      </w:r>
+      <w:proofErr w:type="spellEnd"/>
+      <w:r>
+        <w:t xml:space="preserve"> dashboard.</w:t>
       </w:r>
     </w:p>
     <w:p>
@@ -5467,7 +5621,15 @@
         <w:t xml:space="preserve"> </w:t>
       </w:r>
       <w:r>
-        <w:t>The system event tab provides a view on system level events that have occurred within the ESB. These events include flow startup control events, mapping changes, dashboard and module access, and user security permission changes to name a few.</w:t>
+        <w:t xml:space="preserve">The system event tab provides a view on system level events that have occurred within the ESB. These events include flow </w:t>
+      </w:r>
+      <w:proofErr w:type="spellStart"/>
+      <w:r>
+        <w:t>startup</w:t>
+      </w:r>
+      <w:proofErr w:type="spellEnd"/>
+      <w:r>
+        <w:t xml:space="preserve"> control events, mapping changes, dashboard and module access, and user security permission changes to name a few.</w:t>
       </w:r>
     </w:p>
     <w:p>
@@ -5603,10 +5765,7 @@
         <w:spacing w:line="360" w:lineRule="auto"/>
       </w:pPr>
       <w:r>
-        <w:t>The topology tree provides a hierarchical view on all the servers, integration module, flow, and component elements and provides functionality to allow for the control and administration of these elements.</w:t>
-      </w:r>
-      <w:r>
-        <w:t xml:space="preserve"> The following functionality is available within the tree</w:t>
+        <w:t>The topology tree provides a hierarchical view on all the servers, integration module, flow, and component elements and provides functionality to allow for the control and administration of these elements. The following functionality is available within the tree</w:t>
       </w:r>
       <w:r>
         <w:t xml:space="preserve"> (dependant on the permissions you have within the application)</w:t>
@@ -5726,13 +5885,7 @@
         <w:spacing w:line="360" w:lineRule="auto"/>
       </w:pPr>
       <w:r>
-        <w:t xml:space="preserve">The ability to view details of the </w:t>
-      </w:r>
-      <w:r>
-        <w:t>module</w:t>
-      </w:r>
-      <w:r>
-        <w:t>. (Not currently implemented)</w:t>
+        <w:t>The ability to view details of the module. (Not currently implemented)</w:t>
       </w:r>
     </w:p>
     <w:p>
@@ -5745,10 +5898,7 @@
         <w:spacing w:line="360" w:lineRule="auto"/>
       </w:pPr>
       <w:r>
-        <w:t xml:space="preserve">The ability to view the module diagram. </w:t>
-      </w:r>
-      <w:r>
-        <w:t>(Not currently implemented)</w:t>
+        <w:t>The ability to view the module diagram. (Not currently implemented)</w:t>
       </w:r>
     </w:p>
     <w:p>
@@ -6048,6 +6198,20 @@
       <w:r>
         <w:t>A categorised error is a decoration of an underlying ESB error occurrence. It allows the user to provide a criticality as well as a user friendly error message for errors of a certain type, which caused a certain action at a certain location within the ESB.</w:t>
       </w:r>
+      <w:r>
+        <w:t xml:space="preserve"> These errors will then be displayed on the ‘</w:t>
+      </w:r>
+      <w:hyperlink w:anchor="_Categorised_Errors_Tab" w:history="1">
+        <w:r>
+          <w:rPr>
+            <w:rStyle w:val="Hyperlink"/>
+          </w:rPr>
+          <w:t>Categorised Errors Tab’</w:t>
+        </w:r>
+      </w:hyperlink>
+      <w:r>
+        <w:t xml:space="preserve"> where they can be filtered based on relevant criteria.</w:t>
+      </w:r>
     </w:p>
     <w:p>
       <w:pPr>
@@ -6055,10 +6219,14 @@
         <w:spacing w:line="360" w:lineRule="auto"/>
       </w:pPr>
       <w:r>
-        <w:t>In order to create a categorised error, select the location within the ESB where you want to categorise an error by expanding the dashboard topology tree. Right click on the node in the tree and select ‘Categorised Error’ from the menu that apprears.</w:t>
-      </w:r>
-      <w:bookmarkStart w:id="25" w:name="_GoBack"/>
-      <w:bookmarkEnd w:id="25"/>
+        <w:t xml:space="preserve">In order to create a categorised error, select the location within the ESB where you want to categorise an error by expanding the dashboard topology tree. Right click on the node in the tree and select ‘Categorised Error’ from the menu that </w:t>
+      </w:r>
+      <w:r>
+        <w:t>appears as seen in the image below</w:t>
+      </w:r>
+      <w:r>
+        <w:t>.</w:t>
+      </w:r>
     </w:p>
     <w:p/>
     <w:p>
@@ -6137,15 +6305,186 @@
     </w:p>
     <w:p>
       <w:pPr>
-        <w:rPr>
-          <w:noProof/>
-        </w:rPr>
-      </w:pPr>
-      <w:r>
-        <w:rPr>
-          <w:noProof/>
-        </w:rPr>
+        <w:pStyle w:val="BodyText"/>
+        <w:spacing w:line="360" w:lineRule="auto"/>
+      </w:pPr>
+      <w:r>
+        <w:t>Once you have selected the ‘Categorise Error’ menu item, a window will appear. This window allows you to create, modify or delete categorised errors associated with the node. There are some basic rules for the creation of a ‘Categorised Error’.</w:t>
+      </w:r>
+    </w:p>
+    <w:p>
+      <w:pPr>
+        <w:pStyle w:val="BodyText"/>
+        <w:numPr>
+          <w:ilvl w:val="0"/>
+          <w:numId w:val="33"/>
+        </w:numPr>
+        <w:spacing w:line="360" w:lineRule="auto"/>
+      </w:pPr>
+      <w:r>
+        <w:t xml:space="preserve">For a given node (ESB </w:t>
+      </w:r>
+      <w:r>
+        <w:t>Element) within</w:t>
+      </w:r>
+      <w:r>
+        <w:t xml:space="preserve"> the topology tree, the ‘Action’ / </w:t>
+      </w:r>
+      <w:r>
+        <w:t>‘Exception Class’ combination must be unique.</w:t>
+      </w:r>
+      <w:r>
+        <w:t xml:space="preserve"> </w:t>
+      </w:r>
+    </w:p>
+    <w:p>
+      <w:pPr>
+        <w:pStyle w:val="BodyText"/>
+        <w:numPr>
+          <w:ilvl w:val="0"/>
+          <w:numId w:val="33"/>
+        </w:numPr>
+        <w:spacing w:line="360" w:lineRule="auto"/>
+      </w:pPr>
+      <w:r>
+        <w:t xml:space="preserve">‘Categorised Errors’ are applied to the underlying error occurrence in a cascading manner from the most relevant to the least relevant configured ‘Categorised Error’. For example, of you have a ‘Categorised Error’ configured at the component level that is a direct match for the ‘Exception Class / Action’ combination, then this is the ‘Categorised Error’ that will be displayed in the ‘Categorised Error’ tab when searched. However, if there is no direct match at the component level, but there are ‘Categorised Errors’ configured at the flow, </w:t>
+      </w:r>
+      <w:r>
         <w:lastRenderedPageBreak/>
+        <w:t>modu</w:t>
+      </w:r>
+      <w:r>
+        <w:t xml:space="preserve">le or server level that match on the </w:t>
+      </w:r>
+      <w:r>
+        <w:t>‘Exception Class / Action’ combination</w:t>
+      </w:r>
+      <w:r>
+        <w:t>, then this will be cause this error to be included in the results on the Categorised Error tab.</w:t>
+      </w:r>
+    </w:p>
+    <w:p>
+      <w:pPr>
+        <w:pStyle w:val="BodyText"/>
+        <w:spacing w:line="360" w:lineRule="auto"/>
+      </w:pPr>
+      <w:r>
+        <w:t>The use of the ‘Error Categorisation’ window is straight forward. The form at the top allows the following to be added:</w:t>
+      </w:r>
+    </w:p>
+    <w:p>
+      <w:pPr>
+        <w:pStyle w:val="BodyText"/>
+        <w:numPr>
+          <w:ilvl w:val="0"/>
+          <w:numId w:val="34"/>
+        </w:numPr>
+        <w:spacing w:line="360" w:lineRule="auto"/>
+      </w:pPr>
+      <w:r>
+        <w:rPr>
+          <w:b/>
+        </w:rPr>
+        <w:t>Exception Class</w:t>
+      </w:r>
+      <w:r>
+        <w:t xml:space="preserve"> – free form text containing the fully qualified java exception class to match on.</w:t>
+      </w:r>
+    </w:p>
+    <w:p>
+      <w:pPr>
+        <w:pStyle w:val="BodyText"/>
+        <w:numPr>
+          <w:ilvl w:val="0"/>
+          <w:numId w:val="34"/>
+        </w:numPr>
+        <w:spacing w:line="360" w:lineRule="auto"/>
+      </w:pPr>
+      <w:r>
+        <w:rPr>
+          <w:b/>
+        </w:rPr>
+        <w:t>Action</w:t>
+      </w:r>
+      <w:r>
+        <w:t xml:space="preserve"> – the action taken by </w:t>
+      </w:r>
+      <w:proofErr w:type="spellStart"/>
+      <w:r>
+        <w:t>Ikasan</w:t>
+      </w:r>
+      <w:proofErr w:type="spellEnd"/>
+      <w:r>
+        <w:t xml:space="preserve"> when the exception occurs.</w:t>
+      </w:r>
+    </w:p>
+    <w:p>
+      <w:pPr>
+        <w:pStyle w:val="BodyText"/>
+        <w:numPr>
+          <w:ilvl w:val="0"/>
+          <w:numId w:val="34"/>
+        </w:numPr>
+        <w:spacing w:line="360" w:lineRule="auto"/>
+      </w:pPr>
+      <w:r>
+        <w:rPr>
+          <w:b/>
+        </w:rPr>
+        <w:t>Error Category</w:t>
+      </w:r>
+      <w:r>
+        <w:t xml:space="preserve"> – how this particular error should be categorised.</w:t>
+      </w:r>
+    </w:p>
+    <w:p>
+      <w:pPr>
+        <w:pStyle w:val="BodyText"/>
+        <w:numPr>
+          <w:ilvl w:val="0"/>
+          <w:numId w:val="34"/>
+        </w:numPr>
+        <w:spacing w:line="360" w:lineRule="auto"/>
+      </w:pPr>
+      <w:r>
+        <w:rPr>
+          <w:b/>
+        </w:rPr>
+        <w:t>Error message</w:t>
+      </w:r>
+      <w:r>
+        <w:t xml:space="preserve"> - the user friendly error message that will be displayed with the categorised error. </w:t>
+      </w:r>
+    </w:p>
+    <w:p>
+      <w:pPr>
+        <w:pStyle w:val="BodyText"/>
+        <w:spacing w:line="360" w:lineRule="auto"/>
+        <w:ind w:left="720"/>
+      </w:pPr>
+      <w:r>
+        <w:t>Once the ‘Categorised Error’ is saved it will appear in the table of ‘Categorised Errors’ at the bottom of the window. Any of these can be selected and modified or deleted from this table.</w:t>
+      </w:r>
+    </w:p>
+    <w:p>
+      <w:pPr>
+        <w:pStyle w:val="BodyText"/>
+        <w:spacing w:line="360" w:lineRule="auto"/>
+      </w:pPr>
+      <w:r>
+        <w:t xml:space="preserve"> </w:t>
+      </w:r>
+    </w:p>
+    <w:p>
+      <w:pPr>
+        <w:rPr>
+          <w:noProof/>
+        </w:rPr>
+      </w:pPr>
+      <w:r>
+        <w:rPr>
+          <w:noProof/>
+        </w:rPr>
         <w:drawing>
           <wp:inline distT="0" distB="0" distL="0" distR="0" wp14:anchorId="62657100" wp14:editId="68ACEF74">
             <wp:extent cx="5727700" cy="3856990"/>
@@ -6198,19 +6537,79 @@
     </w:p>
     <w:p>
       <w:pPr>
+        <w:pStyle w:val="BodyText"/>
+        <w:spacing w:line="360" w:lineRule="auto"/>
+      </w:pPr>
+      <w:bookmarkStart w:id="25" w:name="_Start_up_Control"/>
+      <w:bookmarkEnd w:id="25"/>
+    </w:p>
+    <w:p>
+      <w:pPr>
         <w:pStyle w:val="Heading4"/>
       </w:pPr>
-      <w:bookmarkStart w:id="26" w:name="_Start_up_Control"/>
-      <w:bookmarkEnd w:id="26"/>
       <w:r>
         <w:br w:type="page"/>
       </w:r>
-      <w:bookmarkStart w:id="27" w:name="_Toc430859963"/>
+      <w:bookmarkStart w:id="26" w:name="_Toc430859963"/>
       <w:r>
         <w:lastRenderedPageBreak/>
         <w:t>Start up Control</w:t>
       </w:r>
-      <w:bookmarkEnd w:id="27"/>
+      <w:bookmarkEnd w:id="26"/>
+    </w:p>
+    <w:p>
+      <w:pPr>
+        <w:pStyle w:val="BodyText"/>
+        <w:spacing w:line="360" w:lineRule="auto"/>
+      </w:pPr>
+      <w:r>
+        <w:t xml:space="preserve">The start-up control functionality is available at the flow level within the ‘Topology Tree’. It can be accessed by right clicking on the relevant flow node in the topology </w:t>
+      </w:r>
+      <w:r>
+        <w:t xml:space="preserve">tree that </w:t>
+      </w:r>
+      <w:r>
+        <w:t>you want to set the start-up control for. There are 3 settings for start-up control:</w:t>
+      </w:r>
+    </w:p>
+    <w:p>
+      <w:pPr>
+        <w:pStyle w:val="BodyText"/>
+        <w:numPr>
+          <w:ilvl w:val="0"/>
+          <w:numId w:val="35"/>
+        </w:numPr>
+        <w:spacing w:line="360" w:lineRule="auto"/>
+      </w:pPr>
+      <w:r>
+        <w:t>Manual – when a server restarts, it relies on the user to manually restart the flow.</w:t>
+      </w:r>
+    </w:p>
+    <w:p>
+      <w:pPr>
+        <w:pStyle w:val="BodyText"/>
+        <w:numPr>
+          <w:ilvl w:val="0"/>
+          <w:numId w:val="35"/>
+        </w:numPr>
+        <w:spacing w:line="360" w:lineRule="auto"/>
+      </w:pPr>
+      <w:r>
+        <w:t>Automatic – when a server restarts, the flow will be automatically restarted.</w:t>
+      </w:r>
+    </w:p>
+    <w:p>
+      <w:pPr>
+        <w:pStyle w:val="BodyText"/>
+        <w:numPr>
+          <w:ilvl w:val="0"/>
+          <w:numId w:val="35"/>
+        </w:numPr>
+        <w:spacing w:line="360" w:lineRule="auto"/>
+      </w:pPr>
+      <w:r>
+        <w:t>Disabled – the flow is disabled and cannot be restarted.</w:t>
+      </w:r>
     </w:p>
     <w:p>
       <w:r>
@@ -6269,14 +6668,47 @@
     </w:p>
     <w:p/>
     <w:p>
+      <w:pPr>
+        <w:pStyle w:val="BodyText"/>
+        <w:spacing w:line="360" w:lineRule="auto"/>
+      </w:pPr>
+      <w:r>
+        <w:t>Once selected the ‘</w:t>
+      </w:r>
+      <w:proofErr w:type="spellStart"/>
+      <w:r>
+        <w:t>Startup</w:t>
+      </w:r>
+      <w:proofErr w:type="spellEnd"/>
+      <w:r>
+        <w:t xml:space="preserve"> Control’ window will be displayed. The user can then select the appropriate </w:t>
+      </w:r>
+      <w:proofErr w:type="spellStart"/>
+      <w:r>
+        <w:t>startup</w:t>
+      </w:r>
+      <w:proofErr w:type="spellEnd"/>
+      <w:r>
+        <w:t xml:space="preserve"> type. A comment is mandatory when setting the </w:t>
+      </w:r>
+      <w:proofErr w:type="spellStart"/>
+      <w:r>
+        <w:t>startup</w:t>
+      </w:r>
+      <w:proofErr w:type="spellEnd"/>
+      <w:r>
+        <w:t xml:space="preserve"> type to ‘Disabled’.</w:t>
+      </w:r>
+    </w:p>
+    <w:p>
       <w:r>
         <w:rPr>
           <w:noProof/>
         </w:rPr>
         <w:drawing>
           <wp:inline distT="0" distB="0" distL="0" distR="0" wp14:anchorId="4862BD1E" wp14:editId="0EFE04AA">
-            <wp:extent cx="5727700" cy="3582670"/>
-            <wp:effectExtent l="0" t="0" r="6350" b="0"/>
+            <wp:extent cx="3738283" cy="2338292"/>
+            <wp:effectExtent l="0" t="0" r="0" b="5080"/>
             <wp:docPr id="236" name="Picture 4"/>
             <wp:cNvGraphicFramePr>
               <a:graphicFrameLocks xmlns:a="http://schemas.openxmlformats.org/drawingml/2006/main" noChangeAspect="1"/>
@@ -6306,7 +6738,7 @@
                   <pic:spPr bwMode="auto">
                     <a:xfrm>
                       <a:off x="0" y="0"/>
-                      <a:ext cx="5727700" cy="3582670"/>
+                      <a:ext cx="3744294" cy="2342052"/>
                     </a:xfrm>
                     <a:prstGeom prst="rect">
                       <a:avLst/>
@@ -6324,23 +6756,51 @@
       </w:r>
     </w:p>
     <w:p/>
-    <w:p/>
-    <w:p/>
     <w:p>
       <w:pPr>
         <w:pStyle w:val="Heading4"/>
       </w:pPr>
-      <w:bookmarkStart w:id="28" w:name="_Component_Configuration"/>
+      <w:bookmarkStart w:id="27" w:name="_Component_Configuration"/>
+      <w:bookmarkStart w:id="28" w:name="_Toc430859964"/>
+      <w:bookmarkEnd w:id="27"/>
+      <w:r>
+        <w:t>Component Configuration</w:t>
+      </w:r>
       <w:bookmarkEnd w:id="28"/>
-      <w:r>
-        <w:br w:type="page"/>
-      </w:r>
-      <w:bookmarkStart w:id="29" w:name="_Toc430859964"/>
-      <w:r>
-        <w:lastRenderedPageBreak/>
-        <w:t>Component Configuration</w:t>
-      </w:r>
+    </w:p>
+    <w:p>
+      <w:pPr>
+        <w:pStyle w:val="BodyText"/>
+        <w:spacing w:line="360" w:lineRule="auto"/>
+      </w:pPr>
+      <w:r>
+        <w:t xml:space="preserve">The </w:t>
+      </w:r>
+      <w:r>
+        <w:t>component configuration</w:t>
+      </w:r>
+      <w:bookmarkStart w:id="29" w:name="_GoBack"/>
       <w:bookmarkEnd w:id="29"/>
+      <w:r>
+        <w:t xml:space="preserve"> functionality is available at the flow level within the ‘Topology Tree’. It can be accessed by right clicking on the relevant </w:t>
+      </w:r>
+      <w:r>
+        <w:t>component</w:t>
+      </w:r>
+      <w:r>
+        <w:t xml:space="preserve"> node in the topology tree that you want to </w:t>
+      </w:r>
+      <w:r>
+        <w:t>create or modify the configuration for</w:t>
+      </w:r>
+      <w:r>
+        <w:t xml:space="preserve">. </w:t>
+      </w:r>
+    </w:p>
+    <w:p>
+      <w:pPr>
+        <w:pStyle w:val="BodyText"/>
+      </w:pPr>
     </w:p>
     <w:p>
       <w:r>
@@ -6403,6 +6863,7 @@
         <w:rPr>
           <w:noProof/>
         </w:rPr>
+        <w:lastRenderedPageBreak/>
         <w:drawing>
           <wp:inline distT="0" distB="0" distL="0" distR="0" wp14:anchorId="5DE62433" wp14:editId="61079476">
             <wp:extent cx="5727700" cy="3832225"/>
@@ -9553,7 +10014,7 @@
                 <v:imagedata r:id="rId1" o:title="" chromakey="white"/>
                 <v:shadow color="#036"/>
               </v:shape>
-              <o:OLEObject Type="Embed" ProgID="PBrush" ShapeID="_x0000_s2050" DrawAspect="Content" ObjectID="_1504609057" r:id="rId2"/>
+              <o:OLEObject Type="Embed" ProgID="PBrush" ShapeID="_x0000_s2050" DrawAspect="Content" ObjectID="_1504627948" r:id="rId2"/>
             </w:pict>
           </w:r>
         </w:p>
@@ -9671,7 +10132,7 @@
                 <v:imagedata r:id="rId1" o:title="" chromakey="white"/>
                 <v:shadow color="#036"/>
               </v:shape>
-              <o:OLEObject Type="Embed" ProgID="PBrush" ShapeID="_x0000_s2051" DrawAspect="Content" ObjectID="_1504609058" r:id="rId2"/>
+              <o:OLEObject Type="Embed" ProgID="PBrush" ShapeID="_x0000_s2051" DrawAspect="Content" ObjectID="_1504627949" r:id="rId2"/>
             </w:pict>
           </w:r>
           <w:r>
@@ -9973,12 +10434,21 @@
               <w:sz w:val="20"/>
             </w:rPr>
           </w:pPr>
+          <w:proofErr w:type="spellStart"/>
           <w:r>
             <w:rPr>
               <w:rFonts w:ascii="Arial" w:hAnsi="Arial"/>
               <w:sz w:val="20"/>
             </w:rPr>
-            <w:t>IkasanEIP v.1.0.0</w:t>
+            <w:t>IkasanEIP</w:t>
+          </w:r>
+          <w:proofErr w:type="spellEnd"/>
+          <w:r>
+            <w:rPr>
+              <w:rFonts w:ascii="Arial" w:hAnsi="Arial"/>
+              <w:sz w:val="20"/>
+            </w:rPr>
+            <w:t xml:space="preserve"> v.1.0.0</w:t>
           </w:r>
         </w:p>
       </w:tc>
@@ -11919,6 +12389,92 @@
     </w:lvl>
   </w:abstractNum>
   <w:abstractNum w:abstractNumId="7">
+    <w:nsid w:val="18B2274E"/>
+    <w:multiLevelType w:val="hybridMultilevel"/>
+    <w:tmpl w:val="40CE8F3C"/>
+    <w:lvl w:ilvl="0" w:tplc="0809000F">
+      <w:start w:val="1"/>
+      <w:numFmt w:val="decimal"/>
+      <w:lvlText w:val="%1."/>
+      <w:lvlJc w:val="left"/>
+      <w:pPr>
+        <w:ind w:left="1571" w:hanging="360"/>
+      </w:pPr>
+    </w:lvl>
+    <w:lvl w:ilvl="1" w:tplc="08090019" w:tentative="1">
+      <w:start w:val="1"/>
+      <w:numFmt w:val="lowerLetter"/>
+      <w:lvlText w:val="%2."/>
+      <w:lvlJc w:val="left"/>
+      <w:pPr>
+        <w:ind w:left="2291" w:hanging="360"/>
+      </w:pPr>
+    </w:lvl>
+    <w:lvl w:ilvl="2" w:tplc="0809001B" w:tentative="1">
+      <w:start w:val="1"/>
+      <w:numFmt w:val="lowerRoman"/>
+      <w:lvlText w:val="%3."/>
+      <w:lvlJc w:val="right"/>
+      <w:pPr>
+        <w:ind w:left="3011" w:hanging="180"/>
+      </w:pPr>
+    </w:lvl>
+    <w:lvl w:ilvl="3" w:tplc="0809000F" w:tentative="1">
+      <w:start w:val="1"/>
+      <w:numFmt w:val="decimal"/>
+      <w:lvlText w:val="%4."/>
+      <w:lvlJc w:val="left"/>
+      <w:pPr>
+        <w:ind w:left="3731" w:hanging="360"/>
+      </w:pPr>
+    </w:lvl>
+    <w:lvl w:ilvl="4" w:tplc="08090019" w:tentative="1">
+      <w:start w:val="1"/>
+      <w:numFmt w:val="lowerLetter"/>
+      <w:lvlText w:val="%5."/>
+      <w:lvlJc w:val="left"/>
+      <w:pPr>
+        <w:ind w:left="4451" w:hanging="360"/>
+      </w:pPr>
+    </w:lvl>
+    <w:lvl w:ilvl="5" w:tplc="0809001B" w:tentative="1">
+      <w:start w:val="1"/>
+      <w:numFmt w:val="lowerRoman"/>
+      <w:lvlText w:val="%6."/>
+      <w:lvlJc w:val="right"/>
+      <w:pPr>
+        <w:ind w:left="5171" w:hanging="180"/>
+      </w:pPr>
+    </w:lvl>
+    <w:lvl w:ilvl="6" w:tplc="0809000F" w:tentative="1">
+      <w:start w:val="1"/>
+      <w:numFmt w:val="decimal"/>
+      <w:lvlText w:val="%7."/>
+      <w:lvlJc w:val="left"/>
+      <w:pPr>
+        <w:ind w:left="5891" w:hanging="360"/>
+      </w:pPr>
+    </w:lvl>
+    <w:lvl w:ilvl="7" w:tplc="08090019" w:tentative="1">
+      <w:start w:val="1"/>
+      <w:numFmt w:val="lowerLetter"/>
+      <w:lvlText w:val="%8."/>
+      <w:lvlJc w:val="left"/>
+      <w:pPr>
+        <w:ind w:left="6611" w:hanging="360"/>
+      </w:pPr>
+    </w:lvl>
+    <w:lvl w:ilvl="8" w:tplc="0809001B" w:tentative="1">
+      <w:start w:val="1"/>
+      <w:numFmt w:val="lowerRoman"/>
+      <w:lvlText w:val="%9."/>
+      <w:lvlJc w:val="right"/>
+      <w:pPr>
+        <w:ind w:left="7331" w:hanging="180"/>
+      </w:pPr>
+    </w:lvl>
+  </w:abstractNum>
+  <w:abstractNum w:abstractNumId="8">
     <w:nsid w:val="1ED34EEB"/>
     <w:multiLevelType w:val="hybridMultilevel"/>
     <w:tmpl w:val="BC243B16"/>
@@ -12031,7 +12587,7 @@
       </w:pPr>
     </w:lvl>
   </w:abstractNum>
-  <w:abstractNum w:abstractNumId="8">
+  <w:abstractNum w:abstractNumId="9">
     <w:nsid w:val="1FAB254E"/>
     <w:multiLevelType w:val="hybridMultilevel"/>
     <w:tmpl w:val="D76843EE"/>
@@ -12144,7 +12700,7 @@
       </w:rPr>
     </w:lvl>
   </w:abstractNum>
-  <w:abstractNum w:abstractNumId="9">
+  <w:abstractNum w:abstractNumId="10">
     <w:nsid w:val="225C6436"/>
     <w:multiLevelType w:val="hybridMultilevel"/>
     <w:tmpl w:val="5204F7AE"/>
@@ -12257,7 +12813,7 @@
       </w:pPr>
     </w:lvl>
   </w:abstractNum>
-  <w:abstractNum w:abstractNumId="10">
+  <w:abstractNum w:abstractNumId="11">
     <w:nsid w:val="22D90B46"/>
     <w:multiLevelType w:val="hybridMultilevel"/>
     <w:tmpl w:val="41863346"/>
@@ -12370,7 +12926,7 @@
       </w:rPr>
     </w:lvl>
   </w:abstractNum>
-  <w:abstractNum w:abstractNumId="11">
+  <w:abstractNum w:abstractNumId="12">
     <w:nsid w:val="22F41C69"/>
     <w:multiLevelType w:val="multilevel"/>
     <w:tmpl w:val="E1DAED10"/>
@@ -12510,7 +13066,7 @@
       </w:rPr>
     </w:lvl>
   </w:abstractNum>
-  <w:abstractNum w:abstractNumId="12">
+  <w:abstractNum w:abstractNumId="13">
     <w:nsid w:val="260423B0"/>
     <w:multiLevelType w:val="hybridMultilevel"/>
     <w:tmpl w:val="888CCF6C"/>
@@ -12623,7 +13179,7 @@
       </w:rPr>
     </w:lvl>
   </w:abstractNum>
-  <w:abstractNum w:abstractNumId="13">
+  <w:abstractNum w:abstractNumId="14">
     <w:nsid w:val="2FA80059"/>
     <w:multiLevelType w:val="hybridMultilevel"/>
     <w:tmpl w:val="0A466714"/>
@@ -12736,7 +13292,7 @@
       </w:rPr>
     </w:lvl>
   </w:abstractNum>
-  <w:abstractNum w:abstractNumId="14">
+  <w:abstractNum w:abstractNumId="15">
     <w:nsid w:val="30A613FE"/>
     <w:multiLevelType w:val="hybridMultilevel"/>
     <w:tmpl w:val="3D320608"/>
@@ -12876,7 +13432,120 @@
       </w:rPr>
     </w:lvl>
   </w:abstractNum>
-  <w:abstractNum w:abstractNumId="15">
+  <w:abstractNum w:abstractNumId="16">
+    <w:nsid w:val="33B13C9A"/>
+    <w:multiLevelType w:val="hybridMultilevel"/>
+    <w:tmpl w:val="4C525DF2"/>
+    <w:lvl w:ilvl="0" w:tplc="04090001">
+      <w:start w:val="1"/>
+      <w:numFmt w:val="bullet"/>
+      <w:lvlText w:val=""/>
+      <w:lvlJc w:val="left"/>
+      <w:pPr>
+        <w:ind w:left="1571" w:hanging="360"/>
+      </w:pPr>
+      <w:rPr>
+        <w:rFonts w:ascii="Symbol" w:hAnsi="Symbol" w:hint="default"/>
+      </w:rPr>
+    </w:lvl>
+    <w:lvl w:ilvl="1" w:tplc="08090003" w:tentative="1">
+      <w:start w:val="1"/>
+      <w:numFmt w:val="bullet"/>
+      <w:lvlText w:val="o"/>
+      <w:lvlJc w:val="left"/>
+      <w:pPr>
+        <w:ind w:left="2291" w:hanging="360"/>
+      </w:pPr>
+      <w:rPr>
+        <w:rFonts w:ascii="Courier New" w:hAnsi="Courier New" w:cs="Courier New" w:hint="default"/>
+      </w:rPr>
+    </w:lvl>
+    <w:lvl w:ilvl="2" w:tplc="08090005" w:tentative="1">
+      <w:start w:val="1"/>
+      <w:numFmt w:val="bullet"/>
+      <w:lvlText w:val=""/>
+      <w:lvlJc w:val="left"/>
+      <w:pPr>
+        <w:ind w:left="3011" w:hanging="360"/>
+      </w:pPr>
+      <w:rPr>
+        <w:rFonts w:ascii="Wingdings" w:hAnsi="Wingdings" w:hint="default"/>
+      </w:rPr>
+    </w:lvl>
+    <w:lvl w:ilvl="3" w:tplc="08090001" w:tentative="1">
+      <w:start w:val="1"/>
+      <w:numFmt w:val="bullet"/>
+      <w:lvlText w:val=""/>
+      <w:lvlJc w:val="left"/>
+      <w:pPr>
+        <w:ind w:left="3731" w:hanging="360"/>
+      </w:pPr>
+      <w:rPr>
+        <w:rFonts w:ascii="Symbol" w:hAnsi="Symbol" w:hint="default"/>
+      </w:rPr>
+    </w:lvl>
+    <w:lvl w:ilvl="4" w:tplc="08090003" w:tentative="1">
+      <w:start w:val="1"/>
+      <w:numFmt w:val="bullet"/>
+      <w:lvlText w:val="o"/>
+      <w:lvlJc w:val="left"/>
+      <w:pPr>
+        <w:ind w:left="4451" w:hanging="360"/>
+      </w:pPr>
+      <w:rPr>
+        <w:rFonts w:ascii="Courier New" w:hAnsi="Courier New" w:cs="Courier New" w:hint="default"/>
+      </w:rPr>
+    </w:lvl>
+    <w:lvl w:ilvl="5" w:tplc="08090005" w:tentative="1">
+      <w:start w:val="1"/>
+      <w:numFmt w:val="bullet"/>
+      <w:lvlText w:val=""/>
+      <w:lvlJc w:val="left"/>
+      <w:pPr>
+        <w:ind w:left="5171" w:hanging="360"/>
+      </w:pPr>
+      <w:rPr>
+        <w:rFonts w:ascii="Wingdings" w:hAnsi="Wingdings" w:hint="default"/>
+      </w:rPr>
+    </w:lvl>
+    <w:lvl w:ilvl="6" w:tplc="08090001" w:tentative="1">
+      <w:start w:val="1"/>
+      <w:numFmt w:val="bullet"/>
+      <w:lvlText w:val=""/>
+      <w:lvlJc w:val="left"/>
+      <w:pPr>
+        <w:ind w:left="5891" w:hanging="360"/>
+      </w:pPr>
+      <w:rPr>
+        <w:rFonts w:ascii="Symbol" w:hAnsi="Symbol" w:hint="default"/>
+      </w:rPr>
+    </w:lvl>
+    <w:lvl w:ilvl="7" w:tplc="08090003" w:tentative="1">
+      <w:start w:val="1"/>
+      <w:numFmt w:val="bullet"/>
+      <w:lvlText w:val="o"/>
+      <w:lvlJc w:val="left"/>
+      <w:pPr>
+        <w:ind w:left="6611" w:hanging="360"/>
+      </w:pPr>
+      <w:rPr>
+        <w:rFonts w:ascii="Courier New" w:hAnsi="Courier New" w:cs="Courier New" w:hint="default"/>
+      </w:rPr>
+    </w:lvl>
+    <w:lvl w:ilvl="8" w:tplc="08090005" w:tentative="1">
+      <w:start w:val="1"/>
+      <w:numFmt w:val="bullet"/>
+      <w:lvlText w:val=""/>
+      <w:lvlJc w:val="left"/>
+      <w:pPr>
+        <w:ind w:left="7331" w:hanging="360"/>
+      </w:pPr>
+      <w:rPr>
+        <w:rFonts w:ascii="Wingdings" w:hAnsi="Wingdings" w:hint="default"/>
+      </w:rPr>
+    </w:lvl>
+  </w:abstractNum>
+  <w:abstractNum w:abstractNumId="17">
     <w:nsid w:val="33DB2015"/>
     <w:multiLevelType w:val="hybridMultilevel"/>
     <w:tmpl w:val="F0CC490E"/>
@@ -12989,7 +13658,7 @@
       </w:rPr>
     </w:lvl>
   </w:abstractNum>
-  <w:abstractNum w:abstractNumId="16">
+  <w:abstractNum w:abstractNumId="18">
     <w:nsid w:val="33DE0B75"/>
     <w:multiLevelType w:val="hybridMultilevel"/>
     <w:tmpl w:val="657E2098"/>
@@ -13102,7 +13771,7 @@
       </w:rPr>
     </w:lvl>
   </w:abstractNum>
-  <w:abstractNum w:abstractNumId="17">
+  <w:abstractNum w:abstractNumId="19">
     <w:nsid w:val="34641E49"/>
     <w:multiLevelType w:val="hybridMultilevel"/>
     <w:tmpl w:val="C35C365E"/>
@@ -13191,7 +13860,7 @@
       </w:pPr>
     </w:lvl>
   </w:abstractNum>
-  <w:abstractNum w:abstractNumId="18">
+  <w:abstractNum w:abstractNumId="20">
     <w:nsid w:val="35D86A4C"/>
     <w:multiLevelType w:val="hybridMultilevel"/>
     <w:tmpl w:val="497CA3D2"/>
@@ -13304,7 +13973,7 @@
       </w:rPr>
     </w:lvl>
   </w:abstractNum>
-  <w:abstractNum w:abstractNumId="19">
+  <w:abstractNum w:abstractNumId="21">
     <w:nsid w:val="4F523FF7"/>
     <w:multiLevelType w:val="hybridMultilevel"/>
     <w:tmpl w:val="3ADEB876"/>
@@ -13444,7 +14113,7 @@
       </w:rPr>
     </w:lvl>
   </w:abstractNum>
-  <w:abstractNum w:abstractNumId="20">
+  <w:abstractNum w:abstractNumId="22">
     <w:nsid w:val="4F702FC4"/>
     <w:multiLevelType w:val="hybridMultilevel"/>
     <w:tmpl w:val="40A4341A"/>
@@ -13557,7 +14226,7 @@
       </w:rPr>
     </w:lvl>
   </w:abstractNum>
-  <w:abstractNum w:abstractNumId="21">
+  <w:abstractNum w:abstractNumId="23">
     <w:nsid w:val="512C503C"/>
     <w:multiLevelType w:val="hybridMultilevel"/>
     <w:tmpl w:val="BCDCC500"/>
@@ -13670,7 +14339,7 @@
       </w:rPr>
     </w:lvl>
   </w:abstractNum>
-  <w:abstractNum w:abstractNumId="22">
+  <w:abstractNum w:abstractNumId="24">
     <w:nsid w:val="512D7E84"/>
     <w:multiLevelType w:val="hybridMultilevel"/>
     <w:tmpl w:val="D354E150"/>
@@ -13783,7 +14452,7 @@
       </w:rPr>
     </w:lvl>
   </w:abstractNum>
-  <w:abstractNum w:abstractNumId="23">
+  <w:abstractNum w:abstractNumId="25">
     <w:nsid w:val="514D2BD4"/>
     <w:multiLevelType w:val="hybridMultilevel"/>
     <w:tmpl w:val="4C409D8C"/>
@@ -13896,7 +14565,7 @@
       </w:rPr>
     </w:lvl>
   </w:abstractNum>
-  <w:abstractNum w:abstractNumId="24">
+  <w:abstractNum w:abstractNumId="26">
     <w:nsid w:val="5341252E"/>
     <w:multiLevelType w:val="hybridMultilevel"/>
     <w:tmpl w:val="2FF64456"/>
@@ -14009,7 +14678,7 @@
       </w:rPr>
     </w:lvl>
   </w:abstractNum>
-  <w:abstractNum w:abstractNumId="25">
+  <w:abstractNum w:abstractNumId="27">
     <w:nsid w:val="54285783"/>
     <w:multiLevelType w:val="multilevel"/>
     <w:tmpl w:val="11C2947C"/>
@@ -14131,7 +14800,7 @@
       </w:pPr>
     </w:lvl>
   </w:abstractNum>
-  <w:abstractNum w:abstractNumId="26">
+  <w:abstractNum w:abstractNumId="28">
     <w:nsid w:val="62202596"/>
     <w:multiLevelType w:val="hybridMultilevel"/>
     <w:tmpl w:val="24EE262C"/>
@@ -14244,7 +14913,7 @@
       </w:rPr>
     </w:lvl>
   </w:abstractNum>
-  <w:abstractNum w:abstractNumId="27">
+  <w:abstractNum w:abstractNumId="29">
     <w:nsid w:val="63A4604D"/>
     <w:multiLevelType w:val="hybridMultilevel"/>
     <w:tmpl w:val="F10CECDA"/>
@@ -14357,7 +15026,7 @@
       </w:rPr>
     </w:lvl>
   </w:abstractNum>
-  <w:abstractNum w:abstractNumId="28">
+  <w:abstractNum w:abstractNumId="30">
     <w:nsid w:val="64445143"/>
     <w:multiLevelType w:val="hybridMultilevel"/>
     <w:tmpl w:val="854E7B82"/>
@@ -14470,7 +15139,93 @@
       </w:rPr>
     </w:lvl>
   </w:abstractNum>
-  <w:abstractNum w:abstractNumId="29">
+  <w:abstractNum w:abstractNumId="31">
+    <w:nsid w:val="645A1776"/>
+    <w:multiLevelType w:val="hybridMultilevel"/>
+    <w:tmpl w:val="86D4D93A"/>
+    <w:lvl w:ilvl="0" w:tplc="0809000F">
+      <w:start w:val="1"/>
+      <w:numFmt w:val="decimal"/>
+      <w:lvlText w:val="%1."/>
+      <w:lvlJc w:val="left"/>
+      <w:pPr>
+        <w:ind w:left="1571" w:hanging="360"/>
+      </w:pPr>
+    </w:lvl>
+    <w:lvl w:ilvl="1" w:tplc="08090019" w:tentative="1">
+      <w:start w:val="1"/>
+      <w:numFmt w:val="lowerLetter"/>
+      <w:lvlText w:val="%2."/>
+      <w:lvlJc w:val="left"/>
+      <w:pPr>
+        <w:ind w:left="2291" w:hanging="360"/>
+      </w:pPr>
+    </w:lvl>
+    <w:lvl w:ilvl="2" w:tplc="0809001B" w:tentative="1">
+      <w:start w:val="1"/>
+      <w:numFmt w:val="lowerRoman"/>
+      <w:lvlText w:val="%3."/>
+      <w:lvlJc w:val="right"/>
+      <w:pPr>
+        <w:ind w:left="3011" w:hanging="180"/>
+      </w:pPr>
+    </w:lvl>
+    <w:lvl w:ilvl="3" w:tplc="0809000F" w:tentative="1">
+      <w:start w:val="1"/>
+      <w:numFmt w:val="decimal"/>
+      <w:lvlText w:val="%4."/>
+      <w:lvlJc w:val="left"/>
+      <w:pPr>
+        <w:ind w:left="3731" w:hanging="360"/>
+      </w:pPr>
+    </w:lvl>
+    <w:lvl w:ilvl="4" w:tplc="08090019" w:tentative="1">
+      <w:start w:val="1"/>
+      <w:numFmt w:val="lowerLetter"/>
+      <w:lvlText w:val="%5."/>
+      <w:lvlJc w:val="left"/>
+      <w:pPr>
+        <w:ind w:left="4451" w:hanging="360"/>
+      </w:pPr>
+    </w:lvl>
+    <w:lvl w:ilvl="5" w:tplc="0809001B" w:tentative="1">
+      <w:start w:val="1"/>
+      <w:numFmt w:val="lowerRoman"/>
+      <w:lvlText w:val="%6."/>
+      <w:lvlJc w:val="right"/>
+      <w:pPr>
+        <w:ind w:left="5171" w:hanging="180"/>
+      </w:pPr>
+    </w:lvl>
+    <w:lvl w:ilvl="6" w:tplc="0809000F" w:tentative="1">
+      <w:start w:val="1"/>
+      <w:numFmt w:val="decimal"/>
+      <w:lvlText w:val="%7."/>
+      <w:lvlJc w:val="left"/>
+      <w:pPr>
+        <w:ind w:left="5891" w:hanging="360"/>
+      </w:pPr>
+    </w:lvl>
+    <w:lvl w:ilvl="7" w:tplc="08090019" w:tentative="1">
+      <w:start w:val="1"/>
+      <w:numFmt w:val="lowerLetter"/>
+      <w:lvlText w:val="%8."/>
+      <w:lvlJc w:val="left"/>
+      <w:pPr>
+        <w:ind w:left="6611" w:hanging="360"/>
+      </w:pPr>
+    </w:lvl>
+    <w:lvl w:ilvl="8" w:tplc="0809001B" w:tentative="1">
+      <w:start w:val="1"/>
+      <w:numFmt w:val="lowerRoman"/>
+      <w:lvlText w:val="%9."/>
+      <w:lvlJc w:val="right"/>
+      <w:pPr>
+        <w:ind w:left="7331" w:hanging="180"/>
+      </w:pPr>
+    </w:lvl>
+  </w:abstractNum>
+  <w:abstractNum w:abstractNumId="32">
     <w:nsid w:val="6C0303A8"/>
     <w:multiLevelType w:val="hybridMultilevel"/>
     <w:tmpl w:val="E28A73B6"/>
@@ -14582,7 +15337,7 @@
       </w:rPr>
     </w:lvl>
   </w:abstractNum>
-  <w:abstractNum w:abstractNumId="30">
+  <w:abstractNum w:abstractNumId="33">
     <w:nsid w:val="6E046E77"/>
     <w:multiLevelType w:val="hybridMultilevel"/>
     <w:tmpl w:val="4DD68AC8"/>
@@ -14694,7 +15449,7 @@
       </w:rPr>
     </w:lvl>
   </w:abstractNum>
-  <w:abstractNum w:abstractNumId="31">
+  <w:abstractNum w:abstractNumId="34">
     <w:nsid w:val="751E4B51"/>
     <w:multiLevelType w:val="hybridMultilevel"/>
     <w:tmpl w:val="555281FE"/>
@@ -14808,88 +15563,88 @@
     </w:lvl>
   </w:abstractNum>
   <w:num w:numId="1">
-    <w:abstractNumId w:val="25"/>
+    <w:abstractNumId w:val="27"/>
   </w:num>
   <w:num w:numId="2">
-    <w:abstractNumId w:val="9"/>
+    <w:abstractNumId w:val="10"/>
   </w:num>
   <w:num w:numId="3">
-    <w:abstractNumId w:val="19"/>
+    <w:abstractNumId w:val="21"/>
   </w:num>
   <w:num w:numId="4">
     <w:abstractNumId w:val="2"/>
   </w:num>
   <w:num w:numId="5">
-    <w:abstractNumId w:val="11"/>
+    <w:abstractNumId w:val="12"/>
   </w:num>
   <w:num w:numId="6">
-    <w:abstractNumId w:val="7"/>
+    <w:abstractNumId w:val="8"/>
   </w:num>
   <w:num w:numId="7">
     <w:abstractNumId w:val="4"/>
   </w:num>
   <w:num w:numId="8">
-    <w:abstractNumId w:val="14"/>
+    <w:abstractNumId w:val="15"/>
   </w:num>
   <w:num w:numId="9">
-    <w:abstractNumId w:val="21"/>
+    <w:abstractNumId w:val="23"/>
   </w:num>
   <w:num w:numId="10">
-    <w:abstractNumId w:val="17"/>
+    <w:abstractNumId w:val="19"/>
   </w:num>
   <w:num w:numId="11">
-    <w:abstractNumId w:val="12"/>
+    <w:abstractNumId w:val="13"/>
   </w:num>
   <w:num w:numId="12">
+    <w:abstractNumId w:val="26"/>
+  </w:num>
+  <w:num w:numId="13">
     <w:abstractNumId w:val="24"/>
   </w:num>
-  <w:num w:numId="13">
-    <w:abstractNumId w:val="22"/>
-  </w:num>
   <w:num w:numId="14">
-    <w:abstractNumId w:val="26"/>
+    <w:abstractNumId w:val="28"/>
   </w:num>
   <w:num w:numId="15">
-    <w:abstractNumId w:val="29"/>
+    <w:abstractNumId w:val="32"/>
   </w:num>
   <w:num w:numId="16">
-    <w:abstractNumId w:val="30"/>
+    <w:abstractNumId w:val="33"/>
   </w:num>
   <w:num w:numId="17">
-    <w:abstractNumId w:val="23"/>
+    <w:abstractNumId w:val="25"/>
   </w:num>
   <w:num w:numId="18">
-    <w:abstractNumId w:val="31"/>
+    <w:abstractNumId w:val="34"/>
   </w:num>
   <w:num w:numId="19">
-    <w:abstractNumId w:val="8"/>
+    <w:abstractNumId w:val="9"/>
   </w:num>
   <w:num w:numId="20">
     <w:abstractNumId w:val="6"/>
   </w:num>
   <w:num w:numId="21">
-    <w:abstractNumId w:val="16"/>
+    <w:abstractNumId w:val="18"/>
   </w:num>
   <w:num w:numId="22">
-    <w:abstractNumId w:val="28"/>
+    <w:abstractNumId w:val="30"/>
   </w:num>
   <w:num w:numId="23">
-    <w:abstractNumId w:val="10"/>
+    <w:abstractNumId w:val="11"/>
   </w:num>
   <w:num w:numId="24">
-    <w:abstractNumId w:val="15"/>
+    <w:abstractNumId w:val="17"/>
   </w:num>
   <w:num w:numId="25">
-    <w:abstractNumId w:val="18"/>
+    <w:abstractNumId w:val="20"/>
   </w:num>
   <w:num w:numId="26">
-    <w:abstractNumId w:val="13"/>
+    <w:abstractNumId w:val="14"/>
   </w:num>
   <w:num w:numId="27">
     <w:abstractNumId w:val="1"/>
   </w:num>
   <w:num w:numId="28">
-    <w:abstractNumId w:val="27"/>
+    <w:abstractNumId w:val="29"/>
   </w:num>
   <w:num w:numId="29">
     <w:abstractNumId w:val="0"/>
@@ -14901,7 +15656,16 @@
     <w:abstractNumId w:val="5"/>
   </w:num>
   <w:num w:numId="32">
-    <w:abstractNumId w:val="20"/>
+    <w:abstractNumId w:val="22"/>
+  </w:num>
+  <w:num w:numId="33">
+    <w:abstractNumId w:val="7"/>
+  </w:num>
+  <w:num w:numId="34">
+    <w:abstractNumId w:val="16"/>
+  </w:num>
+  <w:num w:numId="35">
+    <w:abstractNumId w:val="31"/>
   </w:num>
 </w:numbering>
 </file>
@@ -16428,7 +17192,7 @@
 </file>
 
 <file path=customXml/itemProps1.xml><?xml version="1.0" encoding="utf-8"?>
-<ds:datastoreItem xmlns:ds="http://schemas.openxmlformats.org/officeDocument/2006/customXml" ds:itemID="{ACC079BC-8890-4B7E-8DB6-959A2AA9F53F}">
+<ds:datastoreItem xmlns:ds="http://schemas.openxmlformats.org/officeDocument/2006/customXml" ds:itemID="{CCE7460B-B5BD-49B0-A3CD-EDF20065CCFB}">
   <ds:schemaRefs>
     <ds:schemaRef ds:uri="http://schemas.openxmlformats.org/officeDocument/2006/bibliography"/>
   </ds:schemaRefs>

</xml_diff>

<commit_message>
IKASAN-958 Dashboard documentation and some tidying up.
</commit_message>
<xml_diff>
--- a/ikasaneip/dashboard/docs/UserManual.docx
+++ b/ikasaneip/dashboard/docs/UserManual.docx
@@ -3770,7 +3770,7 @@
         <w:rPr>
           <w:noProof/>
         </w:rPr>
-        <w:t>52</w:t>
+        <w:t>53</w:t>
       </w:r>
       <w:r>
         <w:rPr>
@@ -3841,7 +3841,7 @@
         <w:rPr>
           <w:noProof/>
         </w:rPr>
-        <w:t>53</w:t>
+        <w:t>55</w:t>
       </w:r>
       <w:r>
         <w:rPr>
@@ -3912,7 +3912,7 @@
         <w:rPr>
           <w:noProof/>
         </w:rPr>
-        <w:t>54</w:t>
+        <w:t>57</w:t>
       </w:r>
       <w:r>
         <w:rPr>
@@ -3983,7 +3983,7 @@
         <w:rPr>
           <w:noProof/>
         </w:rPr>
-        <w:t>56</w:t>
+        <w:t>59</w:t>
       </w:r>
       <w:r>
         <w:rPr>
@@ -13338,34 +13338,7 @@
       </w:pPr>
       <w:r>
         <w:lastRenderedPageBreak/>
-        <w:t xml:space="preserve">In order to </w:t>
-      </w:r>
-      <w:r>
-        <w:t>remove a</w:t>
-      </w:r>
-      <w:r>
-        <w:t xml:space="preserve"> role </w:t>
-      </w:r>
-      <w:r>
-        <w:t>that a user currently has,</w:t>
-      </w:r>
-      <w:r>
-        <w:t xml:space="preserve"> </w:t>
-      </w:r>
-      <w:r>
-        <w:t>the trash can</w:t>
-      </w:r>
-      <w:r>
-        <w:t xml:space="preserve"> in the ‘Role’ table below the ‘User Management’ form which displays all roles that the current user has</w:t>
-      </w:r>
-      <w:r>
-        <w:t xml:space="preserve"> can be clicked and the User will no longer have the role</w:t>
-      </w:r>
-      <w:r>
-        <w:t xml:space="preserve">. </w:t>
-      </w:r>
-      <w:r>
-        <w:t>Alternatively the trash can in the Members table on the right hand side of the screen</w:t>
+        <w:t>In order to remove a role that a user currently has, the trash can in the ‘Role’ table below the ‘User Management’ form which displays all roles that the current user has can be clicked and the User will no longer have the role. Alternatively the trash can in the Members table on the right hand side of the screen</w:t>
       </w:r>
       <w:r>
         <w:t>,</w:t>
@@ -13490,37 +13463,7 @@
         <w:ind w:left="576"/>
       </w:pPr>
       <w:r>
-        <w:t xml:space="preserve">In order to remove a role that a </w:t>
-      </w:r>
-      <w:r>
-        <w:t>group</w:t>
-      </w:r>
-      <w:r>
-        <w:t xml:space="preserve"> currently has, the trash can in the ‘Role’ table below the ‘</w:t>
-      </w:r>
-      <w:r>
-        <w:t>Group</w:t>
-      </w:r>
-      <w:r>
-        <w:t xml:space="preserve"> Management’ form which displays all roles that the current </w:t>
-      </w:r>
-      <w:r>
-        <w:t>group</w:t>
-      </w:r>
-      <w:r>
-        <w:t xml:space="preserve"> has</w:t>
-      </w:r>
-      <w:r>
-        <w:t>,</w:t>
-      </w:r>
-      <w:r>
-        <w:t xml:space="preserve"> can be clicked and the User will no longer have the role. Alternatively the trash can in the Members table on the right hand side of the screen, can be clicked to remove the desired </w:t>
-      </w:r>
-      <w:r>
-        <w:t>‘Group’</w:t>
-      </w:r>
-      <w:r>
-        <w:t>.</w:t>
+        <w:t>In order to remove a role that a group currently has, the trash can in the ‘Role’ table below the ‘Group Management’ form which displays all roles that the current group has, can be clicked and the User will no longer have the role. Alternatively the trash can in the Members table on the right hand side of the screen, can be clicked to remove the desired ‘Group’.</w:t>
       </w:r>
     </w:p>
     <w:p>
@@ -13917,25 +13860,7 @@
         <w:spacing w:line="360" w:lineRule="auto"/>
       </w:pPr>
       <w:r>
-        <w:t xml:space="preserve">A </w:t>
-      </w:r>
-      <w:r>
-        <w:t>Policy is the most</w:t>
-      </w:r>
-      <w:r>
-        <w:t xml:space="preserve"> </w:t>
-      </w:r>
-      <w:r>
-        <w:t>granular security element and typically manages a single piece of functionality or related functionality</w:t>
-      </w:r>
-      <w:r>
-        <w:t>. The ‘</w:t>
-      </w:r>
-      <w:r>
-        <w:t>Policy</w:t>
-      </w:r>
-      <w:r>
-        <w:t xml:space="preserve"> Administration’ provides the ability create and delete a </w:t>
+        <w:t xml:space="preserve">A Policy is the most granular security element and typically manages a single piece of functionality or related functionality. The ‘Policy Administration’ provides the ability create and delete a </w:t>
       </w:r>
       <w:r>
         <w:t>policies</w:t>
@@ -14225,31 +14150,7 @@
       </w:pPr>
       <w:r>
         <w:lastRenderedPageBreak/>
-        <w:t xml:space="preserve">It is also possible to search for existing </w:t>
-      </w:r>
-      <w:r>
-        <w:t>policies</w:t>
-      </w:r>
-      <w:r>
-        <w:t xml:space="preserve"> by beginning to type into the ‘</w:t>
-      </w:r>
-      <w:r>
-        <w:t>Role</w:t>
-      </w:r>
-      <w:r>
-        <w:t xml:space="preserve"> Name’ text box. Suggestions will be presented and it is possible to select the </w:t>
-      </w:r>
-      <w:r>
-        <w:t>policy</w:t>
-      </w:r>
-      <w:r>
-        <w:t xml:space="preserve"> you searching for. The screen will be populated with details relating to the relevant </w:t>
-      </w:r>
-      <w:r>
-        <w:t>policy</w:t>
-      </w:r>
-      <w:r>
-        <w:t xml:space="preserve">.  </w:t>
+        <w:t xml:space="preserve">It is also possible to search for existing policies by beginning to type into the ‘Role Name’ text box. Suggestions will be presented and it is possible to select the policy you searching for. The screen will be populated with details relating to the relevant policy.  </w:t>
       </w:r>
     </w:p>
     <w:p>
@@ -14258,31 +14159,7 @@
         <w:spacing w:line="360" w:lineRule="auto"/>
       </w:pPr>
       <w:r>
-        <w:t xml:space="preserve">The </w:t>
-      </w:r>
-      <w:r>
-        <w:t xml:space="preserve">Role table below </w:t>
-      </w:r>
-      <w:r>
-        <w:t xml:space="preserve">provides a view on all </w:t>
-      </w:r>
-      <w:r>
-        <w:t>roles</w:t>
-      </w:r>
-      <w:r>
-        <w:t xml:space="preserve"> </w:t>
-      </w:r>
-      <w:r>
-        <w:t>that</w:t>
-      </w:r>
-      <w:r>
-        <w:t xml:space="preserve"> have the current </w:t>
-      </w:r>
-      <w:r>
-        <w:t>policy</w:t>
-      </w:r>
-      <w:r>
-        <w:t xml:space="preserve">. It is possible to select the </w:t>
+        <w:t xml:space="preserve">The Role table below provides a view on all roles that have the current policy. It is possible to select the </w:t>
       </w:r>
       <w:r>
         <w:rPr>
@@ -14338,19 +14215,7 @@
         </w:drawing>
       </w:r>
       <w:r>
-        <w:t xml:space="preserve"> in any row in this table and disassociate the </w:t>
-      </w:r>
-      <w:r>
-        <w:t>role</w:t>
-      </w:r>
-      <w:r>
-        <w:t xml:space="preserve"> from this </w:t>
-      </w:r>
-      <w:r>
-        <w:t>policy</w:t>
-      </w:r>
-      <w:r>
-        <w:t>.</w:t>
+        <w:t xml:space="preserve"> in any row in this table and disassociate the role from this policy.</w:t>
       </w:r>
     </w:p>
     <w:p>
@@ -14359,25 +14224,7 @@
         <w:spacing w:line="360" w:lineRule="auto"/>
       </w:pPr>
       <w:r>
-        <w:t>The ‘</w:t>
-      </w:r>
-      <w:r>
-        <w:t>Role/</w:t>
-      </w:r>
-      <w:r>
-        <w:t>Policies</w:t>
-      </w:r>
-      <w:r>
-        <w:t xml:space="preserve"> Associations</w:t>
-      </w:r>
-      <w:r>
-        <w:t xml:space="preserve">’ pane allows for </w:t>
-      </w:r>
-      <w:r>
-        <w:t>the current policy</w:t>
-      </w:r>
-      <w:r>
-        <w:t xml:space="preserve"> to be associated with the </w:t>
+        <w:t xml:space="preserve">The ‘Role/Policies Associations’ pane allows for the current policy to be associated with the </w:t>
       </w:r>
       <w:r>
         <w:t>selected role</w:t>
@@ -14439,6 +14286,7 @@
     <w:p>
       <w:pPr>
         <w:pStyle w:val="BodyText"/>
+        <w:spacing w:line="360" w:lineRule="auto"/>
       </w:pPr>
       <w:r>
         <w:t>The Dashboard provides functionality that allows it to connect and synchronise with one or more LDAP repositories to allow to Active Directory authentication as well as the ability to pull LDAP groups into the Dashboard domain to allow for different levels of security control within the application.</w:t>
@@ -14447,6 +14295,7 @@
     <w:p>
       <w:pPr>
         <w:pStyle w:val="BodyText"/>
+        <w:spacing w:line="360" w:lineRule="auto"/>
       </w:pPr>
       <w:r>
         <w:t>There are a number of functions available to a configured ‘User Directory’.</w:t>
@@ -14459,12 +14308,81 @@
           <w:ilvl w:val="0"/>
           <w:numId w:val="47"/>
         </w:numPr>
+        <w:spacing w:line="360" w:lineRule="auto"/>
       </w:pPr>
       <w:r>
         <w:t>Enable/Disable. This enables or disables authentication against this directory</w:t>
       </w:r>
-      <w:bookmarkStart w:id="72" w:name="_GoBack"/>
-      <w:bookmarkEnd w:id="72"/>
+      <w:r>
+        <w:t xml:space="preserve">. The directory must be enabled to allow users </w:t>
+      </w:r>
+      <w:r>
+        <w:t>to authenticate against the repository.</w:t>
+      </w:r>
+    </w:p>
+    <w:p>
+      <w:pPr>
+        <w:pStyle w:val="BodyText"/>
+        <w:numPr>
+          <w:ilvl w:val="0"/>
+          <w:numId w:val="47"/>
+        </w:numPr>
+        <w:spacing w:line="360" w:lineRule="auto"/>
+      </w:pPr>
+      <w:r>
+        <w:t>Edit the ‘User Directory’ configuration.</w:t>
+      </w:r>
+    </w:p>
+    <w:p>
+      <w:pPr>
+        <w:pStyle w:val="BodyText"/>
+        <w:numPr>
+          <w:ilvl w:val="0"/>
+          <w:numId w:val="47"/>
+        </w:numPr>
+        <w:spacing w:line="360" w:lineRule="auto"/>
+      </w:pPr>
+      <w:r>
+        <w:t>Delete</w:t>
+      </w:r>
+      <w:r>
+        <w:t xml:space="preserve"> the ‘User Directory’ configuration.</w:t>
+      </w:r>
+    </w:p>
+    <w:p>
+      <w:pPr>
+        <w:pStyle w:val="BodyText"/>
+        <w:numPr>
+          <w:ilvl w:val="0"/>
+          <w:numId w:val="47"/>
+        </w:numPr>
+        <w:spacing w:line="360" w:lineRule="auto"/>
+      </w:pPr>
+      <w:r>
+        <w:t>Test the connectivity  the ‘User Directory’</w:t>
+      </w:r>
+    </w:p>
+    <w:p>
+      <w:pPr>
+        <w:pStyle w:val="BodyText"/>
+        <w:numPr>
+          <w:ilvl w:val="0"/>
+          <w:numId w:val="47"/>
+        </w:numPr>
+        <w:spacing w:line="360" w:lineRule="auto"/>
+      </w:pPr>
+      <w:r>
+        <w:t xml:space="preserve">Synchronise the dashboard with the ‘User Directory’. This should be done once the directory has been set up. Without this step, users will not be able to authenticate against the repository. </w:t>
+      </w:r>
+    </w:p>
+    <w:p>
+      <w:pPr>
+        <w:pStyle w:val="BodyText"/>
+        <w:spacing w:line="360" w:lineRule="auto"/>
+      </w:pPr>
+      <w:r>
+        <w:t>The user can also choose to add a directory.</w:t>
+      </w:r>
     </w:p>
     <w:p>
       <w:r>
@@ -14522,12 +14440,84 @@
       </w:r>
     </w:p>
     <w:p/>
-    <w:p>
-      <w:r>
-        <w:rPr>
-          <w:noProof/>
-        </w:rPr>
-        <w:lastRenderedPageBreak/>
+    <w:p/>
+    <w:p/>
+    <w:p/>
+    <w:p>
+      <w:pPr>
+        <w:pStyle w:val="BodyText"/>
+        <w:spacing w:line="360" w:lineRule="auto"/>
+      </w:pPr>
+      <w:r>
+        <w:t>The ‘User Directory’ is presented whenever a user either creates a new or edits an existing ‘User Directory’</w:t>
+      </w:r>
+      <w:r>
+        <w:t>.</w:t>
+      </w:r>
+    </w:p>
+    <w:p>
+      <w:pPr>
+        <w:pStyle w:val="BodyText"/>
+        <w:spacing w:line="360" w:lineRule="auto"/>
+      </w:pPr>
+      <w:r>
+        <w:t>The form is broken into distinct areas:</w:t>
+      </w:r>
+    </w:p>
+    <w:p>
+      <w:pPr>
+        <w:pStyle w:val="BodyText"/>
+        <w:numPr>
+          <w:ilvl w:val="0"/>
+          <w:numId w:val="48"/>
+        </w:numPr>
+        <w:spacing w:line="360" w:lineRule="auto"/>
+      </w:pPr>
+      <w:r>
+        <w:t>‘Server Settings’ contains the details of how to connect to the directory.</w:t>
+      </w:r>
+    </w:p>
+    <w:p>
+      <w:pPr>
+        <w:pStyle w:val="BodyText"/>
+        <w:numPr>
+          <w:ilvl w:val="0"/>
+          <w:numId w:val="48"/>
+        </w:numPr>
+        <w:spacing w:line="360" w:lineRule="auto"/>
+      </w:pPr>
+      <w:r>
+        <w:t>‘LDAP Schema’ contains details of where to get user and group information from within the directory.</w:t>
+      </w:r>
+    </w:p>
+    <w:p>
+      <w:pPr>
+        <w:pStyle w:val="BodyText"/>
+        <w:numPr>
+          <w:ilvl w:val="0"/>
+          <w:numId w:val="48"/>
+        </w:numPr>
+        <w:spacing w:line="360" w:lineRule="auto"/>
+      </w:pPr>
+      <w:r>
+        <w:t xml:space="preserve">‘LDAP Attributes’ contain the names of attributes from which data elements are retrieved from during the synchronisation process. You can have this filled with default </w:t>
+      </w:r>
+      <w:proofErr w:type="gramStart"/>
+      <w:r>
+        <w:t>values which is</w:t>
+      </w:r>
+      <w:proofErr w:type="gramEnd"/>
+      <w:r>
+        <w:t xml:space="preserve"> sufficient in most cases, by selecting the Populate default attributes check box.</w:t>
+      </w:r>
+    </w:p>
+    <w:p/>
+    <w:p/>
+    <w:p>
+      <w:r>
+        <w:rPr>
+          <w:noProof/>
+        </w:rPr>
         <w:drawing>
           <wp:inline distT="0" distB="0" distL="0" distR="0" wp14:anchorId="26542969" wp14:editId="05C571C5">
             <wp:extent cx="6109970" cy="4455795"/>
@@ -14579,15 +14569,59 @@
       </w:r>
     </w:p>
     <w:p>
+      <w:r>
+        <w:br w:type="page"/>
+      </w:r>
+    </w:p>
+    <w:p>
       <w:pPr>
         <w:pStyle w:val="Heading2"/>
       </w:pPr>
-      <w:bookmarkStart w:id="73" w:name="_Toc431144309"/>
+      <w:bookmarkStart w:id="72" w:name="_Toc431144309"/>
       <w:r>
         <w:lastRenderedPageBreak/>
         <w:t>Platform Configuration</w:t>
       </w:r>
+      <w:bookmarkEnd w:id="72"/>
+    </w:p>
+    <w:p>
+      <w:pPr>
+        <w:pStyle w:val="BodyText"/>
+        <w:spacing w:line="360" w:lineRule="auto"/>
+      </w:pPr>
+      <w:r>
+        <w:t xml:space="preserve">The Platform Configuration screen provides a place to externalise global configurations for the </w:t>
+      </w:r>
+      <w:proofErr w:type="spellStart"/>
+      <w:r>
+        <w:t>Ikasan</w:t>
+      </w:r>
+      <w:proofErr w:type="spellEnd"/>
+      <w:r>
+        <w:t xml:space="preserve"> platform including the Dashboard.</w:t>
+      </w:r>
+    </w:p>
+    <w:p>
+      <w:pPr>
+        <w:pStyle w:val="BodyText"/>
+        <w:spacing w:line="360" w:lineRule="auto"/>
+      </w:pPr>
+      <w:r>
+        <w:t xml:space="preserve">These configurations are stored in the </w:t>
+      </w:r>
+      <w:proofErr w:type="spellStart"/>
+      <w:r>
+        <w:t>Ikasan</w:t>
+      </w:r>
+      <w:proofErr w:type="spellEnd"/>
+      <w:r>
+        <w:t xml:space="preserve"> configuration service with a configured resource id of ‘</w:t>
+      </w:r>
+      <w:bookmarkStart w:id="73" w:name="_GoBack"/>
       <w:bookmarkEnd w:id="73"/>
+      <w:r>
+        <w:t>platform-configuration’.</w:t>
+      </w:r>
     </w:p>
     <w:p>
       <w:r>
@@ -14734,7 +14768,7 @@
                 <v:imagedata r:id="rId1" o:title="" chromakey="white"/>
                 <v:shadow color="#036"/>
               </v:shape>
-              <o:OLEObject Type="Embed" ProgID="PBrush" ShapeID="_x0000_s2050" DrawAspect="Content" ObjectID="_1504935519" r:id="rId2"/>
+              <o:OLEObject Type="Embed" ProgID="PBrush" ShapeID="_x0000_s2050" DrawAspect="Content" ObjectID="_1504964887" r:id="rId2"/>
             </w:pict>
           </w:r>
         </w:p>
@@ -14846,7 +14880,7 @@
                 <v:imagedata r:id="rId1" o:title="" chromakey="white"/>
                 <v:shadow color="#036"/>
               </v:shape>
-              <o:OLEObject Type="Embed" ProgID="PBrush" ShapeID="_x0000_s2051" DrawAspect="Content" ObjectID="_1504935520" r:id="rId2"/>
+              <o:OLEObject Type="Embed" ProgID="PBrush" ShapeID="_x0000_s2051" DrawAspect="Content" ObjectID="_1504964888" r:id="rId2"/>
             </w:pict>
           </w:r>
           <w:r>
@@ -16136,7 +16170,7 @@
               <w:rFonts w:ascii="Arial" w:hAnsi="Arial"/>
               <w:noProof/>
             </w:rPr>
-            <w:t>57</w:t>
+            <w:t>59</w:t>
           </w:r>
           <w:r>
             <w:rPr>
@@ -18928,6 +18962,119 @@
     </w:lvl>
   </w:abstractNum>
   <w:abstractNum w:abstractNumId="24">
+    <w:nsid w:val="3C29397F"/>
+    <w:multiLevelType w:val="hybridMultilevel"/>
+    <w:tmpl w:val="D51AFF5C"/>
+    <w:lvl w:ilvl="0" w:tplc="08090001">
+      <w:start w:val="1"/>
+      <w:numFmt w:val="bullet"/>
+      <w:lvlText w:val=""/>
+      <w:lvlJc w:val="left"/>
+      <w:pPr>
+        <w:ind w:left="1571" w:hanging="360"/>
+      </w:pPr>
+      <w:rPr>
+        <w:rFonts w:ascii="Symbol" w:hAnsi="Symbol" w:hint="default"/>
+      </w:rPr>
+    </w:lvl>
+    <w:lvl w:ilvl="1" w:tplc="08090003" w:tentative="1">
+      <w:start w:val="1"/>
+      <w:numFmt w:val="bullet"/>
+      <w:lvlText w:val="o"/>
+      <w:lvlJc w:val="left"/>
+      <w:pPr>
+        <w:ind w:left="2291" w:hanging="360"/>
+      </w:pPr>
+      <w:rPr>
+        <w:rFonts w:ascii="Courier New" w:hAnsi="Courier New" w:cs="Courier New" w:hint="default"/>
+      </w:rPr>
+    </w:lvl>
+    <w:lvl w:ilvl="2" w:tplc="08090005" w:tentative="1">
+      <w:start w:val="1"/>
+      <w:numFmt w:val="bullet"/>
+      <w:lvlText w:val=""/>
+      <w:lvlJc w:val="left"/>
+      <w:pPr>
+        <w:ind w:left="3011" w:hanging="360"/>
+      </w:pPr>
+      <w:rPr>
+        <w:rFonts w:ascii="Wingdings" w:hAnsi="Wingdings" w:hint="default"/>
+      </w:rPr>
+    </w:lvl>
+    <w:lvl w:ilvl="3" w:tplc="08090001" w:tentative="1">
+      <w:start w:val="1"/>
+      <w:numFmt w:val="bullet"/>
+      <w:lvlText w:val=""/>
+      <w:lvlJc w:val="left"/>
+      <w:pPr>
+        <w:ind w:left="3731" w:hanging="360"/>
+      </w:pPr>
+      <w:rPr>
+        <w:rFonts w:ascii="Symbol" w:hAnsi="Symbol" w:hint="default"/>
+      </w:rPr>
+    </w:lvl>
+    <w:lvl w:ilvl="4" w:tplc="08090003" w:tentative="1">
+      <w:start w:val="1"/>
+      <w:numFmt w:val="bullet"/>
+      <w:lvlText w:val="o"/>
+      <w:lvlJc w:val="left"/>
+      <w:pPr>
+        <w:ind w:left="4451" w:hanging="360"/>
+      </w:pPr>
+      <w:rPr>
+        <w:rFonts w:ascii="Courier New" w:hAnsi="Courier New" w:cs="Courier New" w:hint="default"/>
+      </w:rPr>
+    </w:lvl>
+    <w:lvl w:ilvl="5" w:tplc="08090005" w:tentative="1">
+      <w:start w:val="1"/>
+      <w:numFmt w:val="bullet"/>
+      <w:lvlText w:val=""/>
+      <w:lvlJc w:val="left"/>
+      <w:pPr>
+        <w:ind w:left="5171" w:hanging="360"/>
+      </w:pPr>
+      <w:rPr>
+        <w:rFonts w:ascii="Wingdings" w:hAnsi="Wingdings" w:hint="default"/>
+      </w:rPr>
+    </w:lvl>
+    <w:lvl w:ilvl="6" w:tplc="08090001" w:tentative="1">
+      <w:start w:val="1"/>
+      <w:numFmt w:val="bullet"/>
+      <w:lvlText w:val=""/>
+      <w:lvlJc w:val="left"/>
+      <w:pPr>
+        <w:ind w:left="5891" w:hanging="360"/>
+      </w:pPr>
+      <w:rPr>
+        <w:rFonts w:ascii="Symbol" w:hAnsi="Symbol" w:hint="default"/>
+      </w:rPr>
+    </w:lvl>
+    <w:lvl w:ilvl="7" w:tplc="08090003" w:tentative="1">
+      <w:start w:val="1"/>
+      <w:numFmt w:val="bullet"/>
+      <w:lvlText w:val="o"/>
+      <w:lvlJc w:val="left"/>
+      <w:pPr>
+        <w:ind w:left="6611" w:hanging="360"/>
+      </w:pPr>
+      <w:rPr>
+        <w:rFonts w:ascii="Courier New" w:hAnsi="Courier New" w:cs="Courier New" w:hint="default"/>
+      </w:rPr>
+    </w:lvl>
+    <w:lvl w:ilvl="8" w:tplc="08090005" w:tentative="1">
+      <w:start w:val="1"/>
+      <w:numFmt w:val="bullet"/>
+      <w:lvlText w:val=""/>
+      <w:lvlJc w:val="left"/>
+      <w:pPr>
+        <w:ind w:left="7331" w:hanging="360"/>
+      </w:pPr>
+      <w:rPr>
+        <w:rFonts w:ascii="Wingdings" w:hAnsi="Wingdings" w:hint="default"/>
+      </w:rPr>
+    </w:lvl>
+  </w:abstractNum>
+  <w:abstractNum w:abstractNumId="25">
     <w:nsid w:val="3E69056D"/>
     <w:multiLevelType w:val="hybridMultilevel"/>
     <w:tmpl w:val="A84AA776"/>
@@ -19040,7 +19187,7 @@
       </w:rPr>
     </w:lvl>
   </w:abstractNum>
-  <w:abstractNum w:abstractNumId="25">
+  <w:abstractNum w:abstractNumId="26">
     <w:nsid w:val="3E8C4B40"/>
     <w:multiLevelType w:val="hybridMultilevel"/>
     <w:tmpl w:val="2898CE46"/>
@@ -19153,7 +19300,7 @@
       </w:rPr>
     </w:lvl>
   </w:abstractNum>
-  <w:abstractNum w:abstractNumId="26">
+  <w:abstractNum w:abstractNumId="27">
     <w:nsid w:val="3EED430F"/>
     <w:multiLevelType w:val="hybridMultilevel"/>
     <w:tmpl w:val="A7E804A2"/>
@@ -19266,7 +19413,7 @@
       </w:rPr>
     </w:lvl>
   </w:abstractNum>
-  <w:abstractNum w:abstractNumId="27">
+  <w:abstractNum w:abstractNumId="28">
     <w:nsid w:val="45C13376"/>
     <w:multiLevelType w:val="hybridMultilevel"/>
     <w:tmpl w:val="FA343C10"/>
@@ -19379,7 +19526,7 @@
       </w:rPr>
     </w:lvl>
   </w:abstractNum>
-  <w:abstractNum w:abstractNumId="28">
+  <w:abstractNum w:abstractNumId="29">
     <w:nsid w:val="4A9C01DE"/>
     <w:multiLevelType w:val="hybridMultilevel"/>
     <w:tmpl w:val="B3925B18"/>
@@ -19492,7 +19639,7 @@
       </w:rPr>
     </w:lvl>
   </w:abstractNum>
-  <w:abstractNum w:abstractNumId="29">
+  <w:abstractNum w:abstractNumId="30">
     <w:nsid w:val="4C983385"/>
     <w:multiLevelType w:val="hybridMultilevel"/>
     <w:tmpl w:val="8800EC78"/>
@@ -19578,7 +19725,7 @@
       </w:pPr>
     </w:lvl>
   </w:abstractNum>
-  <w:abstractNum w:abstractNumId="30">
+  <w:abstractNum w:abstractNumId="31">
     <w:nsid w:val="4F523FF7"/>
     <w:multiLevelType w:val="hybridMultilevel"/>
     <w:tmpl w:val="3ADEB876"/>
@@ -19718,7 +19865,7 @@
       </w:rPr>
     </w:lvl>
   </w:abstractNum>
-  <w:abstractNum w:abstractNumId="31">
+  <w:abstractNum w:abstractNumId="32">
     <w:nsid w:val="4F702FC4"/>
     <w:multiLevelType w:val="hybridMultilevel"/>
     <w:tmpl w:val="40A4341A"/>
@@ -19831,7 +19978,7 @@
       </w:rPr>
     </w:lvl>
   </w:abstractNum>
-  <w:abstractNum w:abstractNumId="32">
+  <w:abstractNum w:abstractNumId="33">
     <w:nsid w:val="512C503C"/>
     <w:multiLevelType w:val="hybridMultilevel"/>
     <w:tmpl w:val="BCDCC500"/>
@@ -19944,7 +20091,7 @@
       </w:rPr>
     </w:lvl>
   </w:abstractNum>
-  <w:abstractNum w:abstractNumId="33">
+  <w:abstractNum w:abstractNumId="34">
     <w:nsid w:val="512D7E84"/>
     <w:multiLevelType w:val="hybridMultilevel"/>
     <w:tmpl w:val="D354E150"/>
@@ -20057,7 +20204,7 @@
       </w:rPr>
     </w:lvl>
   </w:abstractNum>
-  <w:abstractNum w:abstractNumId="34">
+  <w:abstractNum w:abstractNumId="35">
     <w:nsid w:val="514D2BD4"/>
     <w:multiLevelType w:val="hybridMultilevel"/>
     <w:tmpl w:val="4C409D8C"/>
@@ -20170,7 +20317,7 @@
       </w:rPr>
     </w:lvl>
   </w:abstractNum>
-  <w:abstractNum w:abstractNumId="35">
+  <w:abstractNum w:abstractNumId="36">
     <w:nsid w:val="5341252E"/>
     <w:multiLevelType w:val="hybridMultilevel"/>
     <w:tmpl w:val="2FF64456"/>
@@ -20283,7 +20430,7 @@
       </w:rPr>
     </w:lvl>
   </w:abstractNum>
-  <w:abstractNum w:abstractNumId="36">
+  <w:abstractNum w:abstractNumId="37">
     <w:nsid w:val="54285783"/>
     <w:multiLevelType w:val="multilevel"/>
     <w:tmpl w:val="834A5154"/>
@@ -20405,7 +20552,7 @@
       </w:pPr>
     </w:lvl>
   </w:abstractNum>
-  <w:abstractNum w:abstractNumId="37">
+  <w:abstractNum w:abstractNumId="38">
     <w:nsid w:val="549C33E5"/>
     <w:multiLevelType w:val="hybridMultilevel"/>
     <w:tmpl w:val="09D6C08E"/>
@@ -20491,7 +20638,7 @@
       </w:pPr>
     </w:lvl>
   </w:abstractNum>
-  <w:abstractNum w:abstractNumId="38">
+  <w:abstractNum w:abstractNumId="39">
     <w:nsid w:val="5DB94374"/>
     <w:multiLevelType w:val="hybridMultilevel"/>
     <w:tmpl w:val="DBDAF09E"/>
@@ -20604,7 +20751,7 @@
       </w:rPr>
     </w:lvl>
   </w:abstractNum>
-  <w:abstractNum w:abstractNumId="39">
+  <w:abstractNum w:abstractNumId="40">
     <w:nsid w:val="62202596"/>
     <w:multiLevelType w:val="hybridMultilevel"/>
     <w:tmpl w:val="24EE262C"/>
@@ -20717,7 +20864,7 @@
       </w:rPr>
     </w:lvl>
   </w:abstractNum>
-  <w:abstractNum w:abstractNumId="40">
+  <w:abstractNum w:abstractNumId="41">
     <w:nsid w:val="63A4604D"/>
     <w:multiLevelType w:val="hybridMultilevel"/>
     <w:tmpl w:val="F10CECDA"/>
@@ -20830,7 +20977,7 @@
       </w:rPr>
     </w:lvl>
   </w:abstractNum>
-  <w:abstractNum w:abstractNumId="41">
+  <w:abstractNum w:abstractNumId="42">
     <w:nsid w:val="64445143"/>
     <w:multiLevelType w:val="hybridMultilevel"/>
     <w:tmpl w:val="854E7B82"/>
@@ -20943,7 +21090,7 @@
       </w:rPr>
     </w:lvl>
   </w:abstractNum>
-  <w:abstractNum w:abstractNumId="42">
+  <w:abstractNum w:abstractNumId="43">
     <w:nsid w:val="645A1776"/>
     <w:multiLevelType w:val="hybridMultilevel"/>
     <w:tmpl w:val="86D4D93A"/>
@@ -21029,7 +21176,7 @@
       </w:pPr>
     </w:lvl>
   </w:abstractNum>
-  <w:abstractNum w:abstractNumId="43">
+  <w:abstractNum w:abstractNumId="44">
     <w:nsid w:val="6C0303A8"/>
     <w:multiLevelType w:val="hybridMultilevel"/>
     <w:tmpl w:val="E28A73B6"/>
@@ -21141,7 +21288,7 @@
       </w:rPr>
     </w:lvl>
   </w:abstractNum>
-  <w:abstractNum w:abstractNumId="44">
+  <w:abstractNum w:abstractNumId="45">
     <w:nsid w:val="6E046E77"/>
     <w:multiLevelType w:val="hybridMultilevel"/>
     <w:tmpl w:val="4DD68AC8"/>
@@ -21253,7 +21400,7 @@
       </w:rPr>
     </w:lvl>
   </w:abstractNum>
-  <w:abstractNum w:abstractNumId="45">
+  <w:abstractNum w:abstractNumId="46">
     <w:nsid w:val="751E4B51"/>
     <w:multiLevelType w:val="hybridMultilevel"/>
     <w:tmpl w:val="555281FE"/>
@@ -21366,7 +21513,7 @@
       </w:rPr>
     </w:lvl>
   </w:abstractNum>
-  <w:abstractNum w:abstractNumId="46">
+  <w:abstractNum w:abstractNumId="47">
     <w:nsid w:val="77316965"/>
     <w:multiLevelType w:val="hybridMultilevel"/>
     <w:tmpl w:val="36FEFE48"/>
@@ -21480,13 +21627,13 @@
     </w:lvl>
   </w:abstractNum>
   <w:num w:numId="1">
-    <w:abstractNumId w:val="36"/>
+    <w:abstractNumId w:val="37"/>
   </w:num>
   <w:num w:numId="2">
     <w:abstractNumId w:val="10"/>
   </w:num>
   <w:num w:numId="3">
-    <w:abstractNumId w:val="30"/>
+    <w:abstractNumId w:val="31"/>
   </w:num>
   <w:num w:numId="4">
     <w:abstractNumId w:val="2"/>
@@ -21504,7 +21651,7 @@
     <w:abstractNumId w:val="17"/>
   </w:num>
   <w:num w:numId="9">
-    <w:abstractNumId w:val="32"/>
+    <w:abstractNumId w:val="33"/>
   </w:num>
   <w:num w:numId="10">
     <w:abstractNumId w:val="21"/>
@@ -21513,25 +21660,25 @@
     <w:abstractNumId w:val="13"/>
   </w:num>
   <w:num w:numId="12">
+    <w:abstractNumId w:val="36"/>
+  </w:num>
+  <w:num w:numId="13">
+    <w:abstractNumId w:val="34"/>
+  </w:num>
+  <w:num w:numId="14">
+    <w:abstractNumId w:val="40"/>
+  </w:num>
+  <w:num w:numId="15">
+    <w:abstractNumId w:val="44"/>
+  </w:num>
+  <w:num w:numId="16">
+    <w:abstractNumId w:val="45"/>
+  </w:num>
+  <w:num w:numId="17">
     <w:abstractNumId w:val="35"/>
   </w:num>
-  <w:num w:numId="13">
-    <w:abstractNumId w:val="33"/>
-  </w:num>
-  <w:num w:numId="14">
-    <w:abstractNumId w:val="39"/>
-  </w:num>
-  <w:num w:numId="15">
-    <w:abstractNumId w:val="43"/>
-  </w:num>
-  <w:num w:numId="16">
-    <w:abstractNumId w:val="44"/>
-  </w:num>
-  <w:num w:numId="17">
-    <w:abstractNumId w:val="34"/>
-  </w:num>
   <w:num w:numId="18">
-    <w:abstractNumId w:val="45"/>
+    <w:abstractNumId w:val="46"/>
   </w:num>
   <w:num w:numId="19">
     <w:abstractNumId w:val="9"/>
@@ -21543,7 +21690,7 @@
     <w:abstractNumId w:val="20"/>
   </w:num>
   <w:num w:numId="22">
-    <w:abstractNumId w:val="41"/>
+    <w:abstractNumId w:val="42"/>
   </w:num>
   <w:num w:numId="23">
     <w:abstractNumId w:val="11"/>
@@ -21561,7 +21708,7 @@
     <w:abstractNumId w:val="1"/>
   </w:num>
   <w:num w:numId="28">
-    <w:abstractNumId w:val="40"/>
+    <w:abstractNumId w:val="41"/>
   </w:num>
   <w:num w:numId="29">
     <w:abstractNumId w:val="0"/>
@@ -21573,7 +21720,7 @@
     <w:abstractNumId w:val="5"/>
   </w:num>
   <w:num w:numId="32">
-    <w:abstractNumId w:val="31"/>
+    <w:abstractNumId w:val="32"/>
   </w:num>
   <w:num w:numId="33">
     <w:abstractNumId w:val="7"/>
@@ -21582,25 +21729,25 @@
     <w:abstractNumId w:val="18"/>
   </w:num>
   <w:num w:numId="35">
-    <w:abstractNumId w:val="42"/>
+    <w:abstractNumId w:val="43"/>
   </w:num>
   <w:num w:numId="36">
-    <w:abstractNumId w:val="25"/>
+    <w:abstractNumId w:val="26"/>
   </w:num>
   <w:num w:numId="37">
-    <w:abstractNumId w:val="37"/>
+    <w:abstractNumId w:val="38"/>
   </w:num>
   <w:num w:numId="38">
     <w:abstractNumId w:val="14"/>
   </w:num>
   <w:num w:numId="39">
-    <w:abstractNumId w:val="29"/>
+    <w:abstractNumId w:val="30"/>
   </w:num>
   <w:num w:numId="40">
-    <w:abstractNumId w:val="27"/>
+    <w:abstractNumId w:val="28"/>
   </w:num>
   <w:num w:numId="41">
-    <w:abstractNumId w:val="24"/>
+    <w:abstractNumId w:val="25"/>
   </w:num>
   <w:num w:numId="42">
     <w:abstractNumId w:val="15"/>
@@ -21609,16 +21756,19 @@
     <w:abstractNumId w:val="22"/>
   </w:num>
   <w:num w:numId="44">
-    <w:abstractNumId w:val="46"/>
+    <w:abstractNumId w:val="47"/>
   </w:num>
   <w:num w:numId="45">
-    <w:abstractNumId w:val="26"/>
+    <w:abstractNumId w:val="27"/>
   </w:num>
   <w:num w:numId="46">
-    <w:abstractNumId w:val="38"/>
+    <w:abstractNumId w:val="39"/>
   </w:num>
   <w:num w:numId="47">
-    <w:abstractNumId w:val="28"/>
+    <w:abstractNumId w:val="29"/>
+  </w:num>
+  <w:num w:numId="48">
+    <w:abstractNumId w:val="24"/>
   </w:num>
 </w:numbering>
 </file>
@@ -23157,7 +23307,7 @@
 </file>
 
 <file path=customXml/itemProps1.xml><?xml version="1.0" encoding="utf-8"?>
-<ds:datastoreItem xmlns:ds="http://schemas.openxmlformats.org/officeDocument/2006/customXml" ds:itemID="{60B0A01B-3405-4473-9784-9DA1B2309B5C}">
+<ds:datastoreItem xmlns:ds="http://schemas.openxmlformats.org/officeDocument/2006/customXml" ds:itemID="{B8EB826E-2FF0-46DE-8957-5FBCA096284B}">
   <ds:schemaRefs>
     <ds:schemaRef ds:uri="http://schemas.openxmlformats.org/officeDocument/2006/bibliography"/>
   </ds:schemaRefs>

</xml_diff>

<commit_message>
IKASAN-958 Fixing some spelling and grammatical errors
</commit_message>
<xml_diff>
--- a/ikasaneip/dashboard/docs/UserManual.docx
+++ b/ikasaneip/dashboard/docs/UserManual.docx
@@ -5265,7 +5265,10 @@
         <w:spacing w:line="360" w:lineRule="auto"/>
       </w:pPr>
       <w:r>
-        <w:t>General user in formation such as name department and email address are shown in the form at the top left of the screen.</w:t>
+        <w:t>General user in</w:t>
+      </w:r>
+      <w:r>
+        <w:t>formation such as name department and email address are shown in the form at the top left of the screen.</w:t>
       </w:r>
     </w:p>
     <w:p>
@@ -5278,7 +5281,21 @@
         <w:spacing w:line="360" w:lineRule="auto"/>
       </w:pPr>
       <w:r>
-        <w:t xml:space="preserve">The ‘Role’ table displays all roles that the current user has. The roles are managed within the context if the </w:t>
+        <w:t xml:space="preserve">The ‘Role’ table displays all roles that the current user has. The roles are managed within the context </w:t>
+      </w:r>
+      <w:proofErr w:type="spellStart"/>
+      <w:r>
+        <w:t>i</w:t>
+      </w:r>
+      <w:r>
+        <w:t>o</w:t>
+      </w:r>
+      <w:r>
+        <w:t>f</w:t>
+      </w:r>
+      <w:proofErr w:type="spellEnd"/>
+      <w:r>
+        <w:t xml:space="preserve"> the </w:t>
       </w:r>
       <w:proofErr w:type="spellStart"/>
       <w:r>
@@ -5521,7 +5538,20 @@
         <w:t>exposes a view onto the underlying integration elements that form the Enterprise Service Bus.</w:t>
       </w:r>
       <w:r>
-        <w:t xml:space="preserve"> These users ability to access individual tabs is driven by the roles that the user has.</w:t>
+        <w:t xml:space="preserve"> The</w:t>
+      </w:r>
+      <w:r>
+        <w:t xml:space="preserve"> </w:t>
+      </w:r>
+      <w:proofErr w:type="spellStart"/>
+      <w:proofErr w:type="gramStart"/>
+      <w:r>
+        <w:t>users</w:t>
+      </w:r>
+      <w:proofErr w:type="spellEnd"/>
+      <w:proofErr w:type="gramEnd"/>
+      <w:r>
+        <w:t xml:space="preserve"> ability to access individual tabs is driven by the roles that the user has.</w:t>
       </w:r>
       <w:r>
         <w:t xml:space="preserve"> It provides the following functional areas:</w:t>
@@ -5558,7 +5588,16 @@
         <w:t>s</w:t>
       </w:r>
       <w:r>
-        <w:t>, integration module, flow</w:t>
+        <w:t>, integration module</w:t>
+      </w:r>
+      <w:r>
+        <w:t>s</w:t>
+      </w:r>
+      <w:r>
+        <w:t>, flow</w:t>
+      </w:r>
+      <w:r>
+        <w:t>s</w:t>
       </w:r>
       <w:r>
         <w:t>,</w:t>
@@ -5598,7 +5637,13 @@
         <w:t>The</w:t>
       </w:r>
       <w:r>
-        <w:t xml:space="preserve"> business stream tab allows users to create new business streams and association relevant flows with a business stream.</w:t>
+        <w:t xml:space="preserve"> business stream tab allows users to create new business streams and </w:t>
+      </w:r>
+      <w:r>
+        <w:t xml:space="preserve">to </w:t>
+      </w:r>
+      <w:r>
+        <w:t>association relevant flows with a business stream.</w:t>
       </w:r>
     </w:p>
     <w:p>
@@ -5638,7 +5683,13 @@
         <w:t>he tab provides the ability to filter the results based on criteria defined by the user.</w:t>
       </w:r>
       <w:r>
-        <w:t xml:space="preserve"> Users can drill down on details on wiretapped events. </w:t>
+        <w:t xml:space="preserve"> Us</w:t>
+      </w:r>
+      <w:r>
+        <w:t>ers can drill down on details of</w:t>
+      </w:r>
+      <w:r>
+        <w:t xml:space="preserve"> wiretapped events. </w:t>
       </w:r>
       <w:r>
         <w:t xml:space="preserve">   </w:t>
@@ -5706,7 +5757,25 @@
         <w:t xml:space="preserve">The exclusions tab provides </w:t>
       </w:r>
       <w:r>
-        <w:t>the user with access to events that have been excluded by the ESB. Exclusions typically occur when a business exception has occurred, for example due to missing reference data. Business exceptions are distinctly separate to technical exceptions which are normally transient. For technical exceptions, the ESB will attempt to self-recover and as such events do not need to be excluded because once the underlying issue is resolved, the data will flow as normal. Whereas business exceptions are excluded which allows for the root cause to be remediated, for example reference data fixed, and the data subsequently resubmitted into the ESB to flow to its intended destination. This tab allows the user to drill down into details of the excluded data, the error that caused it and provides functionality to allow them to action the exclusion.</w:t>
+        <w:t xml:space="preserve">the user with access to events that have been excluded by the ESB. Exclusions typically occur when a business exception has occurred, for example due to missing reference data. Business exceptions are distinctly separate to technical exceptions which are normally transient. For technical exceptions, the ESB will attempt to self-recover and as such </w:t>
+      </w:r>
+      <w:r>
+        <w:t xml:space="preserve">these </w:t>
+      </w:r>
+      <w:r>
+        <w:t>events do not need to be excluded because once the underlying issue is resolved, the data will flow as normal.</w:t>
+      </w:r>
+      <w:r>
+        <w:t xml:space="preserve"> However, </w:t>
+      </w:r>
+      <w:r>
+        <w:t xml:space="preserve"> business exceptions are excluded which allows for the root cause to be remediated, for example reference data fixed, and the data subsequently resubmitted into the ESB to flow to its intended destination. This tab allows the user to drill down into details of the excluded data, the error that caused it and prov</w:t>
+      </w:r>
+      <w:r>
+        <w:t>ides functionality to allow the user</w:t>
+      </w:r>
+      <w:r>
+        <w:t xml:space="preserve"> to action the exclusion.</w:t>
       </w:r>
     </w:p>
     <w:p>
@@ -5912,7 +5981,19 @@
         <w:spacing w:line="360" w:lineRule="auto"/>
       </w:pPr>
       <w:r>
-        <w:t>The topology tree provides a hierarchical view on all the servers, integration module, flow, and component elements and provides functionality to allow for the control and administration of these elements. The following functionality is available within the tree</w:t>
+        <w:t>The topology tree provides a hierarchical view on all the servers, integration module</w:t>
+      </w:r>
+      <w:r>
+        <w:t>s</w:t>
+      </w:r>
+      <w:r>
+        <w:t>, flow</w:t>
+      </w:r>
+      <w:r>
+        <w:t>s</w:t>
+      </w:r>
+      <w:r>
+        <w:t>, and component elements and provides functionality to allow for the control and administration of these elements. The following functionality is available within the tree</w:t>
       </w:r>
       <w:r>
         <w:t xml:space="preserve"> (dependant on the permissions you have within the application)</w:t>
@@ -6849,6 +6930,9 @@
       <w:r>
         <w:t>This is done by pressing the ‘New Server’ button. The ‘Server’ window will appear and the user is required to fill all fields for the server prior to pressing the ‘Save’</w:t>
       </w:r>
+      <w:r>
+        <w:t xml:space="preserve"> button.</w:t>
+      </w:r>
     </w:p>
     <w:p>
       <w:r>
@@ -7084,14 +7168,26 @@
         <w:spacing w:line="360" w:lineRule="auto"/>
       </w:pPr>
       <w:r>
-        <w:t xml:space="preserve">‘Categorised Errors’ are applied to the underlying error occurrence in a cascading manner from the most relevant to the least relevant configured ‘Categorised Error’. For example, of you have a ‘Categorised Error’ configured at the component level that is a direct match for the ‘Exception Class / Action’ combination, then this is the ‘Categorised Error’ that will be displayed in the ‘Categorised Error’ tab when searched. However, if there is no direct match at the component level, but there are ‘Categorised Errors’ configured at the flow, </w:t>
+        <w:t>‘Categorised Errors’ are applied to the underlying error occurrence in a cascading manner from the most relevant to the least relevant configured ‘Ca</w:t>
+      </w:r>
+      <w:r>
+        <w:t>tegorised Error’. For example, i</w:t>
+      </w:r>
+      <w:r>
+        <w:t xml:space="preserve">f you have a ‘Categorised Error’ configured at the component level that is a direct match for the ‘Exception Class / Action’ combination, then this is the ‘Categorised Error’ that will be displayed in the ‘Categorised Error’ tab when searched. However, if there is no direct match at the component level, but there are ‘Categorised Errors’ configured at the flow, </w:t>
       </w:r>
       <w:r>
         <w:lastRenderedPageBreak/>
         <w:t>modu</w:t>
       </w:r>
       <w:r>
-        <w:t>le or server level that match on the ‘Exception Class / Action’ combination, then this will be cause this error to be included in the results on the Categorised Error tab.</w:t>
+        <w:t>le or server level that match on the ‘Exception Class / Action’</w:t>
+      </w:r>
+      <w:r>
+        <w:t xml:space="preserve"> combination, then this will </w:t>
+      </w:r>
+      <w:r>
+        <w:t>cause this error to be included in the results on the Categorised Error tab.</w:t>
       </w:r>
     </w:p>
     <w:p>
@@ -7910,7 +8006,13 @@
       </w:r>
       <w:proofErr w:type="spellEnd"/>
       <w:r>
-        <w:t xml:space="preserve"> module. All form validation that occurs when a ‘Configuration’ is saved will validate against the relevant datatype and the user will be presented with an appropriate error message if the configuration parameter cannot be converted to the expected datatype. </w:t>
+        <w:t xml:space="preserve"> module. All form validation that occurs when a ‘Configuration’ is saved will validate against the relevant datatype</w:t>
+      </w:r>
+      <w:r>
+        <w:t>s</w:t>
+      </w:r>
+      <w:r>
+        <w:t xml:space="preserve"> and the user will be presented with an appropriate error message if the configuration parameter cannot be converted to the expected datatype. </w:t>
       </w:r>
     </w:p>
     <w:p/>
@@ -8531,21 +8633,19 @@
         <w:t xml:space="preserve"> then</w:t>
       </w:r>
       <w:r>
-        <w:t xml:space="preserve"> </w:t>
-      </w:r>
-      <w:proofErr w:type="gramStart"/>
-      <w:r>
-        <w:t>be</w:t>
-      </w:r>
-      <w:proofErr w:type="gramEnd"/>
-      <w:r>
-        <w:t xml:space="preserve"> search</w:t>
+        <w:t xml:space="preserve"> be search</w:t>
       </w:r>
       <w:r>
         <w:t>ed</w:t>
       </w:r>
       <w:r>
-        <w:t xml:space="preserve"> and view via the </w:t>
+        <w:t xml:space="preserve"> and view</w:t>
+      </w:r>
+      <w:r>
+        <w:t>ed</w:t>
+      </w:r>
+      <w:r>
+        <w:t xml:space="preserve"> via the </w:t>
       </w:r>
       <w:proofErr w:type="spellStart"/>
       <w:r>
@@ -9042,7 +9142,13 @@
         </w:rPr>
       </w:pPr>
       <w:r>
-        <w:t xml:space="preserve">Once a ‘Business Stream’ has been created, is able to start adding flows to it by dragging with Modules </w:t>
+        <w:t>Once a ‘Business Stream’ has been crea</w:t>
+      </w:r>
+      <w:r>
+        <w:t>ted, users are</w:t>
+      </w:r>
+      <w:r>
+        <w:t xml:space="preserve"> able to start adding flows to it by dragging with Modules </w:t>
       </w:r>
       <w:r>
         <w:rPr>
@@ -9157,11 +9263,11 @@
         </w:drawing>
       </w:r>
       <w:r>
-        <w:t xml:space="preserve">  out of the ‘Topology Tree’ and dropping them into the table on the </w:t>
+        <w:t xml:space="preserve">  out of the ‘Topology Tree’ and dropping them into the table on </w:t>
       </w:r>
       <w:r>
         <w:lastRenderedPageBreak/>
-        <w:t xml:space="preserve">‘Business Stream Tab’. This will automatically </w:t>
+        <w:t xml:space="preserve">the ‘Business Stream Tab’. This will automatically </w:t>
       </w:r>
       <w:proofErr w:type="gramStart"/>
       <w:r>
@@ -10095,15 +10201,13 @@
         <w:spacing w:line="360" w:lineRule="auto"/>
       </w:pPr>
       <w:r>
-        <w:t>Once an ‘Exclusions’ search has been performed, it is possible to click on a row within the search results table. This will cause the ‘Exclusion Event Details’ window to open. The ‘Exclusion Event Details’ window provides further information regarding the ‘</w:t>
-      </w:r>
-      <w:proofErr w:type="spellStart"/>
-      <w:r>
-        <w:t>Exlusion</w:t>
-      </w:r>
-      <w:proofErr w:type="spellEnd"/>
-      <w:r>
-        <w:t>’ including the payload of the event along with the error details.</w:t>
+        <w:t>Once an ‘Exclusions’ search has been performed, it is possible to click on a row within the search results table. This will cause the ‘Exclusion Event Details’ window to open. The ‘Exclusion Event Details’ window provides further information regarding the ‘Ex</w:t>
+      </w:r>
+      <w:r>
+        <w:t>c</w:t>
+      </w:r>
+      <w:r>
+        <w:t>lusion’ including the payload of the event along with the error details.</w:t>
       </w:r>
     </w:p>
     <w:p>
@@ -13226,7 +13330,13 @@
         <w:t>re</w:t>
       </w:r>
       <w:r>
-        <w:t xml:space="preserve"> is pop up a suggestion window for the list of users who match the data that has been entered. From this suggestion list type select the user whose details you wish to manage. Once selected all relevant details of the user will be populated into the screen.</w:t>
+        <w:t xml:space="preserve"> is pop up a suggestion window for the list of users who match the data that has been entered</w:t>
+      </w:r>
+      <w:r>
+        <w:t>. From this suggestion list,</w:t>
+      </w:r>
+      <w:r>
+        <w:t xml:space="preserve"> select the user whose details you wish to manage. Once selected all relevant details of the user will be populated into the screen.</w:t>
       </w:r>
     </w:p>
     <w:p>
@@ -14314,10 +14424,7 @@
         <w:t>Enable/Disable. This enables or disables authentication against this directory</w:t>
       </w:r>
       <w:r>
-        <w:t xml:space="preserve">. The directory must be enabled to allow users </w:t>
-      </w:r>
-      <w:r>
-        <w:t>to authenticate against the repository.</w:t>
+        <w:t>. The directory must be enabled to allow users to authenticate against the repository.</w:t>
       </w:r>
     </w:p>
     <w:p>
@@ -14343,10 +14450,7 @@
         <w:spacing w:line="360" w:lineRule="auto"/>
       </w:pPr>
       <w:r>
-        <w:t>Delete</w:t>
-      </w:r>
-      <w:r>
-        <w:t xml:space="preserve"> the ‘User Directory’ configuration.</w:t>
+        <w:t>Delete the ‘User Directory’ configuration.</w:t>
       </w:r>
     </w:p>
     <w:p>
@@ -14385,6 +14489,8 @@
       </w:r>
     </w:p>
     <w:p>
+      <w:bookmarkStart w:id="72" w:name="_GoBack"/>
+      <w:bookmarkEnd w:id="72"/>
       <w:r>
         <w:rPr>
           <w:noProof/>
@@ -14449,10 +14555,7 @@
         <w:spacing w:line="360" w:lineRule="auto"/>
       </w:pPr>
       <w:r>
-        <w:t>The ‘User Directory’ is presented whenever a user either creates a new or edits an existing ‘User Directory’</w:t>
-      </w:r>
-      <w:r>
-        <w:t>.</w:t>
+        <w:t>The ‘User Directory’ is presented whenever a user either creates a new or edits an existing ‘User Directory’.</w:t>
       </w:r>
     </w:p>
     <w:p>
@@ -14577,12 +14680,12 @@
       <w:pPr>
         <w:pStyle w:val="Heading2"/>
       </w:pPr>
-      <w:bookmarkStart w:id="72" w:name="_Toc431144309"/>
+      <w:bookmarkStart w:id="73" w:name="_Toc431144309"/>
       <w:r>
         <w:lastRenderedPageBreak/>
         <w:t>Platform Configuration</w:t>
       </w:r>
-      <w:bookmarkEnd w:id="72"/>
+      <w:bookmarkEnd w:id="73"/>
     </w:p>
     <w:p>
       <w:pPr>
@@ -14615,12 +14718,7 @@
       </w:r>
       <w:proofErr w:type="spellEnd"/>
       <w:r>
-        <w:t xml:space="preserve"> configuration service with a configured resource id of ‘</w:t>
-      </w:r>
-      <w:bookmarkStart w:id="73" w:name="_GoBack"/>
-      <w:bookmarkEnd w:id="73"/>
-      <w:r>
-        <w:t>platform-configuration’.</w:t>
+        <w:t xml:space="preserve"> configuration service with a configured resource id of ‘platform-configuration’.</w:t>
       </w:r>
     </w:p>
     <w:p>
@@ -14768,7 +14866,7 @@
                 <v:imagedata r:id="rId1" o:title="" chromakey="white"/>
                 <v:shadow color="#036"/>
               </v:shape>
-              <o:OLEObject Type="Embed" ProgID="PBrush" ShapeID="_x0000_s2050" DrawAspect="Content" ObjectID="_1504964887" r:id="rId2"/>
+              <o:OLEObject Type="Embed" ProgID="PBrush" ShapeID="_x0000_s2050" DrawAspect="Content" ObjectID="_1505063994" r:id="rId2"/>
             </w:pict>
           </w:r>
         </w:p>
@@ -14880,7 +14978,7 @@
                 <v:imagedata r:id="rId1" o:title="" chromakey="white"/>
                 <v:shadow color="#036"/>
               </v:shape>
-              <o:OLEObject Type="Embed" ProgID="PBrush" ShapeID="_x0000_s2051" DrawAspect="Content" ObjectID="_1504964888" r:id="rId2"/>
+              <o:OLEObject Type="Embed" ProgID="PBrush" ShapeID="_x0000_s2051" DrawAspect="Content" ObjectID="_1505063995" r:id="rId2"/>
             </w:pict>
           </w:r>
           <w:r>
@@ -16170,7 +16268,7 @@
               <w:rFonts w:ascii="Arial" w:hAnsi="Arial"/>
               <w:noProof/>
             </w:rPr>
-            <w:t>59</w:t>
+            <w:t>58</w:t>
           </w:r>
           <w:r>
             <w:rPr>
@@ -23307,7 +23405,7 @@
 </file>
 
 <file path=customXml/itemProps1.xml><?xml version="1.0" encoding="utf-8"?>
-<ds:datastoreItem xmlns:ds="http://schemas.openxmlformats.org/officeDocument/2006/customXml" ds:itemID="{B8EB826E-2FF0-46DE-8957-5FBCA096284B}">
+<ds:datastoreItem xmlns:ds="http://schemas.openxmlformats.org/officeDocument/2006/customXml" ds:itemID="{95D3B7BB-118C-4293-A39E-DA0D5CE54527}">
   <ds:schemaRefs>
     <ds:schemaRef ds:uri="http://schemas.openxmlformats.org/officeDocument/2006/bibliography"/>
   </ds:schemaRefs>

</xml_diff>

<commit_message>
IKASAN-994 Updating doc to reflect changes to rest security.
</commit_message>
<xml_diff>
--- a/ikasaneip/dashboard/docs/UserManual.docx
+++ b/ikasaneip/dashboard/docs/UserManual.docx
@@ -5,6 +5,7 @@
     <w:p>
       <w:pPr>
         <w:pStyle w:val="StyleArial20ptBoldItalicCenteredBefore144ptTop"/>
+        <w:jc w:val="left"/>
       </w:pPr>
     </w:p>
     <w:p>
@@ -14489,8 +14490,6 @@
       </w:r>
     </w:p>
     <w:p>
-      <w:bookmarkStart w:id="72" w:name="_GoBack"/>
-      <w:bookmarkEnd w:id="72"/>
       <w:r>
         <w:rPr>
           <w:noProof/>
@@ -14680,45 +14679,261 @@
       <w:pPr>
         <w:pStyle w:val="Heading2"/>
       </w:pPr>
-      <w:bookmarkStart w:id="73" w:name="_Toc431144309"/>
+      <w:bookmarkStart w:id="72" w:name="_Toc431144309"/>
       <w:r>
         <w:lastRenderedPageBreak/>
         <w:t>Platform Configuration</w:t>
       </w:r>
+      <w:bookmarkEnd w:id="72"/>
+    </w:p>
+    <w:p>
+      <w:pPr>
+        <w:pStyle w:val="BodyText"/>
+        <w:spacing w:line="360" w:lineRule="auto"/>
+      </w:pPr>
+      <w:r>
+        <w:t xml:space="preserve">The Platform Configuration screen provides a place to externalise global configurations for the </w:t>
+      </w:r>
+      <w:proofErr w:type="spellStart"/>
+      <w:r>
+        <w:t>Ikasan</w:t>
+      </w:r>
+      <w:proofErr w:type="spellEnd"/>
+      <w:r>
+        <w:t xml:space="preserve"> platform including the Dashboard.</w:t>
+      </w:r>
+    </w:p>
+    <w:p>
+      <w:pPr>
+        <w:pStyle w:val="BodyText"/>
+        <w:spacing w:line="360" w:lineRule="auto"/>
+      </w:pPr>
+      <w:r>
+        <w:t xml:space="preserve">These configurations are stored in the </w:t>
+      </w:r>
+      <w:proofErr w:type="spellStart"/>
+      <w:r>
+        <w:t>Ikasan</w:t>
+      </w:r>
+      <w:proofErr w:type="spellEnd"/>
+      <w:r>
+        <w:t xml:space="preserve"> configuration service with a configured resource id of ‘platform-configuration’.</w:t>
+      </w:r>
+    </w:p>
+    <w:p>
+      <w:pPr>
+        <w:pStyle w:val="BodyText"/>
+        <w:spacing w:line="360" w:lineRule="auto"/>
+      </w:pPr>
+      <w:r>
+        <w:t>There are a number of ‘Platform Configuration’ fields required to be entered:</w:t>
+      </w:r>
+    </w:p>
+    <w:p>
+      <w:pPr>
+        <w:pStyle w:val="BodyText"/>
+        <w:numPr>
+          <w:ilvl w:val="0"/>
+          <w:numId w:val="49"/>
+        </w:numPr>
+        <w:spacing w:line="360" w:lineRule="auto"/>
+      </w:pPr>
+      <w:proofErr w:type="spellStart"/>
+      <w:proofErr w:type="gramStart"/>
+      <w:r>
+        <w:rPr>
+          <w:b/>
+        </w:rPr>
+        <w:t>webServiceUserAccount</w:t>
+      </w:r>
+      <w:proofErr w:type="spellEnd"/>
+      <w:proofErr w:type="gramEnd"/>
+      <w:r>
+        <w:t>: The username of any account who has a role containing the ‘ALL’ or ‘</w:t>
+      </w:r>
+      <w:proofErr w:type="spellStart"/>
+      <w:r>
+        <w:t>WebServiceAdmin</w:t>
+      </w:r>
+      <w:proofErr w:type="spellEnd"/>
+      <w:r>
+        <w:t>’ policy.</w:t>
+      </w:r>
+    </w:p>
+    <w:p>
+      <w:pPr>
+        <w:pStyle w:val="BodyText"/>
+        <w:numPr>
+          <w:ilvl w:val="0"/>
+          <w:numId w:val="49"/>
+        </w:numPr>
+        <w:spacing w:line="360" w:lineRule="auto"/>
+      </w:pPr>
+      <w:proofErr w:type="spellStart"/>
+      <w:proofErr w:type="gramStart"/>
+      <w:r>
+        <w:rPr>
+          <w:b/>
+        </w:rPr>
+        <w:t>webServiceUser</w:t>
+      </w:r>
+      <w:r>
+        <w:rPr>
+          <w:b/>
+        </w:rPr>
+        <w:t>Passwo</w:t>
+      </w:r>
+      <w:r>
+        <w:rPr>
+          <w:b/>
+        </w:rPr>
+        <w:t>rd</w:t>
+      </w:r>
+      <w:proofErr w:type="spellEnd"/>
+      <w:proofErr w:type="gramEnd"/>
+      <w:r>
+        <w:t>: The password of the above account.</w:t>
+      </w:r>
+    </w:p>
+    <w:p>
+      <w:pPr>
+        <w:pStyle w:val="BodyText"/>
+        <w:numPr>
+          <w:ilvl w:val="0"/>
+          <w:numId w:val="49"/>
+        </w:numPr>
+        <w:spacing w:line="360" w:lineRule="auto"/>
+      </w:pPr>
+      <w:proofErr w:type="spellStart"/>
+      <w:r>
+        <w:rPr>
+          <w:b/>
+        </w:rPr>
+        <w:t>mappingExportSchemaLocation</w:t>
+      </w:r>
+      <w:proofErr w:type="spellEnd"/>
+      <w:r>
+        <w:t xml:space="preserve">: The path to the export schema in the form </w:t>
+      </w:r>
+      <w:r>
+        <w:t>http:/&lt;dashboard-url&gt;:&lt;dashboard-port&gt;</w:t>
+      </w:r>
+      <w:r>
+        <w:t>/ikasan-dashboard/static/org/ikasan/dash</w:t>
+      </w:r>
+      <w:r>
+        <w:t>board/mappingConfiguration</w:t>
+      </w:r>
+      <w:r>
+        <w:t>ImportExport.xsd</w:t>
+      </w:r>
+      <w:r>
+        <w:t>#</w:t>
+      </w:r>
+    </w:p>
+    <w:p>
+      <w:pPr>
+        <w:pStyle w:val="BodyText"/>
+        <w:numPr>
+          <w:ilvl w:val="0"/>
+          <w:numId w:val="49"/>
+        </w:numPr>
+        <w:spacing w:line="360" w:lineRule="auto"/>
+      </w:pPr>
+      <w:proofErr w:type="spellStart"/>
+      <w:r>
+        <w:rPr>
+          <w:b/>
+        </w:rPr>
+        <w:t>mapping</w:t>
+      </w:r>
+      <w:r>
+        <w:rPr>
+          <w:b/>
+        </w:rPr>
+        <w:t>Values</w:t>
+      </w:r>
+      <w:r>
+        <w:rPr>
+          <w:b/>
+        </w:rPr>
+        <w:t>ExportSchemaLocation</w:t>
+      </w:r>
+      <w:proofErr w:type="spellEnd"/>
+      <w:r>
+        <w:t xml:space="preserve">: The path to the </w:t>
+      </w:r>
+      <w:r>
+        <w:t>export</w:t>
+      </w:r>
+      <w:bookmarkStart w:id="73" w:name="_GoBack"/>
       <w:bookmarkEnd w:id="73"/>
-    </w:p>
-    <w:p>
-      <w:pPr>
-        <w:pStyle w:val="BodyText"/>
+      <w:r>
+        <w:t xml:space="preserve"> schema in the form http:/&lt;dashboard-url&gt;:&lt;dashboard-port&gt;</w:t>
+      </w:r>
+      <w:r>
+        <w:t>/ikasan-dashboard/static/org/ikasan/dash</w:t>
+      </w:r>
+      <w:r>
+        <w:t>board/mapping</w:t>
+      </w:r>
+      <w:r>
+        <w:t>Values</w:t>
+      </w:r>
+      <w:r>
+        <w:t>Configuration</w:t>
+      </w:r>
+      <w:r>
+        <w:t>ImportExport.xsd</w:t>
+      </w:r>
+    </w:p>
+    <w:p>
+      <w:pPr>
+        <w:pStyle w:val="BodyText"/>
+        <w:numPr>
+          <w:ilvl w:val="0"/>
+          <w:numId w:val="49"/>
+        </w:numPr>
         <w:spacing w:line="360" w:lineRule="auto"/>
       </w:pPr>
-      <w:r>
-        <w:t xml:space="preserve">The Platform Configuration screen provides a place to externalise global configurations for the </w:t>
-      </w:r>
       <w:proofErr w:type="spellStart"/>
       <w:r>
-        <w:t>Ikasan</w:t>
+        <w:rPr>
+          <w:b/>
+        </w:rPr>
+        <w:t>dashb</w:t>
+      </w:r>
+      <w:r>
+        <w:rPr>
+          <w:b/>
+        </w:rPr>
+        <w:t>oardBaseUrl</w:t>
       </w:r>
       <w:proofErr w:type="spellEnd"/>
       <w:r>
-        <w:t xml:space="preserve"> platform including the Dashboard.</w:t>
-      </w:r>
-    </w:p>
-    <w:p>
-      <w:pPr>
-        <w:pStyle w:val="BodyText"/>
-        <w:spacing w:line="360" w:lineRule="auto"/>
-      </w:pPr>
-      <w:r>
-        <w:t xml:space="preserve">These configurations are stored in the </w:t>
+        <w:t xml:space="preserve">: </w:t>
+      </w:r>
+      <w:r>
+        <w:t>http:/&lt;dashboard-</w:t>
       </w:r>
       <w:proofErr w:type="spellStart"/>
       <w:r>
-        <w:t>Ikasan</w:t>
+        <w:t>url</w:t>
       </w:r>
       <w:proofErr w:type="spellEnd"/>
       <w:r>
-        <w:t xml:space="preserve"> configuration service with a configured resource id of ‘platform-configuration’.</w:t>
+        <w:t>&gt;:&lt;dashboard-port&gt;</w:t>
+      </w:r>
+      <w:r>
+        <w:t>/</w:t>
+      </w:r>
+      <w:proofErr w:type="spellStart"/>
+      <w:r>
+        <w:t>ikasan</w:t>
+      </w:r>
+      <w:proofErr w:type="spellEnd"/>
+      <w:r>
+        <w:t>-dashboard</w:t>
       </w:r>
     </w:p>
     <w:p>
@@ -14727,10 +14942,10 @@
           <w:noProof/>
         </w:rPr>
         <w:drawing>
-          <wp:inline distT="0" distB="0" distL="0" distR="0" wp14:anchorId="02AA5721" wp14:editId="5BDD482E">
-            <wp:extent cx="6085205" cy="4397375"/>
+          <wp:inline distT="0" distB="0" distL="0" distR="0">
+            <wp:extent cx="5608320" cy="4054905"/>
             <wp:effectExtent l="0" t="0" r="0" b="3175"/>
-            <wp:docPr id="499" name="Picture 499"/>
+            <wp:docPr id="3" name="Picture 3"/>
             <wp:cNvGraphicFramePr>
               <a:graphicFrameLocks xmlns:a="http://schemas.openxmlformats.org/drawingml/2006/main" noChangeAspect="1"/>
             </wp:cNvGraphicFramePr>
@@ -14738,7 +14953,7 @@
               <a:graphicData uri="http://schemas.openxmlformats.org/drawingml/2006/picture">
                 <pic:pic xmlns:pic="http://schemas.openxmlformats.org/drawingml/2006/picture">
                   <pic:nvPicPr>
-                    <pic:cNvPr id="0" name="Picture 499"/>
+                    <pic:cNvPr id="0" name="Picture 3"/>
                     <pic:cNvPicPr>
                       <a:picLocks noChangeAspect="1" noChangeArrowheads="1"/>
                     </pic:cNvPicPr>
@@ -14759,7 +14974,7 @@
                   <pic:spPr bwMode="auto">
                     <a:xfrm>
                       <a:off x="0" y="0"/>
-                      <a:ext cx="6085205" cy="4397375"/>
+                      <a:ext cx="5613096" cy="4058358"/>
                     </a:xfrm>
                     <a:prstGeom prst="rect">
                       <a:avLst/>
@@ -14866,7 +15081,7 @@
                 <v:imagedata r:id="rId1" o:title="" chromakey="white"/>
                 <v:shadow color="#036"/>
               </v:shape>
-              <o:OLEObject Type="Embed" ProgID="PBrush" ShapeID="_x0000_s2050" DrawAspect="Content" ObjectID="_1505063994" r:id="rId2"/>
+              <o:OLEObject Type="Embed" ProgID="PBrush" ShapeID="_x0000_s2050" DrawAspect="Content" ObjectID="_1505121282" r:id="rId2"/>
             </w:pict>
           </w:r>
         </w:p>
@@ -14978,7 +15193,7 @@
                 <v:imagedata r:id="rId1" o:title="" chromakey="white"/>
                 <v:shadow color="#036"/>
               </v:shape>
-              <o:OLEObject Type="Embed" ProgID="PBrush" ShapeID="_x0000_s2051" DrawAspect="Content" ObjectID="_1505063995" r:id="rId2"/>
+              <o:OLEObject Type="Embed" ProgID="PBrush" ShapeID="_x0000_s2051" DrawAspect="Content" ObjectID="_1505121283" r:id="rId2"/>
             </w:pict>
           </w:r>
           <w:r>
@@ -16268,7 +16483,7 @@
               <w:rFonts w:ascii="Arial" w:hAnsi="Arial"/>
               <w:noProof/>
             </w:rPr>
-            <w:t>58</w:t>
+            <w:t>59</w:t>
           </w:r>
           <w:r>
             <w:rPr>
@@ -17701,6 +17916,92 @@
     </w:lvl>
   </w:abstractNum>
   <w:abstractNum w:abstractNumId="12">
+    <w:nsid w:val="22E55245"/>
+    <w:multiLevelType w:val="hybridMultilevel"/>
+    <w:tmpl w:val="EE606E26"/>
+    <w:lvl w:ilvl="0" w:tplc="0809000F">
+      <w:start w:val="1"/>
+      <w:numFmt w:val="decimal"/>
+      <w:lvlText w:val="%1."/>
+      <w:lvlJc w:val="left"/>
+      <w:pPr>
+        <w:ind w:left="1571" w:hanging="360"/>
+      </w:pPr>
+    </w:lvl>
+    <w:lvl w:ilvl="1" w:tplc="08090019" w:tentative="1">
+      <w:start w:val="1"/>
+      <w:numFmt w:val="lowerLetter"/>
+      <w:lvlText w:val="%2."/>
+      <w:lvlJc w:val="left"/>
+      <w:pPr>
+        <w:ind w:left="2291" w:hanging="360"/>
+      </w:pPr>
+    </w:lvl>
+    <w:lvl w:ilvl="2" w:tplc="0809001B" w:tentative="1">
+      <w:start w:val="1"/>
+      <w:numFmt w:val="lowerRoman"/>
+      <w:lvlText w:val="%3."/>
+      <w:lvlJc w:val="right"/>
+      <w:pPr>
+        <w:ind w:left="3011" w:hanging="180"/>
+      </w:pPr>
+    </w:lvl>
+    <w:lvl w:ilvl="3" w:tplc="0809000F" w:tentative="1">
+      <w:start w:val="1"/>
+      <w:numFmt w:val="decimal"/>
+      <w:lvlText w:val="%4."/>
+      <w:lvlJc w:val="left"/>
+      <w:pPr>
+        <w:ind w:left="3731" w:hanging="360"/>
+      </w:pPr>
+    </w:lvl>
+    <w:lvl w:ilvl="4" w:tplc="08090019" w:tentative="1">
+      <w:start w:val="1"/>
+      <w:numFmt w:val="lowerLetter"/>
+      <w:lvlText w:val="%5."/>
+      <w:lvlJc w:val="left"/>
+      <w:pPr>
+        <w:ind w:left="4451" w:hanging="360"/>
+      </w:pPr>
+    </w:lvl>
+    <w:lvl w:ilvl="5" w:tplc="0809001B" w:tentative="1">
+      <w:start w:val="1"/>
+      <w:numFmt w:val="lowerRoman"/>
+      <w:lvlText w:val="%6."/>
+      <w:lvlJc w:val="right"/>
+      <w:pPr>
+        <w:ind w:left="5171" w:hanging="180"/>
+      </w:pPr>
+    </w:lvl>
+    <w:lvl w:ilvl="6" w:tplc="0809000F" w:tentative="1">
+      <w:start w:val="1"/>
+      <w:numFmt w:val="decimal"/>
+      <w:lvlText w:val="%7."/>
+      <w:lvlJc w:val="left"/>
+      <w:pPr>
+        <w:ind w:left="5891" w:hanging="360"/>
+      </w:pPr>
+    </w:lvl>
+    <w:lvl w:ilvl="7" w:tplc="08090019" w:tentative="1">
+      <w:start w:val="1"/>
+      <w:numFmt w:val="lowerLetter"/>
+      <w:lvlText w:val="%8."/>
+      <w:lvlJc w:val="left"/>
+      <w:pPr>
+        <w:ind w:left="6611" w:hanging="360"/>
+      </w:pPr>
+    </w:lvl>
+    <w:lvl w:ilvl="8" w:tplc="0809001B" w:tentative="1">
+      <w:start w:val="1"/>
+      <w:numFmt w:val="lowerRoman"/>
+      <w:lvlText w:val="%9."/>
+      <w:lvlJc w:val="right"/>
+      <w:pPr>
+        <w:ind w:left="7331" w:hanging="180"/>
+      </w:pPr>
+    </w:lvl>
+  </w:abstractNum>
+  <w:abstractNum w:abstractNumId="13">
     <w:nsid w:val="22F41C69"/>
     <w:multiLevelType w:val="multilevel"/>
     <w:tmpl w:val="E1DAED10"/>
@@ -17840,7 +18141,7 @@
       </w:rPr>
     </w:lvl>
   </w:abstractNum>
-  <w:abstractNum w:abstractNumId="13">
+  <w:abstractNum w:abstractNumId="14">
     <w:nsid w:val="260423B0"/>
     <w:multiLevelType w:val="hybridMultilevel"/>
     <w:tmpl w:val="888CCF6C"/>
@@ -17953,7 +18254,7 @@
       </w:rPr>
     </w:lvl>
   </w:abstractNum>
-  <w:abstractNum w:abstractNumId="14">
+  <w:abstractNum w:abstractNumId="15">
     <w:nsid w:val="27A521C6"/>
     <w:multiLevelType w:val="hybridMultilevel"/>
     <w:tmpl w:val="D0AA9B84"/>
@@ -18066,7 +18367,7 @@
       </w:rPr>
     </w:lvl>
   </w:abstractNum>
-  <w:abstractNum w:abstractNumId="15">
+  <w:abstractNum w:abstractNumId="16">
     <w:nsid w:val="2C445D01"/>
     <w:multiLevelType w:val="hybridMultilevel"/>
     <w:tmpl w:val="74C655D0"/>
@@ -18152,7 +18453,7 @@
       </w:pPr>
     </w:lvl>
   </w:abstractNum>
-  <w:abstractNum w:abstractNumId="16">
+  <w:abstractNum w:abstractNumId="17">
     <w:nsid w:val="2FA80059"/>
     <w:multiLevelType w:val="hybridMultilevel"/>
     <w:tmpl w:val="0A466714"/>
@@ -18265,7 +18566,7 @@
       </w:rPr>
     </w:lvl>
   </w:abstractNum>
-  <w:abstractNum w:abstractNumId="17">
+  <w:abstractNum w:abstractNumId="18">
     <w:nsid w:val="30A613FE"/>
     <w:multiLevelType w:val="hybridMultilevel"/>
     <w:tmpl w:val="3D320608"/>
@@ -18405,7 +18706,7 @@
       </w:rPr>
     </w:lvl>
   </w:abstractNum>
-  <w:abstractNum w:abstractNumId="18">
+  <w:abstractNum w:abstractNumId="19">
     <w:nsid w:val="33B13C9A"/>
     <w:multiLevelType w:val="hybridMultilevel"/>
     <w:tmpl w:val="4C525DF2"/>
@@ -18518,7 +18819,7 @@
       </w:rPr>
     </w:lvl>
   </w:abstractNum>
-  <w:abstractNum w:abstractNumId="19">
+  <w:abstractNum w:abstractNumId="20">
     <w:nsid w:val="33DB2015"/>
     <w:multiLevelType w:val="hybridMultilevel"/>
     <w:tmpl w:val="F0CC490E"/>
@@ -18631,7 +18932,7 @@
       </w:rPr>
     </w:lvl>
   </w:abstractNum>
-  <w:abstractNum w:abstractNumId="20">
+  <w:abstractNum w:abstractNumId="21">
     <w:nsid w:val="33DE0B75"/>
     <w:multiLevelType w:val="hybridMultilevel"/>
     <w:tmpl w:val="657E2098"/>
@@ -18744,7 +19045,7 @@
       </w:rPr>
     </w:lvl>
   </w:abstractNum>
-  <w:abstractNum w:abstractNumId="21">
+  <w:abstractNum w:abstractNumId="22">
     <w:nsid w:val="34641E49"/>
     <w:multiLevelType w:val="hybridMultilevel"/>
     <w:tmpl w:val="C35C365E"/>
@@ -18833,7 +19134,7 @@
       </w:pPr>
     </w:lvl>
   </w:abstractNum>
-  <w:abstractNum w:abstractNumId="22">
+  <w:abstractNum w:abstractNumId="23">
     <w:nsid w:val="34DE6D15"/>
     <w:multiLevelType w:val="hybridMultilevel"/>
     <w:tmpl w:val="252EBA74"/>
@@ -18946,7 +19247,7 @@
       </w:rPr>
     </w:lvl>
   </w:abstractNum>
-  <w:abstractNum w:abstractNumId="23">
+  <w:abstractNum w:abstractNumId="24">
     <w:nsid w:val="35D86A4C"/>
     <w:multiLevelType w:val="hybridMultilevel"/>
     <w:tmpl w:val="497CA3D2"/>
@@ -19059,7 +19360,7 @@
       </w:rPr>
     </w:lvl>
   </w:abstractNum>
-  <w:abstractNum w:abstractNumId="24">
+  <w:abstractNum w:abstractNumId="25">
     <w:nsid w:val="3C29397F"/>
     <w:multiLevelType w:val="hybridMultilevel"/>
     <w:tmpl w:val="D51AFF5C"/>
@@ -19172,7 +19473,7 @@
       </w:rPr>
     </w:lvl>
   </w:abstractNum>
-  <w:abstractNum w:abstractNumId="25">
+  <w:abstractNum w:abstractNumId="26">
     <w:nsid w:val="3E69056D"/>
     <w:multiLevelType w:val="hybridMultilevel"/>
     <w:tmpl w:val="A84AA776"/>
@@ -19285,7 +19586,7 @@
       </w:rPr>
     </w:lvl>
   </w:abstractNum>
-  <w:abstractNum w:abstractNumId="26">
+  <w:abstractNum w:abstractNumId="27">
     <w:nsid w:val="3E8C4B40"/>
     <w:multiLevelType w:val="hybridMultilevel"/>
     <w:tmpl w:val="2898CE46"/>
@@ -19398,7 +19699,7 @@
       </w:rPr>
     </w:lvl>
   </w:abstractNum>
-  <w:abstractNum w:abstractNumId="27">
+  <w:abstractNum w:abstractNumId="28">
     <w:nsid w:val="3EED430F"/>
     <w:multiLevelType w:val="hybridMultilevel"/>
     <w:tmpl w:val="A7E804A2"/>
@@ -19511,7 +19812,7 @@
       </w:rPr>
     </w:lvl>
   </w:abstractNum>
-  <w:abstractNum w:abstractNumId="28">
+  <w:abstractNum w:abstractNumId="29">
     <w:nsid w:val="45C13376"/>
     <w:multiLevelType w:val="hybridMultilevel"/>
     <w:tmpl w:val="FA343C10"/>
@@ -19624,7 +19925,7 @@
       </w:rPr>
     </w:lvl>
   </w:abstractNum>
-  <w:abstractNum w:abstractNumId="29">
+  <w:abstractNum w:abstractNumId="30">
     <w:nsid w:val="4A9C01DE"/>
     <w:multiLevelType w:val="hybridMultilevel"/>
     <w:tmpl w:val="B3925B18"/>
@@ -19737,7 +20038,7 @@
       </w:rPr>
     </w:lvl>
   </w:abstractNum>
-  <w:abstractNum w:abstractNumId="30">
+  <w:abstractNum w:abstractNumId="31">
     <w:nsid w:val="4C983385"/>
     <w:multiLevelType w:val="hybridMultilevel"/>
     <w:tmpl w:val="8800EC78"/>
@@ -19823,7 +20124,7 @@
       </w:pPr>
     </w:lvl>
   </w:abstractNum>
-  <w:abstractNum w:abstractNumId="31">
+  <w:abstractNum w:abstractNumId="32">
     <w:nsid w:val="4F523FF7"/>
     <w:multiLevelType w:val="hybridMultilevel"/>
     <w:tmpl w:val="3ADEB876"/>
@@ -19963,7 +20264,7 @@
       </w:rPr>
     </w:lvl>
   </w:abstractNum>
-  <w:abstractNum w:abstractNumId="32">
+  <w:abstractNum w:abstractNumId="33">
     <w:nsid w:val="4F702FC4"/>
     <w:multiLevelType w:val="hybridMultilevel"/>
     <w:tmpl w:val="40A4341A"/>
@@ -20076,7 +20377,7 @@
       </w:rPr>
     </w:lvl>
   </w:abstractNum>
-  <w:abstractNum w:abstractNumId="33">
+  <w:abstractNum w:abstractNumId="34">
     <w:nsid w:val="512C503C"/>
     <w:multiLevelType w:val="hybridMultilevel"/>
     <w:tmpl w:val="BCDCC500"/>
@@ -20189,7 +20490,7 @@
       </w:rPr>
     </w:lvl>
   </w:abstractNum>
-  <w:abstractNum w:abstractNumId="34">
+  <w:abstractNum w:abstractNumId="35">
     <w:nsid w:val="512D7E84"/>
     <w:multiLevelType w:val="hybridMultilevel"/>
     <w:tmpl w:val="D354E150"/>
@@ -20302,7 +20603,7 @@
       </w:rPr>
     </w:lvl>
   </w:abstractNum>
-  <w:abstractNum w:abstractNumId="35">
+  <w:abstractNum w:abstractNumId="36">
     <w:nsid w:val="514D2BD4"/>
     <w:multiLevelType w:val="hybridMultilevel"/>
     <w:tmpl w:val="4C409D8C"/>
@@ -20415,7 +20716,7 @@
       </w:rPr>
     </w:lvl>
   </w:abstractNum>
-  <w:abstractNum w:abstractNumId="36">
+  <w:abstractNum w:abstractNumId="37">
     <w:nsid w:val="5341252E"/>
     <w:multiLevelType w:val="hybridMultilevel"/>
     <w:tmpl w:val="2FF64456"/>
@@ -20528,7 +20829,7 @@
       </w:rPr>
     </w:lvl>
   </w:abstractNum>
-  <w:abstractNum w:abstractNumId="37">
+  <w:abstractNum w:abstractNumId="38">
     <w:nsid w:val="54285783"/>
     <w:multiLevelType w:val="multilevel"/>
     <w:tmpl w:val="834A5154"/>
@@ -20650,7 +20951,7 @@
       </w:pPr>
     </w:lvl>
   </w:abstractNum>
-  <w:abstractNum w:abstractNumId="38">
+  <w:abstractNum w:abstractNumId="39">
     <w:nsid w:val="549C33E5"/>
     <w:multiLevelType w:val="hybridMultilevel"/>
     <w:tmpl w:val="09D6C08E"/>
@@ -20736,7 +21037,7 @@
       </w:pPr>
     </w:lvl>
   </w:abstractNum>
-  <w:abstractNum w:abstractNumId="39">
+  <w:abstractNum w:abstractNumId="40">
     <w:nsid w:val="5DB94374"/>
     <w:multiLevelType w:val="hybridMultilevel"/>
     <w:tmpl w:val="DBDAF09E"/>
@@ -20849,7 +21150,7 @@
       </w:rPr>
     </w:lvl>
   </w:abstractNum>
-  <w:abstractNum w:abstractNumId="40">
+  <w:abstractNum w:abstractNumId="41">
     <w:nsid w:val="62202596"/>
     <w:multiLevelType w:val="hybridMultilevel"/>
     <w:tmpl w:val="24EE262C"/>
@@ -20962,7 +21263,7 @@
       </w:rPr>
     </w:lvl>
   </w:abstractNum>
-  <w:abstractNum w:abstractNumId="41">
+  <w:abstractNum w:abstractNumId="42">
     <w:nsid w:val="63A4604D"/>
     <w:multiLevelType w:val="hybridMultilevel"/>
     <w:tmpl w:val="F10CECDA"/>
@@ -21075,7 +21376,7 @@
       </w:rPr>
     </w:lvl>
   </w:abstractNum>
-  <w:abstractNum w:abstractNumId="42">
+  <w:abstractNum w:abstractNumId="43">
     <w:nsid w:val="64445143"/>
     <w:multiLevelType w:val="hybridMultilevel"/>
     <w:tmpl w:val="854E7B82"/>
@@ -21188,7 +21489,7 @@
       </w:rPr>
     </w:lvl>
   </w:abstractNum>
-  <w:abstractNum w:abstractNumId="43">
+  <w:abstractNum w:abstractNumId="44">
     <w:nsid w:val="645A1776"/>
     <w:multiLevelType w:val="hybridMultilevel"/>
     <w:tmpl w:val="86D4D93A"/>
@@ -21274,7 +21575,7 @@
       </w:pPr>
     </w:lvl>
   </w:abstractNum>
-  <w:abstractNum w:abstractNumId="44">
+  <w:abstractNum w:abstractNumId="45">
     <w:nsid w:val="6C0303A8"/>
     <w:multiLevelType w:val="hybridMultilevel"/>
     <w:tmpl w:val="E28A73B6"/>
@@ -21386,7 +21687,7 @@
       </w:rPr>
     </w:lvl>
   </w:abstractNum>
-  <w:abstractNum w:abstractNumId="45">
+  <w:abstractNum w:abstractNumId="46">
     <w:nsid w:val="6E046E77"/>
     <w:multiLevelType w:val="hybridMultilevel"/>
     <w:tmpl w:val="4DD68AC8"/>
@@ -21498,7 +21799,7 @@
       </w:rPr>
     </w:lvl>
   </w:abstractNum>
-  <w:abstractNum w:abstractNumId="46">
+  <w:abstractNum w:abstractNumId="47">
     <w:nsid w:val="751E4B51"/>
     <w:multiLevelType w:val="hybridMultilevel"/>
     <w:tmpl w:val="555281FE"/>
@@ -21611,7 +21912,7 @@
       </w:rPr>
     </w:lvl>
   </w:abstractNum>
-  <w:abstractNum w:abstractNumId="47">
+  <w:abstractNum w:abstractNumId="48">
     <w:nsid w:val="77316965"/>
     <w:multiLevelType w:val="hybridMultilevel"/>
     <w:tmpl w:val="36FEFE48"/>
@@ -21725,19 +22026,19 @@
     </w:lvl>
   </w:abstractNum>
   <w:num w:numId="1">
-    <w:abstractNumId w:val="37"/>
+    <w:abstractNumId w:val="38"/>
   </w:num>
   <w:num w:numId="2">
     <w:abstractNumId w:val="10"/>
   </w:num>
   <w:num w:numId="3">
-    <w:abstractNumId w:val="31"/>
+    <w:abstractNumId w:val="32"/>
   </w:num>
   <w:num w:numId="4">
     <w:abstractNumId w:val="2"/>
   </w:num>
   <w:num w:numId="5">
-    <w:abstractNumId w:val="12"/>
+    <w:abstractNumId w:val="13"/>
   </w:num>
   <w:num w:numId="6">
     <w:abstractNumId w:val="8"/>
@@ -21746,37 +22047,37 @@
     <w:abstractNumId w:val="4"/>
   </w:num>
   <w:num w:numId="8">
-    <w:abstractNumId w:val="17"/>
+    <w:abstractNumId w:val="18"/>
   </w:num>
   <w:num w:numId="9">
-    <w:abstractNumId w:val="33"/>
+    <w:abstractNumId w:val="34"/>
   </w:num>
   <w:num w:numId="10">
-    <w:abstractNumId w:val="21"/>
+    <w:abstractNumId w:val="22"/>
   </w:num>
   <w:num w:numId="11">
-    <w:abstractNumId w:val="13"/>
+    <w:abstractNumId w:val="14"/>
   </w:num>
   <w:num w:numId="12">
+    <w:abstractNumId w:val="37"/>
+  </w:num>
+  <w:num w:numId="13">
+    <w:abstractNumId w:val="35"/>
+  </w:num>
+  <w:num w:numId="14">
+    <w:abstractNumId w:val="41"/>
+  </w:num>
+  <w:num w:numId="15">
+    <w:abstractNumId w:val="45"/>
+  </w:num>
+  <w:num w:numId="16">
+    <w:abstractNumId w:val="46"/>
+  </w:num>
+  <w:num w:numId="17">
     <w:abstractNumId w:val="36"/>
   </w:num>
-  <w:num w:numId="13">
-    <w:abstractNumId w:val="34"/>
-  </w:num>
-  <w:num w:numId="14">
-    <w:abstractNumId w:val="40"/>
-  </w:num>
-  <w:num w:numId="15">
-    <w:abstractNumId w:val="44"/>
-  </w:num>
-  <w:num w:numId="16">
-    <w:abstractNumId w:val="45"/>
-  </w:num>
-  <w:num w:numId="17">
-    <w:abstractNumId w:val="35"/>
-  </w:num>
   <w:num w:numId="18">
-    <w:abstractNumId w:val="46"/>
+    <w:abstractNumId w:val="47"/>
   </w:num>
   <w:num w:numId="19">
     <w:abstractNumId w:val="9"/>
@@ -21785,28 +22086,28 @@
     <w:abstractNumId w:val="6"/>
   </w:num>
   <w:num w:numId="21">
-    <w:abstractNumId w:val="20"/>
+    <w:abstractNumId w:val="21"/>
   </w:num>
   <w:num w:numId="22">
-    <w:abstractNumId w:val="42"/>
+    <w:abstractNumId w:val="43"/>
   </w:num>
   <w:num w:numId="23">
     <w:abstractNumId w:val="11"/>
   </w:num>
   <w:num w:numId="24">
-    <w:abstractNumId w:val="19"/>
+    <w:abstractNumId w:val="20"/>
   </w:num>
   <w:num w:numId="25">
-    <w:abstractNumId w:val="23"/>
+    <w:abstractNumId w:val="24"/>
   </w:num>
   <w:num w:numId="26">
-    <w:abstractNumId w:val="16"/>
+    <w:abstractNumId w:val="17"/>
   </w:num>
   <w:num w:numId="27">
     <w:abstractNumId w:val="1"/>
   </w:num>
   <w:num w:numId="28">
-    <w:abstractNumId w:val="41"/>
+    <w:abstractNumId w:val="42"/>
   </w:num>
   <w:num w:numId="29">
     <w:abstractNumId w:val="0"/>
@@ -21818,55 +22119,58 @@
     <w:abstractNumId w:val="5"/>
   </w:num>
   <w:num w:numId="32">
-    <w:abstractNumId w:val="32"/>
+    <w:abstractNumId w:val="33"/>
   </w:num>
   <w:num w:numId="33">
     <w:abstractNumId w:val="7"/>
   </w:num>
   <w:num w:numId="34">
-    <w:abstractNumId w:val="18"/>
+    <w:abstractNumId w:val="19"/>
   </w:num>
   <w:num w:numId="35">
-    <w:abstractNumId w:val="43"/>
+    <w:abstractNumId w:val="44"/>
   </w:num>
   <w:num w:numId="36">
+    <w:abstractNumId w:val="27"/>
+  </w:num>
+  <w:num w:numId="37">
+    <w:abstractNumId w:val="39"/>
+  </w:num>
+  <w:num w:numId="38">
+    <w:abstractNumId w:val="15"/>
+  </w:num>
+  <w:num w:numId="39">
+    <w:abstractNumId w:val="31"/>
+  </w:num>
+  <w:num w:numId="40">
+    <w:abstractNumId w:val="29"/>
+  </w:num>
+  <w:num w:numId="41">
     <w:abstractNumId w:val="26"/>
   </w:num>
-  <w:num w:numId="37">
-    <w:abstractNumId w:val="38"/>
+  <w:num w:numId="42">
+    <w:abstractNumId w:val="16"/>
   </w:num>
-  <w:num w:numId="38">
-    <w:abstractNumId w:val="14"/>
+  <w:num w:numId="43">
+    <w:abstractNumId w:val="23"/>
   </w:num>
-  <w:num w:numId="39">
+  <w:num w:numId="44">
+    <w:abstractNumId w:val="48"/>
+  </w:num>
+  <w:num w:numId="45">
+    <w:abstractNumId w:val="28"/>
+  </w:num>
+  <w:num w:numId="46">
+    <w:abstractNumId w:val="40"/>
+  </w:num>
+  <w:num w:numId="47">
     <w:abstractNumId w:val="30"/>
   </w:num>
-  <w:num w:numId="40">
-    <w:abstractNumId w:val="28"/>
-  </w:num>
-  <w:num w:numId="41">
+  <w:num w:numId="48">
     <w:abstractNumId w:val="25"/>
   </w:num>
-  <w:num w:numId="42">
-    <w:abstractNumId w:val="15"/>
-  </w:num>
-  <w:num w:numId="43">
-    <w:abstractNumId w:val="22"/>
-  </w:num>
-  <w:num w:numId="44">
-    <w:abstractNumId w:val="47"/>
-  </w:num>
-  <w:num w:numId="45">
-    <w:abstractNumId w:val="27"/>
-  </w:num>
-  <w:num w:numId="46">
-    <w:abstractNumId w:val="39"/>
-  </w:num>
-  <w:num w:numId="47">
-    <w:abstractNumId w:val="29"/>
-  </w:num>
-  <w:num w:numId="48">
-    <w:abstractNumId w:val="24"/>
+  <w:num w:numId="49">
+    <w:abstractNumId w:val="12"/>
   </w:num>
 </w:numbering>
 </file>
@@ -23405,7 +23709,7 @@
 </file>
 
 <file path=customXml/itemProps1.xml><?xml version="1.0" encoding="utf-8"?>
-<ds:datastoreItem xmlns:ds="http://schemas.openxmlformats.org/officeDocument/2006/customXml" ds:itemID="{95D3B7BB-118C-4293-A39E-DA0D5CE54527}">
+<ds:datastoreItem xmlns:ds="http://schemas.openxmlformats.org/officeDocument/2006/customXml" ds:itemID="{22FEAA1C-7A90-40D1-91FA-E51D764FA131}">
   <ds:schemaRefs>
     <ds:schemaRef ds:uri="http://schemas.openxmlformats.org/officeDocument/2006/bibliography"/>
   </ds:schemaRefs>

</xml_diff>

<commit_message>
IKASAN-995 Fixing a spelling mistake is setup message and changed wording slightly.
</commit_message>
<xml_diff>
--- a/ikasaneip/dashboard/docs/UserManual.docx
+++ b/ikasaneip/dashboard/docs/UserManual.docx
@@ -5,6 +5,7 @@
     <w:p>
       <w:pPr>
         <w:pStyle w:val="StyleArial20ptBoldItalicCenteredBefore144ptTop"/>
+        <w:jc w:val="left"/>
       </w:pPr>
     </w:p>
     <w:p>
@@ -5265,7 +5266,10 @@
         <w:spacing w:line="360" w:lineRule="auto"/>
       </w:pPr>
       <w:r>
-        <w:t>General user in formation such as name department and email address are shown in the form at the top left of the screen.</w:t>
+        <w:t>General user in</w:t>
+      </w:r>
+      <w:r>
+        <w:t>formation such as name department and email address are shown in the form at the top left of the screen.</w:t>
       </w:r>
     </w:p>
     <w:p>
@@ -5278,7 +5282,21 @@
         <w:spacing w:line="360" w:lineRule="auto"/>
       </w:pPr>
       <w:r>
-        <w:t xml:space="preserve">The ‘Role’ table displays all roles that the current user has. The roles are managed within the context if the </w:t>
+        <w:t xml:space="preserve">The ‘Role’ table displays all roles that the current user has. The roles are managed within the context </w:t>
+      </w:r>
+      <w:proofErr w:type="spellStart"/>
+      <w:r>
+        <w:t>i</w:t>
+      </w:r>
+      <w:r>
+        <w:t>o</w:t>
+      </w:r>
+      <w:r>
+        <w:t>f</w:t>
+      </w:r>
+      <w:proofErr w:type="spellEnd"/>
+      <w:r>
+        <w:t xml:space="preserve"> the </w:t>
       </w:r>
       <w:proofErr w:type="spellStart"/>
       <w:r>
@@ -5521,7 +5539,20 @@
         <w:t>exposes a view onto the underlying integration elements that form the Enterprise Service Bus.</w:t>
       </w:r>
       <w:r>
-        <w:t xml:space="preserve"> These users ability to access individual tabs is driven by the roles that the user has.</w:t>
+        <w:t xml:space="preserve"> The</w:t>
+      </w:r>
+      <w:r>
+        <w:t xml:space="preserve"> </w:t>
+      </w:r>
+      <w:proofErr w:type="spellStart"/>
+      <w:proofErr w:type="gramStart"/>
+      <w:r>
+        <w:t>users</w:t>
+      </w:r>
+      <w:proofErr w:type="spellEnd"/>
+      <w:proofErr w:type="gramEnd"/>
+      <w:r>
+        <w:t xml:space="preserve"> ability to access individual tabs is driven by the roles that the user has.</w:t>
       </w:r>
       <w:r>
         <w:t xml:space="preserve"> It provides the following functional areas:</w:t>
@@ -5558,7 +5589,16 @@
         <w:t>s</w:t>
       </w:r>
       <w:r>
-        <w:t>, integration module, flow</w:t>
+        <w:t>, integration module</w:t>
+      </w:r>
+      <w:r>
+        <w:t>s</w:t>
+      </w:r>
+      <w:r>
+        <w:t>, flow</w:t>
+      </w:r>
+      <w:r>
+        <w:t>s</w:t>
       </w:r>
       <w:r>
         <w:t>,</w:t>
@@ -5598,7 +5638,13 @@
         <w:t>The</w:t>
       </w:r>
       <w:r>
-        <w:t xml:space="preserve"> business stream tab allows users to create new business streams and association relevant flows with a business stream.</w:t>
+        <w:t xml:space="preserve"> business stream tab allows users to create new business streams and </w:t>
+      </w:r>
+      <w:r>
+        <w:t xml:space="preserve">to </w:t>
+      </w:r>
+      <w:r>
+        <w:t>association relevant flows with a business stream.</w:t>
       </w:r>
     </w:p>
     <w:p>
@@ -5638,7 +5684,13 @@
         <w:t>he tab provides the ability to filter the results based on criteria defined by the user.</w:t>
       </w:r>
       <w:r>
-        <w:t xml:space="preserve"> Users can drill down on details on wiretapped events. </w:t>
+        <w:t xml:space="preserve"> Us</w:t>
+      </w:r>
+      <w:r>
+        <w:t>ers can drill down on details of</w:t>
+      </w:r>
+      <w:r>
+        <w:t xml:space="preserve"> wiretapped events. </w:t>
       </w:r>
       <w:r>
         <w:t xml:space="preserve">   </w:t>
@@ -5706,7 +5758,25 @@
         <w:t xml:space="preserve">The exclusions tab provides </w:t>
       </w:r>
       <w:r>
-        <w:t>the user with access to events that have been excluded by the ESB. Exclusions typically occur when a business exception has occurred, for example due to missing reference data. Business exceptions are distinctly separate to technical exceptions which are normally transient. For technical exceptions, the ESB will attempt to self-recover and as such events do not need to be excluded because once the underlying issue is resolved, the data will flow as normal. Whereas business exceptions are excluded which allows for the root cause to be remediated, for example reference data fixed, and the data subsequently resubmitted into the ESB to flow to its intended destination. This tab allows the user to drill down into details of the excluded data, the error that caused it and provides functionality to allow them to action the exclusion.</w:t>
+        <w:t xml:space="preserve">the user with access to events that have been excluded by the ESB. Exclusions typically occur when a business exception has occurred, for example due to missing reference data. Business exceptions are distinctly separate to technical exceptions which are normally transient. For technical exceptions, the ESB will attempt to self-recover and as such </w:t>
+      </w:r>
+      <w:r>
+        <w:t xml:space="preserve">these </w:t>
+      </w:r>
+      <w:r>
+        <w:t>events do not need to be excluded because once the underlying issue is resolved, the data will flow as normal.</w:t>
+      </w:r>
+      <w:r>
+        <w:t xml:space="preserve"> However, </w:t>
+      </w:r>
+      <w:r>
+        <w:t xml:space="preserve"> business exceptions are excluded which allows for the root cause to be remediated, for example reference data fixed, and the data subsequently resubmitted into the ESB to flow to its intended destination. This tab allows the user to drill down into details of the excluded data, the error that caused it and prov</w:t>
+      </w:r>
+      <w:r>
+        <w:t>ides functionality to allow the user</w:t>
+      </w:r>
+      <w:r>
+        <w:t xml:space="preserve"> to action the exclusion.</w:t>
       </w:r>
     </w:p>
     <w:p>
@@ -5912,7 +5982,19 @@
         <w:spacing w:line="360" w:lineRule="auto"/>
       </w:pPr>
       <w:r>
-        <w:t>The topology tree provides a hierarchical view on all the servers, integration module, flow, and component elements and provides functionality to allow for the control and administration of these elements. The following functionality is available within the tree</w:t>
+        <w:t>The topology tree provides a hierarchical view on all the servers, integration module</w:t>
+      </w:r>
+      <w:r>
+        <w:t>s</w:t>
+      </w:r>
+      <w:r>
+        <w:t>, flow</w:t>
+      </w:r>
+      <w:r>
+        <w:t>s</w:t>
+      </w:r>
+      <w:r>
+        <w:t>, and component elements and provides functionality to allow for the control and administration of these elements. The following functionality is available within the tree</w:t>
       </w:r>
       <w:r>
         <w:t xml:space="preserve"> (dependant on the permissions you have within the application)</w:t>
@@ -6849,6 +6931,9 @@
       <w:r>
         <w:t>This is done by pressing the ‘New Server’ button. The ‘Server’ window will appear and the user is required to fill all fields for the server prior to pressing the ‘Save’</w:t>
       </w:r>
+      <w:r>
+        <w:t xml:space="preserve"> button.</w:t>
+      </w:r>
     </w:p>
     <w:p>
       <w:r>
@@ -7084,14 +7169,26 @@
         <w:spacing w:line="360" w:lineRule="auto"/>
       </w:pPr>
       <w:r>
-        <w:t xml:space="preserve">‘Categorised Errors’ are applied to the underlying error occurrence in a cascading manner from the most relevant to the least relevant configured ‘Categorised Error’. For example, of you have a ‘Categorised Error’ configured at the component level that is a direct match for the ‘Exception Class / Action’ combination, then this is the ‘Categorised Error’ that will be displayed in the ‘Categorised Error’ tab when searched. However, if there is no direct match at the component level, but there are ‘Categorised Errors’ configured at the flow, </w:t>
+        <w:t>‘Categorised Errors’ are applied to the underlying error occurrence in a cascading manner from the most relevant to the least relevant configured ‘Ca</w:t>
+      </w:r>
+      <w:r>
+        <w:t>tegorised Error’. For example, i</w:t>
+      </w:r>
+      <w:r>
+        <w:t xml:space="preserve">f you have a ‘Categorised Error’ configured at the component level that is a direct match for the ‘Exception Class / Action’ combination, then this is the ‘Categorised Error’ that will be displayed in the ‘Categorised Error’ tab when searched. However, if there is no direct match at the component level, but there are ‘Categorised Errors’ configured at the flow, </w:t>
       </w:r>
       <w:r>
         <w:lastRenderedPageBreak/>
         <w:t>modu</w:t>
       </w:r>
       <w:r>
-        <w:t>le or server level that match on the ‘Exception Class / Action’ combination, then this will be cause this error to be included in the results on the Categorised Error tab.</w:t>
+        <w:t>le or server level that match on the ‘Exception Class / Action’</w:t>
+      </w:r>
+      <w:r>
+        <w:t xml:space="preserve"> combination, then this will </w:t>
+      </w:r>
+      <w:r>
+        <w:t>cause this error to be included in the results on the Categorised Error tab.</w:t>
       </w:r>
     </w:p>
     <w:p>
@@ -7910,7 +8007,13 @@
       </w:r>
       <w:proofErr w:type="spellEnd"/>
       <w:r>
-        <w:t xml:space="preserve"> module. All form validation that occurs when a ‘Configuration’ is saved will validate against the relevant datatype and the user will be presented with an appropriate error message if the configuration parameter cannot be converted to the expected datatype. </w:t>
+        <w:t xml:space="preserve"> module. All form validation that occurs when a ‘Configuration’ is saved will validate against the relevant datatype</w:t>
+      </w:r>
+      <w:r>
+        <w:t>s</w:t>
+      </w:r>
+      <w:r>
+        <w:t xml:space="preserve"> and the user will be presented with an appropriate error message if the configuration parameter cannot be converted to the expected datatype. </w:t>
       </w:r>
     </w:p>
     <w:p/>
@@ -8531,21 +8634,19 @@
         <w:t xml:space="preserve"> then</w:t>
       </w:r>
       <w:r>
-        <w:t xml:space="preserve"> </w:t>
-      </w:r>
-      <w:proofErr w:type="gramStart"/>
-      <w:r>
-        <w:t>be</w:t>
-      </w:r>
-      <w:proofErr w:type="gramEnd"/>
-      <w:r>
-        <w:t xml:space="preserve"> search</w:t>
+        <w:t xml:space="preserve"> be search</w:t>
       </w:r>
       <w:r>
         <w:t>ed</w:t>
       </w:r>
       <w:r>
-        <w:t xml:space="preserve"> and view via the </w:t>
+        <w:t xml:space="preserve"> and view</w:t>
+      </w:r>
+      <w:r>
+        <w:t>ed</w:t>
+      </w:r>
+      <w:r>
+        <w:t xml:space="preserve"> via the </w:t>
       </w:r>
       <w:proofErr w:type="spellStart"/>
       <w:r>
@@ -9042,7 +9143,13 @@
         </w:rPr>
       </w:pPr>
       <w:r>
-        <w:t xml:space="preserve">Once a ‘Business Stream’ has been created, is able to start adding flows to it by dragging with Modules </w:t>
+        <w:t>Once a ‘Business Stream’ has been crea</w:t>
+      </w:r>
+      <w:r>
+        <w:t>ted, users are</w:t>
+      </w:r>
+      <w:r>
+        <w:t xml:space="preserve"> able to start adding flows to it by dragging with Modules </w:t>
       </w:r>
       <w:r>
         <w:rPr>
@@ -9157,11 +9264,11 @@
         </w:drawing>
       </w:r>
       <w:r>
-        <w:t xml:space="preserve">  out of the ‘Topology Tree’ and dropping them into the table on the </w:t>
+        <w:t xml:space="preserve">  out of the ‘Topology Tree’ and dropping them into the table on </w:t>
       </w:r>
       <w:r>
         <w:lastRenderedPageBreak/>
-        <w:t xml:space="preserve">‘Business Stream Tab’. This will automatically </w:t>
+        <w:t xml:space="preserve">the ‘Business Stream Tab’. This will automatically </w:t>
       </w:r>
       <w:proofErr w:type="gramStart"/>
       <w:r>
@@ -10095,15 +10202,13 @@
         <w:spacing w:line="360" w:lineRule="auto"/>
       </w:pPr>
       <w:r>
-        <w:t>Once an ‘Exclusions’ search has been performed, it is possible to click on a row within the search results table. This will cause the ‘Exclusion Event Details’ window to open. The ‘Exclusion Event Details’ window provides further information regarding the ‘</w:t>
-      </w:r>
-      <w:proofErr w:type="spellStart"/>
-      <w:r>
-        <w:t>Exlusion</w:t>
-      </w:r>
-      <w:proofErr w:type="spellEnd"/>
-      <w:r>
-        <w:t>’ including the payload of the event along with the error details.</w:t>
+        <w:t>Once an ‘Exclusions’ search has been performed, it is possible to click on a row within the search results table. This will cause the ‘Exclusion Event Details’ window to open. The ‘Exclusion Event Details’ window provides further information regarding the ‘Ex</w:t>
+      </w:r>
+      <w:r>
+        <w:t>c</w:t>
+      </w:r>
+      <w:r>
+        <w:t>lusion’ including the payload of the event along with the error details.</w:t>
       </w:r>
     </w:p>
     <w:p>
@@ -13226,7 +13331,13 @@
         <w:t>re</w:t>
       </w:r>
       <w:r>
-        <w:t xml:space="preserve"> is pop up a suggestion window for the list of users who match the data that has been entered. From this suggestion list type select the user whose details you wish to manage. Once selected all relevant details of the user will be populated into the screen.</w:t>
+        <w:t xml:space="preserve"> is pop up a suggestion window for the list of users who match the data that has been entered</w:t>
+      </w:r>
+      <w:r>
+        <w:t>. From this suggestion list,</w:t>
+      </w:r>
+      <w:r>
+        <w:t xml:space="preserve"> select the user whose details you wish to manage. Once selected all relevant details of the user will be populated into the screen.</w:t>
       </w:r>
     </w:p>
     <w:p>
@@ -14314,10 +14425,7 @@
         <w:t>Enable/Disable. This enables or disables authentication against this directory</w:t>
       </w:r>
       <w:r>
-        <w:t xml:space="preserve">. The directory must be enabled to allow users </w:t>
-      </w:r>
-      <w:r>
-        <w:t>to authenticate against the repository.</w:t>
+        <w:t>. The directory must be enabled to allow users to authenticate against the repository.</w:t>
       </w:r>
     </w:p>
     <w:p>
@@ -14343,10 +14451,7 @@
         <w:spacing w:line="360" w:lineRule="auto"/>
       </w:pPr>
       <w:r>
-        <w:t>Delete</w:t>
-      </w:r>
-      <w:r>
-        <w:t xml:space="preserve"> the ‘User Directory’ configuration.</w:t>
+        <w:t>Delete the ‘User Directory’ configuration.</w:t>
       </w:r>
     </w:p>
     <w:p>
@@ -14449,10 +14554,7 @@
         <w:spacing w:line="360" w:lineRule="auto"/>
       </w:pPr>
       <w:r>
-        <w:t>The ‘User Directory’ is presented whenever a user either creates a new or edits an existing ‘User Directory’</w:t>
-      </w:r>
-      <w:r>
-        <w:t>.</w:t>
+        <w:t>The ‘User Directory’ is presented whenever a user either creates a new or edits an existing ‘User Directory’.</w:t>
       </w:r>
     </w:p>
     <w:p>
@@ -14615,12 +14717,223 @@
       </w:r>
       <w:proofErr w:type="spellEnd"/>
       <w:r>
-        <w:t xml:space="preserve"> configuration service with a configured resource id of ‘</w:t>
+        <w:t xml:space="preserve"> configuration service with a configured resource id of ‘platform-configuration’.</w:t>
+      </w:r>
+    </w:p>
+    <w:p>
+      <w:pPr>
+        <w:pStyle w:val="BodyText"/>
+        <w:spacing w:line="360" w:lineRule="auto"/>
+      </w:pPr>
+      <w:r>
+        <w:t>There are a number of ‘Platform Configuration’ fields required to be entered:</w:t>
+      </w:r>
+    </w:p>
+    <w:p>
+      <w:pPr>
+        <w:pStyle w:val="BodyText"/>
+        <w:numPr>
+          <w:ilvl w:val="0"/>
+          <w:numId w:val="49"/>
+        </w:numPr>
+        <w:spacing w:line="360" w:lineRule="auto"/>
+      </w:pPr>
+      <w:proofErr w:type="spellStart"/>
+      <w:proofErr w:type="gramStart"/>
+      <w:r>
+        <w:rPr>
+          <w:b/>
+        </w:rPr>
+        <w:t>webServiceUserAccount</w:t>
+      </w:r>
+      <w:proofErr w:type="spellEnd"/>
+      <w:proofErr w:type="gramEnd"/>
+      <w:r>
+        <w:t>: The username of any account who has a role containing the ‘ALL’ or ‘</w:t>
+      </w:r>
+      <w:proofErr w:type="spellStart"/>
+      <w:r>
+        <w:t>WebServiceAdmin</w:t>
+      </w:r>
+      <w:proofErr w:type="spellEnd"/>
+      <w:r>
+        <w:t>’ policy.</w:t>
+      </w:r>
+    </w:p>
+    <w:p>
+      <w:pPr>
+        <w:pStyle w:val="BodyText"/>
+        <w:numPr>
+          <w:ilvl w:val="0"/>
+          <w:numId w:val="49"/>
+        </w:numPr>
+        <w:spacing w:line="360" w:lineRule="auto"/>
+      </w:pPr>
+      <w:proofErr w:type="spellStart"/>
+      <w:proofErr w:type="gramStart"/>
+      <w:r>
+        <w:rPr>
+          <w:b/>
+        </w:rPr>
+        <w:t>webServiceUser</w:t>
+      </w:r>
+      <w:r>
+        <w:rPr>
+          <w:b/>
+        </w:rPr>
+        <w:t>Passwo</w:t>
+      </w:r>
+      <w:r>
+        <w:rPr>
+          <w:b/>
+        </w:rPr>
+        <w:t>rd</w:t>
+      </w:r>
+      <w:proofErr w:type="spellEnd"/>
+      <w:proofErr w:type="gramEnd"/>
+      <w:r>
+        <w:t>: The password of the above account.</w:t>
+      </w:r>
+    </w:p>
+    <w:p>
+      <w:pPr>
+        <w:pStyle w:val="BodyText"/>
+        <w:numPr>
+          <w:ilvl w:val="0"/>
+          <w:numId w:val="49"/>
+        </w:numPr>
+        <w:spacing w:line="360" w:lineRule="auto"/>
+      </w:pPr>
+      <w:proofErr w:type="spellStart"/>
+      <w:r>
+        <w:rPr>
+          <w:b/>
+        </w:rPr>
+        <w:t>mappingExportSchemaLocation</w:t>
+      </w:r>
+      <w:proofErr w:type="spellEnd"/>
+      <w:r>
+        <w:t xml:space="preserve">: The path to the export schema in the form </w:t>
+      </w:r>
+      <w:r>
+        <w:t>http:/&lt;dashboard-url&gt;:&lt;dashboard-port&gt;</w:t>
+      </w:r>
+      <w:r>
+        <w:t>/ikasan-dashboard/static/org/ikasan/dash</w:t>
+      </w:r>
+      <w:r>
+        <w:t>board/mappingConfiguration</w:t>
+      </w:r>
+      <w:r>
+        <w:t>ImportExport.xsd</w:t>
+      </w:r>
+      <w:r>
+        <w:t>#</w:t>
+      </w:r>
+    </w:p>
+    <w:p>
+      <w:pPr>
+        <w:pStyle w:val="BodyText"/>
+        <w:numPr>
+          <w:ilvl w:val="0"/>
+          <w:numId w:val="49"/>
+        </w:numPr>
+        <w:spacing w:line="360" w:lineRule="auto"/>
+      </w:pPr>
+      <w:proofErr w:type="spellStart"/>
+      <w:r>
+        <w:rPr>
+          <w:b/>
+        </w:rPr>
+        <w:t>mapping</w:t>
+      </w:r>
+      <w:r>
+        <w:rPr>
+          <w:b/>
+        </w:rPr>
+        <w:t>Values</w:t>
+      </w:r>
+      <w:r>
+        <w:rPr>
+          <w:b/>
+        </w:rPr>
+        <w:t>ExportSchemaLocation</w:t>
+      </w:r>
+      <w:proofErr w:type="spellEnd"/>
+      <w:r>
+        <w:t xml:space="preserve">: The path to the </w:t>
+      </w:r>
+      <w:r>
+        <w:t>export</w:t>
       </w:r>
       <w:bookmarkStart w:id="73" w:name="_GoBack"/>
       <w:bookmarkEnd w:id="73"/>
       <w:r>
-        <w:t>platform-configuration’.</w:t>
+        <w:t xml:space="preserve"> schema in the form http:/&lt;dashboard-url&gt;:&lt;dashboard-port&gt;</w:t>
+      </w:r>
+      <w:r>
+        <w:t>/ikasan-dashboard/static/org/ikasan/dash</w:t>
+      </w:r>
+      <w:r>
+        <w:t>board/mapping</w:t>
+      </w:r>
+      <w:r>
+        <w:t>Values</w:t>
+      </w:r>
+      <w:r>
+        <w:t>Configuration</w:t>
+      </w:r>
+      <w:r>
+        <w:t>ImportExport.xsd</w:t>
+      </w:r>
+    </w:p>
+    <w:p>
+      <w:pPr>
+        <w:pStyle w:val="BodyText"/>
+        <w:numPr>
+          <w:ilvl w:val="0"/>
+          <w:numId w:val="49"/>
+        </w:numPr>
+        <w:spacing w:line="360" w:lineRule="auto"/>
+      </w:pPr>
+      <w:proofErr w:type="spellStart"/>
+      <w:r>
+        <w:rPr>
+          <w:b/>
+        </w:rPr>
+        <w:t>dashb</w:t>
+      </w:r>
+      <w:r>
+        <w:rPr>
+          <w:b/>
+        </w:rPr>
+        <w:t>oardBaseUrl</w:t>
+      </w:r>
+      <w:proofErr w:type="spellEnd"/>
+      <w:r>
+        <w:t xml:space="preserve">: </w:t>
+      </w:r>
+      <w:r>
+        <w:t>http:/&lt;dashboard-</w:t>
+      </w:r>
+      <w:proofErr w:type="spellStart"/>
+      <w:r>
+        <w:t>url</w:t>
+      </w:r>
+      <w:proofErr w:type="spellEnd"/>
+      <w:r>
+        <w:t>&gt;:&lt;dashboard-port&gt;</w:t>
+      </w:r>
+      <w:r>
+        <w:t>/</w:t>
+      </w:r>
+      <w:proofErr w:type="spellStart"/>
+      <w:r>
+        <w:t>ikasan</w:t>
+      </w:r>
+      <w:proofErr w:type="spellEnd"/>
+      <w:r>
+        <w:t>-dashboard</w:t>
       </w:r>
     </w:p>
     <w:p>
@@ -14629,10 +14942,10 @@
           <w:noProof/>
         </w:rPr>
         <w:drawing>
-          <wp:inline distT="0" distB="0" distL="0" distR="0" wp14:anchorId="02AA5721" wp14:editId="5BDD482E">
-            <wp:extent cx="6085205" cy="4397375"/>
+          <wp:inline distT="0" distB="0" distL="0" distR="0">
+            <wp:extent cx="5608320" cy="4054905"/>
             <wp:effectExtent l="0" t="0" r="0" b="3175"/>
-            <wp:docPr id="499" name="Picture 499"/>
+            <wp:docPr id="3" name="Picture 3"/>
             <wp:cNvGraphicFramePr>
               <a:graphicFrameLocks xmlns:a="http://schemas.openxmlformats.org/drawingml/2006/main" noChangeAspect="1"/>
             </wp:cNvGraphicFramePr>
@@ -14640,7 +14953,7 @@
               <a:graphicData uri="http://schemas.openxmlformats.org/drawingml/2006/picture">
                 <pic:pic xmlns:pic="http://schemas.openxmlformats.org/drawingml/2006/picture">
                   <pic:nvPicPr>
-                    <pic:cNvPr id="0" name="Picture 499"/>
+                    <pic:cNvPr id="0" name="Picture 3"/>
                     <pic:cNvPicPr>
                       <a:picLocks noChangeAspect="1" noChangeArrowheads="1"/>
                     </pic:cNvPicPr>
@@ -14661,7 +14974,7 @@
                   <pic:spPr bwMode="auto">
                     <a:xfrm>
                       <a:off x="0" y="0"/>
-                      <a:ext cx="6085205" cy="4397375"/>
+                      <a:ext cx="5613096" cy="4058358"/>
                     </a:xfrm>
                     <a:prstGeom prst="rect">
                       <a:avLst/>
@@ -14768,7 +15081,7 @@
                 <v:imagedata r:id="rId1" o:title="" chromakey="white"/>
                 <v:shadow color="#036"/>
               </v:shape>
-              <o:OLEObject Type="Embed" ProgID="PBrush" ShapeID="_x0000_s2050" DrawAspect="Content" ObjectID="_1504964887" r:id="rId2"/>
+              <o:OLEObject Type="Embed" ProgID="PBrush" ShapeID="_x0000_s2050" DrawAspect="Content" ObjectID="_1505121282" r:id="rId2"/>
             </w:pict>
           </w:r>
         </w:p>
@@ -14880,7 +15193,7 @@
                 <v:imagedata r:id="rId1" o:title="" chromakey="white"/>
                 <v:shadow color="#036"/>
               </v:shape>
-              <o:OLEObject Type="Embed" ProgID="PBrush" ShapeID="_x0000_s2051" DrawAspect="Content" ObjectID="_1504964888" r:id="rId2"/>
+              <o:OLEObject Type="Embed" ProgID="PBrush" ShapeID="_x0000_s2051" DrawAspect="Content" ObjectID="_1505121283" r:id="rId2"/>
             </w:pict>
           </w:r>
           <w:r>
@@ -17603,6 +17916,92 @@
     </w:lvl>
   </w:abstractNum>
   <w:abstractNum w:abstractNumId="12">
+    <w:nsid w:val="22E55245"/>
+    <w:multiLevelType w:val="hybridMultilevel"/>
+    <w:tmpl w:val="EE606E26"/>
+    <w:lvl w:ilvl="0" w:tplc="0809000F">
+      <w:start w:val="1"/>
+      <w:numFmt w:val="decimal"/>
+      <w:lvlText w:val="%1."/>
+      <w:lvlJc w:val="left"/>
+      <w:pPr>
+        <w:ind w:left="1571" w:hanging="360"/>
+      </w:pPr>
+    </w:lvl>
+    <w:lvl w:ilvl="1" w:tplc="08090019" w:tentative="1">
+      <w:start w:val="1"/>
+      <w:numFmt w:val="lowerLetter"/>
+      <w:lvlText w:val="%2."/>
+      <w:lvlJc w:val="left"/>
+      <w:pPr>
+        <w:ind w:left="2291" w:hanging="360"/>
+      </w:pPr>
+    </w:lvl>
+    <w:lvl w:ilvl="2" w:tplc="0809001B" w:tentative="1">
+      <w:start w:val="1"/>
+      <w:numFmt w:val="lowerRoman"/>
+      <w:lvlText w:val="%3."/>
+      <w:lvlJc w:val="right"/>
+      <w:pPr>
+        <w:ind w:left="3011" w:hanging="180"/>
+      </w:pPr>
+    </w:lvl>
+    <w:lvl w:ilvl="3" w:tplc="0809000F" w:tentative="1">
+      <w:start w:val="1"/>
+      <w:numFmt w:val="decimal"/>
+      <w:lvlText w:val="%4."/>
+      <w:lvlJc w:val="left"/>
+      <w:pPr>
+        <w:ind w:left="3731" w:hanging="360"/>
+      </w:pPr>
+    </w:lvl>
+    <w:lvl w:ilvl="4" w:tplc="08090019" w:tentative="1">
+      <w:start w:val="1"/>
+      <w:numFmt w:val="lowerLetter"/>
+      <w:lvlText w:val="%5."/>
+      <w:lvlJc w:val="left"/>
+      <w:pPr>
+        <w:ind w:left="4451" w:hanging="360"/>
+      </w:pPr>
+    </w:lvl>
+    <w:lvl w:ilvl="5" w:tplc="0809001B" w:tentative="1">
+      <w:start w:val="1"/>
+      <w:numFmt w:val="lowerRoman"/>
+      <w:lvlText w:val="%6."/>
+      <w:lvlJc w:val="right"/>
+      <w:pPr>
+        <w:ind w:left="5171" w:hanging="180"/>
+      </w:pPr>
+    </w:lvl>
+    <w:lvl w:ilvl="6" w:tplc="0809000F" w:tentative="1">
+      <w:start w:val="1"/>
+      <w:numFmt w:val="decimal"/>
+      <w:lvlText w:val="%7."/>
+      <w:lvlJc w:val="left"/>
+      <w:pPr>
+        <w:ind w:left="5891" w:hanging="360"/>
+      </w:pPr>
+    </w:lvl>
+    <w:lvl w:ilvl="7" w:tplc="08090019" w:tentative="1">
+      <w:start w:val="1"/>
+      <w:numFmt w:val="lowerLetter"/>
+      <w:lvlText w:val="%8."/>
+      <w:lvlJc w:val="left"/>
+      <w:pPr>
+        <w:ind w:left="6611" w:hanging="360"/>
+      </w:pPr>
+    </w:lvl>
+    <w:lvl w:ilvl="8" w:tplc="0809001B" w:tentative="1">
+      <w:start w:val="1"/>
+      <w:numFmt w:val="lowerRoman"/>
+      <w:lvlText w:val="%9."/>
+      <w:lvlJc w:val="right"/>
+      <w:pPr>
+        <w:ind w:left="7331" w:hanging="180"/>
+      </w:pPr>
+    </w:lvl>
+  </w:abstractNum>
+  <w:abstractNum w:abstractNumId="13">
     <w:nsid w:val="22F41C69"/>
     <w:multiLevelType w:val="multilevel"/>
     <w:tmpl w:val="E1DAED10"/>
@@ -17742,7 +18141,7 @@
       </w:rPr>
     </w:lvl>
   </w:abstractNum>
-  <w:abstractNum w:abstractNumId="13">
+  <w:abstractNum w:abstractNumId="14">
     <w:nsid w:val="260423B0"/>
     <w:multiLevelType w:val="hybridMultilevel"/>
     <w:tmpl w:val="888CCF6C"/>
@@ -17855,7 +18254,7 @@
       </w:rPr>
     </w:lvl>
   </w:abstractNum>
-  <w:abstractNum w:abstractNumId="14">
+  <w:abstractNum w:abstractNumId="15">
     <w:nsid w:val="27A521C6"/>
     <w:multiLevelType w:val="hybridMultilevel"/>
     <w:tmpl w:val="D0AA9B84"/>
@@ -17968,7 +18367,7 @@
       </w:rPr>
     </w:lvl>
   </w:abstractNum>
-  <w:abstractNum w:abstractNumId="15">
+  <w:abstractNum w:abstractNumId="16">
     <w:nsid w:val="2C445D01"/>
     <w:multiLevelType w:val="hybridMultilevel"/>
     <w:tmpl w:val="74C655D0"/>
@@ -18054,7 +18453,7 @@
       </w:pPr>
     </w:lvl>
   </w:abstractNum>
-  <w:abstractNum w:abstractNumId="16">
+  <w:abstractNum w:abstractNumId="17">
     <w:nsid w:val="2FA80059"/>
     <w:multiLevelType w:val="hybridMultilevel"/>
     <w:tmpl w:val="0A466714"/>
@@ -18167,7 +18566,7 @@
       </w:rPr>
     </w:lvl>
   </w:abstractNum>
-  <w:abstractNum w:abstractNumId="17">
+  <w:abstractNum w:abstractNumId="18">
     <w:nsid w:val="30A613FE"/>
     <w:multiLevelType w:val="hybridMultilevel"/>
     <w:tmpl w:val="3D320608"/>
@@ -18307,7 +18706,7 @@
       </w:rPr>
     </w:lvl>
   </w:abstractNum>
-  <w:abstractNum w:abstractNumId="18">
+  <w:abstractNum w:abstractNumId="19">
     <w:nsid w:val="33B13C9A"/>
     <w:multiLevelType w:val="hybridMultilevel"/>
     <w:tmpl w:val="4C525DF2"/>
@@ -18420,7 +18819,7 @@
       </w:rPr>
     </w:lvl>
   </w:abstractNum>
-  <w:abstractNum w:abstractNumId="19">
+  <w:abstractNum w:abstractNumId="20">
     <w:nsid w:val="33DB2015"/>
     <w:multiLevelType w:val="hybridMultilevel"/>
     <w:tmpl w:val="F0CC490E"/>
@@ -18533,7 +18932,7 @@
       </w:rPr>
     </w:lvl>
   </w:abstractNum>
-  <w:abstractNum w:abstractNumId="20">
+  <w:abstractNum w:abstractNumId="21">
     <w:nsid w:val="33DE0B75"/>
     <w:multiLevelType w:val="hybridMultilevel"/>
     <w:tmpl w:val="657E2098"/>
@@ -18646,7 +19045,7 @@
       </w:rPr>
     </w:lvl>
   </w:abstractNum>
-  <w:abstractNum w:abstractNumId="21">
+  <w:abstractNum w:abstractNumId="22">
     <w:nsid w:val="34641E49"/>
     <w:multiLevelType w:val="hybridMultilevel"/>
     <w:tmpl w:val="C35C365E"/>
@@ -18735,7 +19134,7 @@
       </w:pPr>
     </w:lvl>
   </w:abstractNum>
-  <w:abstractNum w:abstractNumId="22">
+  <w:abstractNum w:abstractNumId="23">
     <w:nsid w:val="34DE6D15"/>
     <w:multiLevelType w:val="hybridMultilevel"/>
     <w:tmpl w:val="252EBA74"/>
@@ -18848,7 +19247,7 @@
       </w:rPr>
     </w:lvl>
   </w:abstractNum>
-  <w:abstractNum w:abstractNumId="23">
+  <w:abstractNum w:abstractNumId="24">
     <w:nsid w:val="35D86A4C"/>
     <w:multiLevelType w:val="hybridMultilevel"/>
     <w:tmpl w:val="497CA3D2"/>
@@ -18961,7 +19360,7 @@
       </w:rPr>
     </w:lvl>
   </w:abstractNum>
-  <w:abstractNum w:abstractNumId="24">
+  <w:abstractNum w:abstractNumId="25">
     <w:nsid w:val="3C29397F"/>
     <w:multiLevelType w:val="hybridMultilevel"/>
     <w:tmpl w:val="D51AFF5C"/>
@@ -19074,7 +19473,7 @@
       </w:rPr>
     </w:lvl>
   </w:abstractNum>
-  <w:abstractNum w:abstractNumId="25">
+  <w:abstractNum w:abstractNumId="26">
     <w:nsid w:val="3E69056D"/>
     <w:multiLevelType w:val="hybridMultilevel"/>
     <w:tmpl w:val="A84AA776"/>
@@ -19187,7 +19586,7 @@
       </w:rPr>
     </w:lvl>
   </w:abstractNum>
-  <w:abstractNum w:abstractNumId="26">
+  <w:abstractNum w:abstractNumId="27">
     <w:nsid w:val="3E8C4B40"/>
     <w:multiLevelType w:val="hybridMultilevel"/>
     <w:tmpl w:val="2898CE46"/>
@@ -19300,7 +19699,7 @@
       </w:rPr>
     </w:lvl>
   </w:abstractNum>
-  <w:abstractNum w:abstractNumId="27">
+  <w:abstractNum w:abstractNumId="28">
     <w:nsid w:val="3EED430F"/>
     <w:multiLevelType w:val="hybridMultilevel"/>
     <w:tmpl w:val="A7E804A2"/>
@@ -19413,7 +19812,7 @@
       </w:rPr>
     </w:lvl>
   </w:abstractNum>
-  <w:abstractNum w:abstractNumId="28">
+  <w:abstractNum w:abstractNumId="29">
     <w:nsid w:val="45C13376"/>
     <w:multiLevelType w:val="hybridMultilevel"/>
     <w:tmpl w:val="FA343C10"/>
@@ -19526,7 +19925,7 @@
       </w:rPr>
     </w:lvl>
   </w:abstractNum>
-  <w:abstractNum w:abstractNumId="29">
+  <w:abstractNum w:abstractNumId="30">
     <w:nsid w:val="4A9C01DE"/>
     <w:multiLevelType w:val="hybridMultilevel"/>
     <w:tmpl w:val="B3925B18"/>
@@ -19639,7 +20038,7 @@
       </w:rPr>
     </w:lvl>
   </w:abstractNum>
-  <w:abstractNum w:abstractNumId="30">
+  <w:abstractNum w:abstractNumId="31">
     <w:nsid w:val="4C983385"/>
     <w:multiLevelType w:val="hybridMultilevel"/>
     <w:tmpl w:val="8800EC78"/>
@@ -19725,7 +20124,7 @@
       </w:pPr>
     </w:lvl>
   </w:abstractNum>
-  <w:abstractNum w:abstractNumId="31">
+  <w:abstractNum w:abstractNumId="32">
     <w:nsid w:val="4F523FF7"/>
     <w:multiLevelType w:val="hybridMultilevel"/>
     <w:tmpl w:val="3ADEB876"/>
@@ -19865,7 +20264,7 @@
       </w:rPr>
     </w:lvl>
   </w:abstractNum>
-  <w:abstractNum w:abstractNumId="32">
+  <w:abstractNum w:abstractNumId="33">
     <w:nsid w:val="4F702FC4"/>
     <w:multiLevelType w:val="hybridMultilevel"/>
     <w:tmpl w:val="40A4341A"/>
@@ -19978,7 +20377,7 @@
       </w:rPr>
     </w:lvl>
   </w:abstractNum>
-  <w:abstractNum w:abstractNumId="33">
+  <w:abstractNum w:abstractNumId="34">
     <w:nsid w:val="512C503C"/>
     <w:multiLevelType w:val="hybridMultilevel"/>
     <w:tmpl w:val="BCDCC500"/>
@@ -20091,7 +20490,7 @@
       </w:rPr>
     </w:lvl>
   </w:abstractNum>
-  <w:abstractNum w:abstractNumId="34">
+  <w:abstractNum w:abstractNumId="35">
     <w:nsid w:val="512D7E84"/>
     <w:multiLevelType w:val="hybridMultilevel"/>
     <w:tmpl w:val="D354E150"/>
@@ -20204,7 +20603,7 @@
       </w:rPr>
     </w:lvl>
   </w:abstractNum>
-  <w:abstractNum w:abstractNumId="35">
+  <w:abstractNum w:abstractNumId="36">
     <w:nsid w:val="514D2BD4"/>
     <w:multiLevelType w:val="hybridMultilevel"/>
     <w:tmpl w:val="4C409D8C"/>
@@ -20317,7 +20716,7 @@
       </w:rPr>
     </w:lvl>
   </w:abstractNum>
-  <w:abstractNum w:abstractNumId="36">
+  <w:abstractNum w:abstractNumId="37">
     <w:nsid w:val="5341252E"/>
     <w:multiLevelType w:val="hybridMultilevel"/>
     <w:tmpl w:val="2FF64456"/>
@@ -20430,7 +20829,7 @@
       </w:rPr>
     </w:lvl>
   </w:abstractNum>
-  <w:abstractNum w:abstractNumId="37">
+  <w:abstractNum w:abstractNumId="38">
     <w:nsid w:val="54285783"/>
     <w:multiLevelType w:val="multilevel"/>
     <w:tmpl w:val="834A5154"/>
@@ -20552,7 +20951,7 @@
       </w:pPr>
     </w:lvl>
   </w:abstractNum>
-  <w:abstractNum w:abstractNumId="38">
+  <w:abstractNum w:abstractNumId="39">
     <w:nsid w:val="549C33E5"/>
     <w:multiLevelType w:val="hybridMultilevel"/>
     <w:tmpl w:val="09D6C08E"/>
@@ -20638,7 +21037,7 @@
       </w:pPr>
     </w:lvl>
   </w:abstractNum>
-  <w:abstractNum w:abstractNumId="39">
+  <w:abstractNum w:abstractNumId="40">
     <w:nsid w:val="5DB94374"/>
     <w:multiLevelType w:val="hybridMultilevel"/>
     <w:tmpl w:val="DBDAF09E"/>
@@ -20751,7 +21150,7 @@
       </w:rPr>
     </w:lvl>
   </w:abstractNum>
-  <w:abstractNum w:abstractNumId="40">
+  <w:abstractNum w:abstractNumId="41">
     <w:nsid w:val="62202596"/>
     <w:multiLevelType w:val="hybridMultilevel"/>
     <w:tmpl w:val="24EE262C"/>
@@ -20864,7 +21263,7 @@
       </w:rPr>
     </w:lvl>
   </w:abstractNum>
-  <w:abstractNum w:abstractNumId="41">
+  <w:abstractNum w:abstractNumId="42">
     <w:nsid w:val="63A4604D"/>
     <w:multiLevelType w:val="hybridMultilevel"/>
     <w:tmpl w:val="F10CECDA"/>
@@ -20977,7 +21376,7 @@
       </w:rPr>
     </w:lvl>
   </w:abstractNum>
-  <w:abstractNum w:abstractNumId="42">
+  <w:abstractNum w:abstractNumId="43">
     <w:nsid w:val="64445143"/>
     <w:multiLevelType w:val="hybridMultilevel"/>
     <w:tmpl w:val="854E7B82"/>
@@ -21090,7 +21489,7 @@
       </w:rPr>
     </w:lvl>
   </w:abstractNum>
-  <w:abstractNum w:abstractNumId="43">
+  <w:abstractNum w:abstractNumId="44">
     <w:nsid w:val="645A1776"/>
     <w:multiLevelType w:val="hybridMultilevel"/>
     <w:tmpl w:val="86D4D93A"/>
@@ -21176,7 +21575,7 @@
       </w:pPr>
     </w:lvl>
   </w:abstractNum>
-  <w:abstractNum w:abstractNumId="44">
+  <w:abstractNum w:abstractNumId="45">
     <w:nsid w:val="6C0303A8"/>
     <w:multiLevelType w:val="hybridMultilevel"/>
     <w:tmpl w:val="E28A73B6"/>
@@ -21288,7 +21687,7 @@
       </w:rPr>
     </w:lvl>
   </w:abstractNum>
-  <w:abstractNum w:abstractNumId="45">
+  <w:abstractNum w:abstractNumId="46">
     <w:nsid w:val="6E046E77"/>
     <w:multiLevelType w:val="hybridMultilevel"/>
     <w:tmpl w:val="4DD68AC8"/>
@@ -21400,7 +21799,7 @@
       </w:rPr>
     </w:lvl>
   </w:abstractNum>
-  <w:abstractNum w:abstractNumId="46">
+  <w:abstractNum w:abstractNumId="47">
     <w:nsid w:val="751E4B51"/>
     <w:multiLevelType w:val="hybridMultilevel"/>
     <w:tmpl w:val="555281FE"/>
@@ -21513,7 +21912,7 @@
       </w:rPr>
     </w:lvl>
   </w:abstractNum>
-  <w:abstractNum w:abstractNumId="47">
+  <w:abstractNum w:abstractNumId="48">
     <w:nsid w:val="77316965"/>
     <w:multiLevelType w:val="hybridMultilevel"/>
     <w:tmpl w:val="36FEFE48"/>
@@ -21627,19 +22026,19 @@
     </w:lvl>
   </w:abstractNum>
   <w:num w:numId="1">
-    <w:abstractNumId w:val="37"/>
+    <w:abstractNumId w:val="38"/>
   </w:num>
   <w:num w:numId="2">
     <w:abstractNumId w:val="10"/>
   </w:num>
   <w:num w:numId="3">
-    <w:abstractNumId w:val="31"/>
+    <w:abstractNumId w:val="32"/>
   </w:num>
   <w:num w:numId="4">
     <w:abstractNumId w:val="2"/>
   </w:num>
   <w:num w:numId="5">
-    <w:abstractNumId w:val="12"/>
+    <w:abstractNumId w:val="13"/>
   </w:num>
   <w:num w:numId="6">
     <w:abstractNumId w:val="8"/>
@@ -21648,37 +22047,37 @@
     <w:abstractNumId w:val="4"/>
   </w:num>
   <w:num w:numId="8">
-    <w:abstractNumId w:val="17"/>
+    <w:abstractNumId w:val="18"/>
   </w:num>
   <w:num w:numId="9">
-    <w:abstractNumId w:val="33"/>
+    <w:abstractNumId w:val="34"/>
   </w:num>
   <w:num w:numId="10">
-    <w:abstractNumId w:val="21"/>
+    <w:abstractNumId w:val="22"/>
   </w:num>
   <w:num w:numId="11">
-    <w:abstractNumId w:val="13"/>
+    <w:abstractNumId w:val="14"/>
   </w:num>
   <w:num w:numId="12">
+    <w:abstractNumId w:val="37"/>
+  </w:num>
+  <w:num w:numId="13">
+    <w:abstractNumId w:val="35"/>
+  </w:num>
+  <w:num w:numId="14">
+    <w:abstractNumId w:val="41"/>
+  </w:num>
+  <w:num w:numId="15">
+    <w:abstractNumId w:val="45"/>
+  </w:num>
+  <w:num w:numId="16">
+    <w:abstractNumId w:val="46"/>
+  </w:num>
+  <w:num w:numId="17">
     <w:abstractNumId w:val="36"/>
   </w:num>
-  <w:num w:numId="13">
-    <w:abstractNumId w:val="34"/>
-  </w:num>
-  <w:num w:numId="14">
-    <w:abstractNumId w:val="40"/>
-  </w:num>
-  <w:num w:numId="15">
-    <w:abstractNumId w:val="44"/>
-  </w:num>
-  <w:num w:numId="16">
-    <w:abstractNumId w:val="45"/>
-  </w:num>
-  <w:num w:numId="17">
-    <w:abstractNumId w:val="35"/>
-  </w:num>
   <w:num w:numId="18">
-    <w:abstractNumId w:val="46"/>
+    <w:abstractNumId w:val="47"/>
   </w:num>
   <w:num w:numId="19">
     <w:abstractNumId w:val="9"/>
@@ -21687,28 +22086,28 @@
     <w:abstractNumId w:val="6"/>
   </w:num>
   <w:num w:numId="21">
-    <w:abstractNumId w:val="20"/>
+    <w:abstractNumId w:val="21"/>
   </w:num>
   <w:num w:numId="22">
-    <w:abstractNumId w:val="42"/>
+    <w:abstractNumId w:val="43"/>
   </w:num>
   <w:num w:numId="23">
     <w:abstractNumId w:val="11"/>
   </w:num>
   <w:num w:numId="24">
-    <w:abstractNumId w:val="19"/>
+    <w:abstractNumId w:val="20"/>
   </w:num>
   <w:num w:numId="25">
-    <w:abstractNumId w:val="23"/>
+    <w:abstractNumId w:val="24"/>
   </w:num>
   <w:num w:numId="26">
-    <w:abstractNumId w:val="16"/>
+    <w:abstractNumId w:val="17"/>
   </w:num>
   <w:num w:numId="27">
     <w:abstractNumId w:val="1"/>
   </w:num>
   <w:num w:numId="28">
-    <w:abstractNumId w:val="41"/>
+    <w:abstractNumId w:val="42"/>
   </w:num>
   <w:num w:numId="29">
     <w:abstractNumId w:val="0"/>
@@ -21720,55 +22119,58 @@
     <w:abstractNumId w:val="5"/>
   </w:num>
   <w:num w:numId="32">
-    <w:abstractNumId w:val="32"/>
+    <w:abstractNumId w:val="33"/>
   </w:num>
   <w:num w:numId="33">
     <w:abstractNumId w:val="7"/>
   </w:num>
   <w:num w:numId="34">
-    <w:abstractNumId w:val="18"/>
+    <w:abstractNumId w:val="19"/>
   </w:num>
   <w:num w:numId="35">
-    <w:abstractNumId w:val="43"/>
+    <w:abstractNumId w:val="44"/>
   </w:num>
   <w:num w:numId="36">
+    <w:abstractNumId w:val="27"/>
+  </w:num>
+  <w:num w:numId="37">
+    <w:abstractNumId w:val="39"/>
+  </w:num>
+  <w:num w:numId="38">
+    <w:abstractNumId w:val="15"/>
+  </w:num>
+  <w:num w:numId="39">
+    <w:abstractNumId w:val="31"/>
+  </w:num>
+  <w:num w:numId="40">
+    <w:abstractNumId w:val="29"/>
+  </w:num>
+  <w:num w:numId="41">
     <w:abstractNumId w:val="26"/>
   </w:num>
-  <w:num w:numId="37">
-    <w:abstractNumId w:val="38"/>
+  <w:num w:numId="42">
+    <w:abstractNumId w:val="16"/>
   </w:num>
-  <w:num w:numId="38">
-    <w:abstractNumId w:val="14"/>
+  <w:num w:numId="43">
+    <w:abstractNumId w:val="23"/>
   </w:num>
-  <w:num w:numId="39">
+  <w:num w:numId="44">
+    <w:abstractNumId w:val="48"/>
+  </w:num>
+  <w:num w:numId="45">
+    <w:abstractNumId w:val="28"/>
+  </w:num>
+  <w:num w:numId="46">
+    <w:abstractNumId w:val="40"/>
+  </w:num>
+  <w:num w:numId="47">
     <w:abstractNumId w:val="30"/>
   </w:num>
-  <w:num w:numId="40">
-    <w:abstractNumId w:val="28"/>
-  </w:num>
-  <w:num w:numId="41">
+  <w:num w:numId="48">
     <w:abstractNumId w:val="25"/>
   </w:num>
-  <w:num w:numId="42">
-    <w:abstractNumId w:val="15"/>
-  </w:num>
-  <w:num w:numId="43">
-    <w:abstractNumId w:val="22"/>
-  </w:num>
-  <w:num w:numId="44">
-    <w:abstractNumId w:val="47"/>
-  </w:num>
-  <w:num w:numId="45">
-    <w:abstractNumId w:val="27"/>
-  </w:num>
-  <w:num w:numId="46">
-    <w:abstractNumId w:val="39"/>
-  </w:num>
-  <w:num w:numId="47">
-    <w:abstractNumId w:val="29"/>
-  </w:num>
-  <w:num w:numId="48">
-    <w:abstractNumId w:val="24"/>
+  <w:num w:numId="49">
+    <w:abstractNumId w:val="12"/>
   </w:num>
 </w:numbering>
 </file>
@@ -23307,7 +23709,7 @@
 </file>
 
 <file path=customXml/itemProps1.xml><?xml version="1.0" encoding="utf-8"?>
-<ds:datastoreItem xmlns:ds="http://schemas.openxmlformats.org/officeDocument/2006/customXml" ds:itemID="{B8EB826E-2FF0-46DE-8957-5FBCA096284B}">
+<ds:datastoreItem xmlns:ds="http://schemas.openxmlformats.org/officeDocument/2006/customXml" ds:itemID="{22FEAA1C-7A90-40D1-91FA-E51D764FA131}">
   <ds:schemaRefs>
     <ds:schemaRef ds:uri="http://schemas.openxmlformats.org/officeDocument/2006/bibliography"/>
   </ds:schemaRefs>

</xml_diff>